<commit_message>
Redoing Resume from scratch
</commit_message>
<xml_diff>
--- a/docs/Farrukh_Mirza_Engineering_Manager_Resume.docx
+++ b/docs/Farrukh_Mirza_Engineering_Manager_Resume.docx
@@ -157,7 +157,7 @@
     <w:tbl>
       <w:tblPr>
         <w:tblStyle w:val="TableGrid"/>
-        <w:tblW w:w="5838" w:type="pct"/>
+        <w:tblW w:w="5691" w:type="pct"/>
         <w:tblInd w:w="-594" w:type="dxa"/>
         <w:tblBorders>
           <w:top w:val="none" w:sz="0" w:space="0" w:color="auto"/>
@@ -179,7 +179,7 @@
       </w:tblPr>
       <w:tblGrid>
         <w:gridCol w:w="1560"/>
-        <w:gridCol w:w="9637"/>
+        <w:gridCol w:w="9355"/>
       </w:tblGrid>
       <w:tr>
         <w:tc>
@@ -229,7 +229,7 @@
         </w:tc>
         <w:tc>
           <w:tcPr>
-            <w:tcW w:w="9637" w:type="dxa"/>
+            <w:tcW w:w="9355" w:type="dxa"/>
             <w:tcBorders>
               <w:top w:val="single" w:sz="4" w:space="0" w:color="F2F2F2" w:themeColor="background1" w:themeShade="F2"/>
               <w:left w:val="single" w:sz="4" w:space="0" w:color="F2F2F2" w:themeColor="background1" w:themeShade="F2"/>
@@ -238,7 +238,6 @@
           </w:tcPr>
           <w:p>
             <w:pPr>
-              <w:ind w:right="308"/>
               <w:jc w:val="both"/>
               <w:rPr>
                 <w:sz w:val="20"/>
@@ -255,7 +254,6 @@
           </w:p>
           <w:p>
             <w:pPr>
-              <w:ind w:right="308"/>
               <w:jc w:val="both"/>
               <w:rPr>
                 <w:sz w:val="20"/>
@@ -265,7 +263,6 @@
           </w:p>
           <w:p>
             <w:pPr>
-              <w:ind w:right="308"/>
               <w:jc w:val="both"/>
               <w:rPr>
                 <w:sz w:val="20"/>
@@ -282,7 +279,6 @@
           </w:p>
           <w:p>
             <w:pPr>
-              <w:ind w:right="308"/>
               <w:jc w:val="both"/>
               <w:rPr>
                 <w:sz w:val="20"/>
@@ -292,7 +288,6 @@
           </w:p>
           <w:p>
             <w:pPr>
-              <w:ind w:right="308"/>
               <w:jc w:val="both"/>
               <w:rPr>
                 <w:sz w:val="20"/>
@@ -304,21 +299,11 @@
                 <w:sz w:val="20"/>
                 <w:szCs w:val="20"/>
               </w:rPr>
-              <w:t>I have worked in banking, mobile virtual network operations, customer relationship, energy, financial transaction &amp; payments (e-Banking, e-Com</w:t>
-            </w:r>
-            <w:bookmarkStart w:id="0" w:name="_GoBack"/>
-            <w:bookmarkEnd w:id="0"/>
-            <w:r>
-              <w:rPr>
-                <w:sz w:val="20"/>
-                <w:szCs w:val="20"/>
-              </w:rPr>
-              <w:t xml:space="preserve">merce), software lifecycle management and research environments. I maintained excellent relationship with customers, exceeding their expectations &amp; advising them on their software investments. </w:t>
+              <w:t xml:space="preserve">I have worked in banking, mobile virtual network operations, customer relationship, energy, financial transaction &amp; payments (e-Banking, e-Commerce), software lifecycle management and research environments. I maintained excellent relationship with customers, exceeding their expectations &amp; advising them on their software investments. </w:t>
             </w:r>
           </w:p>
           <w:p>
             <w:pPr>
-              <w:ind w:right="308"/>
               <w:jc w:val="both"/>
               <w:rPr>
                 <w:sz w:val="20"/>
@@ -328,7 +313,6 @@
           </w:p>
           <w:p>
             <w:pPr>
-              <w:ind w:right="308"/>
               <w:jc w:val="both"/>
               <w:rPr>
                 <w:sz w:val="20"/>
@@ -401,7 +385,7 @@
         </w:tc>
         <w:tc>
           <w:tcPr>
-            <w:tcW w:w="9637" w:type="dxa"/>
+            <w:tcW w:w="9355" w:type="dxa"/>
             <w:tcBorders>
               <w:top w:val="single" w:sz="4" w:space="0" w:color="F2F2F2" w:themeColor="background1" w:themeShade="F2"/>
               <w:left w:val="single" w:sz="4" w:space="0" w:color="F2F2F2" w:themeColor="background1" w:themeShade="F2"/>
@@ -410,39 +394,119 @@
           </w:tcPr>
           <w:p>
             <w:pPr>
-              <w:ind w:right="308"/>
               <w:jc w:val="both"/>
               <w:rPr>
                 <w:sz w:val="20"/>
                 <w:szCs w:val="20"/>
               </w:rPr>
             </w:pPr>
-            <w:sdt>
-              <w:sdtPr>
-                <w:rPr>
-                  <w:sz w:val="20"/>
-                  <w:szCs w:val="20"/>
-                </w:rPr>
-                <w:alias w:val="Enter skills &amp; abilities:"/>
-                <w:tag w:val="Enter skills &amp; abilities:"/>
-                <w:id w:val="5444201"/>
-                <w:placeholder>
-                  <w:docPart w:val="695EDB4EEAEA4352B1AD8F70E492977E"/>
-                </w:placeholder>
-                <w:temporary/>
-                <w:showingPlcHdr/>
-              </w:sdtPr>
-              <w:sdtEndPr/>
-              <w:sdtContent>
-                <w:r>
-                  <w:rPr>
-                    <w:sz w:val="20"/>
-                    <w:szCs w:val="20"/>
-                  </w:rPr>
-                  <w:t>On the Design tab of the ribbon, check out the Themes, Colors, and Fonts galleries to get a custom look with just a click.</w:t>
-                </w:r>
-              </w:sdtContent>
-            </w:sdt>
+            <w:r>
+              <w:rPr>
+                <w:sz w:val="20"/>
+                <w:szCs w:val="20"/>
+              </w:rPr>
+              <w:t xml:space="preserve">Team Leadership &amp; Management </w:t>
+            </w:r>
+            <w:r>
+              <w:rPr>
+                <w:sz w:val="20"/>
+                <w:szCs w:val="20"/>
+              </w:rPr>
+              <w:t xml:space="preserve">of </w:t>
+            </w:r>
+            <w:r>
+              <w:rPr>
+                <w:sz w:val="20"/>
+                <w:szCs w:val="20"/>
+              </w:rPr>
+              <w:t xml:space="preserve">Project Managers, Business Analysts, Senior Software Engineers, Technical Architects, </w:t>
+            </w:r>
+            <w:proofErr w:type="gramStart"/>
+            <w:r>
+              <w:rPr>
+                <w:sz w:val="20"/>
+                <w:szCs w:val="20"/>
+              </w:rPr>
+              <w:t>UI</w:t>
+            </w:r>
+            <w:proofErr w:type="gramEnd"/>
+            <w:r>
+              <w:rPr>
+                <w:sz w:val="20"/>
+                <w:szCs w:val="20"/>
+              </w:rPr>
+              <w:t>/UX Developers</w:t>
+            </w:r>
+            <w:r>
+              <w:rPr>
+                <w:sz w:val="20"/>
+                <w:szCs w:val="20"/>
+              </w:rPr>
+              <w:t xml:space="preserve"> &amp;</w:t>
+            </w:r>
+            <w:r>
+              <w:rPr>
+                <w:sz w:val="20"/>
+                <w:szCs w:val="20"/>
+              </w:rPr>
+              <w:t xml:space="preserve"> Test Architects</w:t>
+            </w:r>
+            <w:r>
+              <w:rPr>
+                <w:sz w:val="20"/>
+                <w:szCs w:val="20"/>
+              </w:rPr>
+              <w:t>.</w:t>
+            </w:r>
+            <w:r>
+              <w:rPr>
+                <w:sz w:val="20"/>
+                <w:szCs w:val="20"/>
+              </w:rPr>
+              <w:t xml:space="preserve"> Agile Project/Program Management</w:t>
+            </w:r>
+            <w:r>
+              <w:rPr>
+                <w:sz w:val="20"/>
+                <w:szCs w:val="20"/>
+              </w:rPr>
+              <w:t xml:space="preserve"> using</w:t>
+            </w:r>
+            <w:r>
+              <w:rPr>
+                <w:sz w:val="20"/>
+                <w:szCs w:val="20"/>
+              </w:rPr>
+              <w:t xml:space="preserve"> Scrum</w:t>
+            </w:r>
+            <w:r>
+              <w:rPr>
+                <w:sz w:val="20"/>
+                <w:szCs w:val="20"/>
+              </w:rPr>
+              <w:t xml:space="preserve"> &amp;</w:t>
+            </w:r>
+            <w:r>
+              <w:rPr>
+                <w:sz w:val="20"/>
+                <w:szCs w:val="20"/>
+              </w:rPr>
+              <w:t xml:space="preserve"> Kanban</w:t>
+            </w:r>
+            <w:r>
+              <w:rPr>
+                <w:sz w:val="20"/>
+                <w:szCs w:val="20"/>
+              </w:rPr>
+              <w:t>.</w:t>
+            </w:r>
+            <w:r>
+              <w:rPr>
+                <w:sz w:val="20"/>
+                <w:szCs w:val="20"/>
+              </w:rPr>
+              <w:t xml:space="preserve"> Scoping, Customer Relationship, Crises Management, Product Backlog Grooming, Team Mentorship, Communication (Written/Verbal)</w:t>
+            </w:r>
           </w:p>
         </w:tc>
       </w:tr>
@@ -487,6 +551,7 @@
                 <w:temporary/>
                 <w:showingPlcHdr/>
               </w:sdtPr>
+              <w:sdtEndPr/>
               <w:sdtContent>
                 <w:r>
                   <w:rPr>
@@ -501,13 +566,658 @@
         </w:tc>
         <w:tc>
           <w:tcPr>
-            <w:tcW w:w="9637" w:type="dxa"/>
+            <w:tcW w:w="9355" w:type="dxa"/>
             <w:tcBorders>
               <w:top w:val="single" w:sz="4" w:space="0" w:color="F2F2F2" w:themeColor="background1" w:themeShade="F2"/>
               <w:left w:val="single" w:sz="4" w:space="0" w:color="F2F2F2" w:themeColor="background1" w:themeShade="F2"/>
               <w:bottom w:val="single" w:sz="4" w:space="0" w:color="F2F2F2" w:themeColor="background1" w:themeShade="F2"/>
             </w:tcBorders>
           </w:tcPr>
+          <w:p>
+            <w:pPr>
+              <w:pStyle w:val="ListBullet"/>
+              <w:jc w:val="both"/>
+              <w:rPr>
+                <w:sz w:val="20"/>
+                <w:szCs w:val="20"/>
+              </w:rPr>
+            </w:pPr>
+            <w:r>
+              <w:rPr>
+                <w:b/>
+                <w:sz w:val="20"/>
+                <w:szCs w:val="20"/>
+              </w:rPr>
+              <w:t>Architectures:</w:t>
+            </w:r>
+            <w:r>
+              <w:rPr>
+                <w:sz w:val="20"/>
+                <w:szCs w:val="20"/>
+              </w:rPr>
+              <w:t xml:space="preserve"> </w:t>
+            </w:r>
+            <w:r>
+              <w:rPr>
+                <w:sz w:val="20"/>
+                <w:szCs w:val="20"/>
+              </w:rPr>
+              <w:t xml:space="preserve">System &amp; Solutions Architecture, </w:t>
+            </w:r>
+            <w:proofErr w:type="spellStart"/>
+            <w:r>
+              <w:rPr>
+                <w:sz w:val="20"/>
+                <w:szCs w:val="20"/>
+              </w:rPr>
+              <w:t>Microservices</w:t>
+            </w:r>
+            <w:proofErr w:type="spellEnd"/>
+            <w:r>
+              <w:rPr>
+                <w:sz w:val="20"/>
+                <w:szCs w:val="20"/>
+              </w:rPr>
+              <w:t>, Enterprise Service Bus (ESB), Middleware, RESTful, SOA, Conventional MVC &amp; Reactive Web Applications, Highly Scalable Distributed Systems.</w:t>
+            </w:r>
+          </w:p>
+          <w:p>
+            <w:pPr>
+              <w:pStyle w:val="ListBullet"/>
+              <w:jc w:val="both"/>
+              <w:rPr>
+                <w:b/>
+                <w:sz w:val="20"/>
+                <w:szCs w:val="20"/>
+              </w:rPr>
+            </w:pPr>
+            <w:r>
+              <w:rPr>
+                <w:b/>
+                <w:sz w:val="20"/>
+                <w:szCs w:val="20"/>
+              </w:rPr>
+              <w:t>Design Methodologies:</w:t>
+            </w:r>
+            <w:r>
+              <w:rPr>
+                <w:sz w:val="20"/>
+                <w:szCs w:val="20"/>
+              </w:rPr>
+              <w:t xml:space="preserve"> </w:t>
+            </w:r>
+            <w:r>
+              <w:rPr>
+                <w:sz w:val="20"/>
+                <w:szCs w:val="20"/>
+              </w:rPr>
+              <w:t xml:space="preserve">UML, ERD, </w:t>
+            </w:r>
+            <w:proofErr w:type="spellStart"/>
+            <w:r>
+              <w:rPr>
+                <w:sz w:val="20"/>
+                <w:szCs w:val="20"/>
+              </w:rPr>
+              <w:t>ArchiMate</w:t>
+            </w:r>
+            <w:proofErr w:type="spellEnd"/>
+            <w:r>
+              <w:rPr>
+                <w:sz w:val="20"/>
+                <w:szCs w:val="20"/>
+              </w:rPr>
+              <w:t xml:space="preserve">, Enterprise Integration Patterns (EIP), </w:t>
+            </w:r>
+            <w:proofErr w:type="spellStart"/>
+            <w:r>
+              <w:rPr>
+                <w:sz w:val="20"/>
+                <w:szCs w:val="20"/>
+              </w:rPr>
+              <w:t>GoF</w:t>
+            </w:r>
+            <w:proofErr w:type="spellEnd"/>
+            <w:r>
+              <w:rPr>
+                <w:sz w:val="20"/>
+                <w:szCs w:val="20"/>
+              </w:rPr>
+              <w:t>, OOP/OOAD, Strategy, Factory, Abstract Factory, Front Controller, Template Method, Observer, Singleton, Circuit Breaker, HATEOS, Saga, Event Sourcing, Service Façade, API Gateway, TDD, BDD.</w:t>
+            </w:r>
+          </w:p>
+          <w:p>
+            <w:pPr>
+              <w:pStyle w:val="ListBullet"/>
+              <w:jc w:val="both"/>
+              <w:rPr>
+                <w:b/>
+                <w:sz w:val="20"/>
+                <w:szCs w:val="20"/>
+              </w:rPr>
+            </w:pPr>
+            <w:r>
+              <w:rPr>
+                <w:b/>
+                <w:sz w:val="20"/>
+                <w:szCs w:val="20"/>
+              </w:rPr>
+              <w:t>Enterprise Integration:</w:t>
+            </w:r>
+            <w:r>
+              <w:rPr>
+                <w:sz w:val="20"/>
+                <w:szCs w:val="20"/>
+              </w:rPr>
+              <w:t xml:space="preserve"> </w:t>
+            </w:r>
+            <w:r>
+              <w:rPr>
+                <w:sz w:val="20"/>
+                <w:szCs w:val="20"/>
+              </w:rPr>
+              <w:t xml:space="preserve">SSO (CAS/Shibboleth), OAuth, OIDC, SAML2, SOAP, REST, APIs, JMS, Apache Camel, Apache </w:t>
+            </w:r>
+            <w:proofErr w:type="spellStart"/>
+            <w:r>
+              <w:rPr>
+                <w:sz w:val="20"/>
+                <w:szCs w:val="20"/>
+              </w:rPr>
+              <w:t>ServiceMix</w:t>
+            </w:r>
+            <w:proofErr w:type="spellEnd"/>
+            <w:r>
+              <w:rPr>
+                <w:sz w:val="20"/>
+                <w:szCs w:val="20"/>
+              </w:rPr>
+              <w:t xml:space="preserve">, Apache CXF, </w:t>
+            </w:r>
+            <w:proofErr w:type="spellStart"/>
+            <w:r>
+              <w:rPr>
+                <w:sz w:val="20"/>
+                <w:szCs w:val="20"/>
+              </w:rPr>
+              <w:t>hMailServer</w:t>
+            </w:r>
+            <w:proofErr w:type="spellEnd"/>
+            <w:r>
+              <w:rPr>
+                <w:sz w:val="20"/>
+                <w:szCs w:val="20"/>
+              </w:rPr>
+              <w:t>, Postfix, ejabberd, LDAP.</w:t>
+            </w:r>
+          </w:p>
+          <w:p>
+            <w:pPr>
+              <w:pStyle w:val="ListBullet"/>
+              <w:jc w:val="both"/>
+              <w:rPr>
+                <w:b/>
+                <w:sz w:val="20"/>
+                <w:szCs w:val="20"/>
+              </w:rPr>
+            </w:pPr>
+            <w:r>
+              <w:rPr>
+                <w:b/>
+                <w:sz w:val="20"/>
+                <w:szCs w:val="20"/>
+              </w:rPr>
+              <w:t>Programming Languages:</w:t>
+            </w:r>
+            <w:r>
+              <w:rPr>
+                <w:sz w:val="20"/>
+                <w:szCs w:val="20"/>
+              </w:rPr>
+              <w:t xml:space="preserve"> </w:t>
+            </w:r>
+            <w:r>
+              <w:rPr>
+                <w:sz w:val="20"/>
+                <w:szCs w:val="20"/>
+              </w:rPr>
+              <w:t xml:space="preserve">Java (J2EE), JSP, JSTL, HTML/DHTML, JavaScript, SQL/PLSQL/JPQL, Linux Shell Scripting, Windows PowerShell and Batch Scripting, </w:t>
+            </w:r>
+            <w:r>
+              <w:rPr>
+                <w:sz w:val="20"/>
+                <w:szCs w:val="20"/>
+              </w:rPr>
+              <w:t xml:space="preserve">Microsoft Visual C++, </w:t>
+            </w:r>
+            <w:r>
+              <w:rPr>
+                <w:sz w:val="20"/>
+                <w:szCs w:val="20"/>
+              </w:rPr>
+              <w:t xml:space="preserve">C++, </w:t>
+            </w:r>
+            <w:proofErr w:type="spellStart"/>
+            <w:r>
+              <w:rPr>
+                <w:sz w:val="20"/>
+                <w:szCs w:val="20"/>
+              </w:rPr>
+              <w:t>nesC</w:t>
+            </w:r>
+            <w:proofErr w:type="spellEnd"/>
+            <w:r>
+              <w:rPr>
+                <w:sz w:val="20"/>
+                <w:szCs w:val="20"/>
+              </w:rPr>
+              <w:t>.</w:t>
+            </w:r>
+          </w:p>
+          <w:p>
+            <w:pPr>
+              <w:pStyle w:val="ListBullet"/>
+              <w:jc w:val="both"/>
+              <w:rPr>
+                <w:b/>
+                <w:sz w:val="20"/>
+                <w:szCs w:val="20"/>
+              </w:rPr>
+            </w:pPr>
+            <w:r>
+              <w:rPr>
+                <w:b/>
+                <w:sz w:val="20"/>
+                <w:szCs w:val="20"/>
+              </w:rPr>
+              <w:t>Frameworks:</w:t>
+            </w:r>
+            <w:r>
+              <w:rPr>
+                <w:sz w:val="20"/>
+                <w:szCs w:val="20"/>
+              </w:rPr>
+              <w:t xml:space="preserve"> </w:t>
+            </w:r>
+            <w:r>
+              <w:rPr>
+                <w:sz w:val="20"/>
+                <w:szCs w:val="20"/>
+              </w:rPr>
+              <w:t>JQuery, JQuery UI, Bootstrap, AJAX, Spring Core, Spring MVC, Spring Security, Spring Boot, Spring Data JPA, Spring LDAP, Spring AOP, Spring REST, Hibernate, Java Message Service (JMS), Java Persistence API (JPA), JNDI, Java Cryptographic Extensions (JCE), Apache POI, Jackrabbit, Junit, Zebra Crossing (</w:t>
+            </w:r>
+            <w:proofErr w:type="spellStart"/>
+            <w:r>
+              <w:rPr>
+                <w:sz w:val="20"/>
+                <w:szCs w:val="20"/>
+              </w:rPr>
+              <w:t>Zxing</w:t>
+            </w:r>
+            <w:proofErr w:type="spellEnd"/>
+            <w:r>
+              <w:rPr>
+                <w:sz w:val="20"/>
+                <w:szCs w:val="20"/>
+              </w:rPr>
+              <w:t xml:space="preserve">), XPath, JAXB, </w:t>
+            </w:r>
+            <w:proofErr w:type="spellStart"/>
+            <w:r>
+              <w:rPr>
+                <w:sz w:val="20"/>
+                <w:szCs w:val="20"/>
+              </w:rPr>
+              <w:t>ehcache</w:t>
+            </w:r>
+            <w:proofErr w:type="spellEnd"/>
+            <w:r>
+              <w:rPr>
+                <w:sz w:val="20"/>
+                <w:szCs w:val="20"/>
+              </w:rPr>
+              <w:t xml:space="preserve">, </w:t>
+            </w:r>
+            <w:proofErr w:type="spellStart"/>
+            <w:r>
+              <w:rPr>
+                <w:sz w:val="20"/>
+                <w:szCs w:val="20"/>
+              </w:rPr>
+              <w:t>TinyOS</w:t>
+            </w:r>
+            <w:proofErr w:type="spellEnd"/>
+            <w:r>
+              <w:rPr>
+                <w:sz w:val="20"/>
+                <w:szCs w:val="20"/>
+              </w:rPr>
+              <w:t xml:space="preserve">, </w:t>
+            </w:r>
+            <w:proofErr w:type="spellStart"/>
+            <w:r>
+              <w:rPr>
+                <w:sz w:val="20"/>
+                <w:szCs w:val="20"/>
+              </w:rPr>
+              <w:t>uDig</w:t>
+            </w:r>
+            <w:proofErr w:type="spellEnd"/>
+            <w:r>
+              <w:rPr>
+                <w:sz w:val="20"/>
+                <w:szCs w:val="20"/>
+              </w:rPr>
+              <w:t xml:space="preserve"> (Eclipse Plugin Development), MSMQ, MFC, STL, ATL, Win32 API, </w:t>
+            </w:r>
+            <w:proofErr w:type="spellStart"/>
+            <w:r>
+              <w:rPr>
+                <w:sz w:val="20"/>
+                <w:szCs w:val="20"/>
+              </w:rPr>
+              <w:t>WinCrypt</w:t>
+            </w:r>
+            <w:proofErr w:type="spellEnd"/>
+            <w:r>
+              <w:rPr>
+                <w:sz w:val="20"/>
+                <w:szCs w:val="20"/>
+              </w:rPr>
+              <w:t xml:space="preserve">, </w:t>
+            </w:r>
+            <w:proofErr w:type="spellStart"/>
+            <w:r>
+              <w:rPr>
+                <w:sz w:val="20"/>
+                <w:szCs w:val="20"/>
+              </w:rPr>
+              <w:t>CryptoPP</w:t>
+            </w:r>
+            <w:proofErr w:type="spellEnd"/>
+            <w:r>
+              <w:rPr>
+                <w:sz w:val="20"/>
+                <w:szCs w:val="20"/>
+              </w:rPr>
+              <w:t>.</w:t>
+            </w:r>
+          </w:p>
+          <w:p>
+            <w:pPr>
+              <w:pStyle w:val="ListBullet"/>
+              <w:jc w:val="both"/>
+              <w:rPr>
+                <w:b/>
+                <w:sz w:val="20"/>
+                <w:szCs w:val="20"/>
+              </w:rPr>
+            </w:pPr>
+            <w:r>
+              <w:rPr>
+                <w:b/>
+                <w:sz w:val="20"/>
+                <w:szCs w:val="20"/>
+              </w:rPr>
+              <w:t>DevOps &amp; Tooling:</w:t>
+            </w:r>
+            <w:r>
+              <w:rPr>
+                <w:sz w:val="20"/>
+                <w:szCs w:val="20"/>
+              </w:rPr>
+              <w:t xml:space="preserve"> </w:t>
+            </w:r>
+            <w:r>
+              <w:rPr>
+                <w:sz w:val="20"/>
+                <w:szCs w:val="20"/>
+              </w:rPr>
+              <w:t xml:space="preserve">Nexus, Jenkins, </w:t>
+            </w:r>
+            <w:proofErr w:type="spellStart"/>
+            <w:r>
+              <w:rPr>
+                <w:sz w:val="20"/>
+                <w:szCs w:val="20"/>
+              </w:rPr>
+              <w:t>Bitbucket</w:t>
+            </w:r>
+            <w:proofErr w:type="spellEnd"/>
+            <w:r>
+              <w:rPr>
+                <w:sz w:val="20"/>
+                <w:szCs w:val="20"/>
+              </w:rPr>
+              <w:t xml:space="preserve">, PostgreSQL, MS SQL Server, Oracle, MySQL, Docker, Apache, Tomcat, </w:t>
+            </w:r>
+            <w:proofErr w:type="spellStart"/>
+            <w:r>
+              <w:rPr>
+                <w:sz w:val="20"/>
+                <w:szCs w:val="20"/>
+              </w:rPr>
+              <w:t>WildFly</w:t>
+            </w:r>
+            <w:proofErr w:type="spellEnd"/>
+            <w:r>
+              <w:rPr>
+                <w:sz w:val="20"/>
+                <w:szCs w:val="20"/>
+              </w:rPr>
+              <w:t xml:space="preserve">, WebLogic, Azure, Vagrant, Maven, </w:t>
+            </w:r>
+            <w:proofErr w:type="spellStart"/>
+            <w:r>
+              <w:rPr>
+                <w:sz w:val="20"/>
+                <w:szCs w:val="20"/>
+              </w:rPr>
+              <w:t>DokuWiki</w:t>
+            </w:r>
+            <w:proofErr w:type="spellEnd"/>
+            <w:r>
+              <w:rPr>
+                <w:sz w:val="20"/>
+                <w:szCs w:val="20"/>
+              </w:rPr>
+              <w:t xml:space="preserve">, .Net Core, </w:t>
+            </w:r>
+            <w:proofErr w:type="spellStart"/>
+            <w:r>
+              <w:rPr>
+                <w:sz w:val="20"/>
+                <w:szCs w:val="20"/>
+              </w:rPr>
+              <w:t>Git</w:t>
+            </w:r>
+            <w:proofErr w:type="spellEnd"/>
+            <w:r>
+              <w:rPr>
+                <w:sz w:val="20"/>
+                <w:szCs w:val="20"/>
+              </w:rPr>
+              <w:t>, Mercurial, SVN, OpenSSL</w:t>
+            </w:r>
+          </w:p>
+          <w:p>
+            <w:pPr>
+              <w:pStyle w:val="ListBullet"/>
+              <w:jc w:val="both"/>
+              <w:rPr>
+                <w:b/>
+                <w:sz w:val="20"/>
+                <w:szCs w:val="20"/>
+              </w:rPr>
+            </w:pPr>
+            <w:r>
+              <w:rPr>
+                <w:b/>
+                <w:sz w:val="20"/>
+                <w:szCs w:val="20"/>
+              </w:rPr>
+              <w:t>Protocols &amp; Standards:</w:t>
+            </w:r>
+            <w:r>
+              <w:rPr>
+                <w:sz w:val="20"/>
+                <w:szCs w:val="20"/>
+              </w:rPr>
+              <w:t xml:space="preserve"> </w:t>
+            </w:r>
+            <w:r>
+              <w:rPr>
+                <w:sz w:val="20"/>
+                <w:szCs w:val="20"/>
+              </w:rPr>
+              <w:t>HTTP/HTTPS, SSL/TLS &amp; MA-TLS,</w:t>
+            </w:r>
+            <w:r>
+              <w:rPr>
+                <w:sz w:val="20"/>
+                <w:szCs w:val="20"/>
+              </w:rPr>
+              <w:t xml:space="preserve"> OAuth/OIDC, SAML2,</w:t>
+            </w:r>
+            <w:r>
+              <w:rPr>
+                <w:sz w:val="20"/>
+                <w:szCs w:val="20"/>
+              </w:rPr>
+              <w:t xml:space="preserve"> AMQP, SSH, RDP, RSA, AES, DES, SHA, IEEE-802.15.4 (</w:t>
+            </w:r>
+            <w:proofErr w:type="spellStart"/>
+            <w:r>
+              <w:rPr>
+                <w:sz w:val="20"/>
+                <w:szCs w:val="20"/>
+              </w:rPr>
+              <w:t>Zigbee</w:t>
+            </w:r>
+            <w:proofErr w:type="spellEnd"/>
+            <w:r>
+              <w:rPr>
+                <w:sz w:val="20"/>
+                <w:szCs w:val="20"/>
+              </w:rPr>
+              <w:t>), TCP/IP, RS-232, ISO-8583</w:t>
+            </w:r>
+          </w:p>
+          <w:p>
+            <w:pPr>
+              <w:pStyle w:val="ListBullet"/>
+              <w:jc w:val="both"/>
+              <w:rPr>
+                <w:b/>
+                <w:sz w:val="20"/>
+                <w:szCs w:val="20"/>
+              </w:rPr>
+            </w:pPr>
+            <w:r>
+              <w:rPr>
+                <w:b/>
+                <w:sz w:val="20"/>
+                <w:szCs w:val="20"/>
+              </w:rPr>
+              <w:t>Corporate Tech &amp; Tools:</w:t>
+            </w:r>
+            <w:r>
+              <w:rPr>
+                <w:sz w:val="20"/>
+                <w:szCs w:val="20"/>
+              </w:rPr>
+              <w:t xml:space="preserve"> </w:t>
+            </w:r>
+            <w:r>
+              <w:rPr>
+                <w:sz w:val="20"/>
+                <w:szCs w:val="20"/>
+              </w:rPr>
+              <w:t>MS Office (365), MS SharePoint, Dynamics 365, MS Teams, Jira, Confluence</w:t>
+            </w:r>
+            <w:r>
+              <w:rPr>
+                <w:sz w:val="20"/>
+                <w:szCs w:val="20"/>
+              </w:rPr>
+              <w:t>, Rally</w:t>
+            </w:r>
+          </w:p>
+        </w:tc>
+      </w:tr>
+      <w:tr>
+        <w:sdt>
+          <w:sdtPr>
+            <w:rPr>
+              <w:sz w:val="20"/>
+              <w:szCs w:val="20"/>
+            </w:rPr>
+            <w:alias w:val="Education:"/>
+            <w:tag w:val="Education:"/>
+            <w:id w:val="5444174"/>
+            <w:placeholder>
+              <w:docPart w:val="A47EBAE23DBF4429822D03458B4723D2"/>
+            </w:placeholder>
+            <w:temporary/>
+            <w:showingPlcHdr/>
+          </w:sdtPr>
+          <w:sdtContent>
+            <w:tc>
+              <w:tcPr>
+                <w:tcW w:w="1560" w:type="dxa"/>
+                <w:tcBorders>
+                  <w:top w:val="single" w:sz="4" w:space="0" w:color="F2F2F2" w:themeColor="background1" w:themeShade="F2"/>
+                  <w:bottom w:val="single" w:sz="4" w:space="0" w:color="F2F2F2" w:themeColor="background1" w:themeShade="F2"/>
+                  <w:right w:val="single" w:sz="4" w:space="0" w:color="F2F2F2" w:themeColor="background1" w:themeShade="F2"/>
+                </w:tcBorders>
+                <w:shd w:val="thinDiagStripe" w:color="F9F9F9" w:fill="auto"/>
+              </w:tcPr>
+              <w:p>
+                <w:pPr>
+                  <w:pStyle w:val="Heading1"/>
+                  <w:rPr>
+                    <w:sz w:val="20"/>
+                    <w:szCs w:val="20"/>
+                  </w:rPr>
+                </w:pPr>
+                <w:r>
+                  <w:rPr>
+                    <w:sz w:val="20"/>
+                    <w:szCs w:val="20"/>
+                  </w:rPr>
+                  <w:t>Education</w:t>
+                </w:r>
+              </w:p>
+            </w:tc>
+          </w:sdtContent>
+        </w:sdt>
+        <w:tc>
+          <w:tcPr>
+            <w:tcW w:w="9355" w:type="dxa"/>
+            <w:tcBorders>
+              <w:top w:val="single" w:sz="4" w:space="0" w:color="F2F2F2" w:themeColor="background1" w:themeShade="F2"/>
+              <w:left w:val="single" w:sz="4" w:space="0" w:color="F2F2F2" w:themeColor="background1" w:themeShade="F2"/>
+              <w:bottom w:val="single" w:sz="4" w:space="0" w:color="F2F2F2" w:themeColor="background1" w:themeShade="F2"/>
+            </w:tcBorders>
+          </w:tcPr>
+          <w:p>
+            <w:pPr>
+              <w:pStyle w:val="Heading2"/>
+              <w:ind w:right="308"/>
+              <w:jc w:val="both"/>
+              <w:rPr>
+                <w:sz w:val="20"/>
+                <w:szCs w:val="20"/>
+              </w:rPr>
+            </w:pPr>
+            <w:r>
+              <w:rPr>
+                <w:sz w:val="20"/>
+                <w:szCs w:val="20"/>
+              </w:rPr>
+              <w:t>University of Dublin, Trinity College – Dublin, Ireland – Doctor of Philosophy (PhD)</w:t>
+            </w:r>
+          </w:p>
           <w:p>
             <w:pPr>
               <w:ind w:right="308"/>
@@ -517,31 +1227,272 @@
                 <w:szCs w:val="20"/>
               </w:rPr>
             </w:pPr>
-            <w:sdt>
-              <w:sdtPr>
-                <w:rPr>
-                  <w:sz w:val="20"/>
-                  <w:szCs w:val="20"/>
-                </w:rPr>
-                <w:alias w:val="Enter skills &amp; abilities:"/>
-                <w:tag w:val="Enter skills &amp; abilities:"/>
-                <w:id w:val="-1471274687"/>
-                <w:placeholder>
-                  <w:docPart w:val="CD5025F6E2F34F32BE6635E9C7F75F25"/>
-                </w:placeholder>
-                <w:temporary/>
-                <w:showingPlcHdr/>
-              </w:sdtPr>
-              <w:sdtContent>
-                <w:r>
-                  <w:rPr>
-                    <w:sz w:val="20"/>
-                    <w:szCs w:val="20"/>
-                  </w:rPr>
-                  <w:t>On the Design tab of the ribbon, check out the Themes, Colors, and Fonts galleries to get a custom look with just a click.</w:t>
-                </w:r>
-              </w:sdtContent>
-            </w:sdt>
+            <w:r>
+              <w:rPr>
+                <w:sz w:val="20"/>
+                <w:szCs w:val="20"/>
+              </w:rPr>
+              <w:lastRenderedPageBreak/>
+              <w:t>2009 - 2014</w:t>
+            </w:r>
+          </w:p>
+          <w:p>
+            <w:pPr>
+              <w:ind w:right="308"/>
+              <w:jc w:val="both"/>
+              <w:rPr>
+                <w:sz w:val="20"/>
+                <w:szCs w:val="20"/>
+              </w:rPr>
+            </w:pPr>
+            <w:r>
+              <w:rPr>
+                <w:sz w:val="20"/>
+                <w:szCs w:val="20"/>
+              </w:rPr>
+              <w:t>Computer Science</w:t>
+            </w:r>
+          </w:p>
+          <w:p>
+            <w:pPr>
+              <w:ind w:right="308"/>
+              <w:jc w:val="both"/>
+              <w:rPr>
+                <w:sz w:val="20"/>
+                <w:szCs w:val="20"/>
+              </w:rPr>
+            </w:pPr>
+            <w:r>
+              <w:rPr>
+                <w:sz w:val="20"/>
+                <w:szCs w:val="20"/>
+              </w:rPr>
+              <w:t>Title: Exploiting Unstable Paths in Urban-Scale Wireless Sensor Networks</w:t>
+            </w:r>
+          </w:p>
+          <w:p>
+            <w:pPr>
+              <w:pStyle w:val="Heading2"/>
+              <w:ind w:right="308"/>
+              <w:jc w:val="both"/>
+              <w:rPr>
+                <w:sz w:val="20"/>
+                <w:szCs w:val="20"/>
+              </w:rPr>
+            </w:pPr>
+            <w:r>
+              <w:rPr>
+                <w:sz w:val="20"/>
+                <w:szCs w:val="20"/>
+              </w:rPr>
+              <w:t>University of Dublin, Trinity College – Dublin, Ireland – Postgraduate Diploma (PGD)</w:t>
+            </w:r>
+          </w:p>
+          <w:p>
+            <w:pPr>
+              <w:ind w:right="308"/>
+              <w:jc w:val="both"/>
+              <w:rPr>
+                <w:sz w:val="20"/>
+                <w:szCs w:val="20"/>
+              </w:rPr>
+            </w:pPr>
+            <w:r>
+              <w:rPr>
+                <w:sz w:val="20"/>
+                <w:szCs w:val="20"/>
+              </w:rPr>
+              <w:t>2009 - 2010</w:t>
+            </w:r>
+          </w:p>
+          <w:p>
+            <w:pPr>
+              <w:ind w:right="308"/>
+              <w:jc w:val="both"/>
+              <w:rPr>
+                <w:sz w:val="20"/>
+                <w:szCs w:val="20"/>
+              </w:rPr>
+            </w:pPr>
+            <w:r>
+              <w:rPr>
+                <w:sz w:val="20"/>
+                <w:szCs w:val="20"/>
+              </w:rPr>
+              <w:t>Statistics</w:t>
+            </w:r>
+          </w:p>
+          <w:p>
+            <w:pPr>
+              <w:ind w:right="308"/>
+              <w:jc w:val="both"/>
+              <w:rPr>
+                <w:sz w:val="20"/>
+                <w:szCs w:val="20"/>
+              </w:rPr>
+            </w:pPr>
+            <w:r>
+              <w:rPr>
+                <w:sz w:val="20"/>
+                <w:szCs w:val="20"/>
+              </w:rPr>
+              <w:t>Graduated with Distinction</w:t>
+            </w:r>
+          </w:p>
+          <w:p>
+            <w:pPr>
+              <w:pStyle w:val="Heading2"/>
+              <w:ind w:right="308"/>
+              <w:jc w:val="both"/>
+              <w:rPr>
+                <w:sz w:val="20"/>
+                <w:szCs w:val="20"/>
+              </w:rPr>
+            </w:pPr>
+            <w:r>
+              <w:rPr>
+                <w:sz w:val="20"/>
+                <w:szCs w:val="20"/>
+              </w:rPr>
+              <w:t>IELTS Certification – Karachi, Pakistan – English Language</w:t>
+            </w:r>
+          </w:p>
+          <w:p>
+            <w:pPr>
+              <w:ind w:right="308"/>
+              <w:jc w:val="both"/>
+              <w:rPr>
+                <w:sz w:val="20"/>
+                <w:szCs w:val="20"/>
+              </w:rPr>
+            </w:pPr>
+            <w:r>
+              <w:rPr>
+                <w:sz w:val="20"/>
+                <w:szCs w:val="20"/>
+              </w:rPr>
+              <w:t>April 2008</w:t>
+            </w:r>
+          </w:p>
+          <w:p>
+            <w:pPr>
+              <w:ind w:right="308"/>
+              <w:jc w:val="both"/>
+              <w:rPr>
+                <w:sz w:val="20"/>
+                <w:szCs w:val="20"/>
+              </w:rPr>
+            </w:pPr>
+            <w:r>
+              <w:rPr>
+                <w:sz w:val="20"/>
+                <w:szCs w:val="20"/>
+              </w:rPr>
+              <w:t>Achieved Band 7.0 overall</w:t>
+            </w:r>
+          </w:p>
+          <w:p>
+            <w:pPr>
+              <w:pStyle w:val="Heading2"/>
+              <w:ind w:right="308"/>
+              <w:jc w:val="both"/>
+              <w:rPr>
+                <w:sz w:val="20"/>
+                <w:szCs w:val="20"/>
+              </w:rPr>
+            </w:pPr>
+            <w:r>
+              <w:rPr>
+                <w:sz w:val="20"/>
+                <w:szCs w:val="20"/>
+              </w:rPr>
+              <w:t>Sir Syed University of Engineering &amp; Technology – Karachi, Pakistan – Bachelors of Science</w:t>
+            </w:r>
+          </w:p>
+          <w:p>
+            <w:pPr>
+              <w:ind w:right="308"/>
+              <w:jc w:val="both"/>
+              <w:rPr>
+                <w:sz w:val="20"/>
+                <w:szCs w:val="20"/>
+              </w:rPr>
+            </w:pPr>
+            <w:r>
+              <w:rPr>
+                <w:sz w:val="20"/>
+                <w:szCs w:val="20"/>
+              </w:rPr>
+              <w:t>2009 - 2010</w:t>
+            </w:r>
+          </w:p>
+          <w:p>
+            <w:pPr>
+              <w:ind w:right="308"/>
+              <w:jc w:val="both"/>
+              <w:rPr>
+                <w:sz w:val="20"/>
+                <w:szCs w:val="20"/>
+              </w:rPr>
+            </w:pPr>
+            <w:r>
+              <w:rPr>
+                <w:sz w:val="20"/>
+                <w:szCs w:val="20"/>
+              </w:rPr>
+              <w:t>Computer Engineering</w:t>
+            </w:r>
+          </w:p>
+          <w:p>
+            <w:pPr>
+              <w:ind w:right="308"/>
+              <w:jc w:val="both"/>
+              <w:rPr>
+                <w:sz w:val="20"/>
+                <w:szCs w:val="20"/>
+              </w:rPr>
+            </w:pPr>
+            <w:r>
+              <w:rPr>
+                <w:sz w:val="20"/>
+                <w:szCs w:val="20"/>
+              </w:rPr>
+              <w:t>Received Gold Medal for First Class First Position.</w:t>
+            </w:r>
+          </w:p>
+          <w:p>
+            <w:pPr>
+              <w:ind w:right="308"/>
+              <w:jc w:val="both"/>
+              <w:rPr>
+                <w:sz w:val="20"/>
+                <w:szCs w:val="20"/>
+              </w:rPr>
+            </w:pPr>
+            <w:r>
+              <w:rPr>
+                <w:sz w:val="20"/>
+                <w:szCs w:val="20"/>
+              </w:rPr>
+              <w:t>Received Gold Medal for securing highest score in Mathematics among all engineering disciplines</w:t>
+            </w:r>
+          </w:p>
+          <w:p>
+            <w:pPr>
+              <w:ind w:right="308"/>
+              <w:jc w:val="both"/>
+              <w:rPr>
+                <w:sz w:val="20"/>
+                <w:szCs w:val="20"/>
+              </w:rPr>
+            </w:pPr>
+            <w:r>
+              <w:rPr>
+                <w:sz w:val="20"/>
+                <w:szCs w:val="20"/>
+              </w:rPr>
+              <w:t>Received multiple merit scholarships from university and Government of Pakistan for academic excellence</w:t>
+            </w:r>
           </w:p>
         </w:tc>
       </w:tr>
@@ -556,7 +1507,7 @@
             <w:tag w:val="Experience:"/>
             <w:id w:val="5444170"/>
             <w:placeholder>
-              <w:docPart w:val="976B8E230DDB49939290D1D9DF98761E"/>
+              <w:docPart w:val="1E64276DA9084192B852889C74F4DB3F"/>
             </w:placeholder>
             <w:temporary/>
             <w:showingPlcHdr/>
@@ -593,7 +1544,7 @@
         </w:sdt>
         <w:tc>
           <w:tcPr>
-            <w:tcW w:w="9637" w:type="dxa"/>
+            <w:tcW w:w="9355" w:type="dxa"/>
             <w:tcBorders>
               <w:top w:val="single" w:sz="4" w:space="0" w:color="F2F2F2" w:themeColor="background1" w:themeShade="F2"/>
               <w:left w:val="single" w:sz="4" w:space="0" w:color="F2F2F2" w:themeColor="background1" w:themeShade="F2"/>
@@ -615,8 +1566,26 @@
                 <w:sz w:val="20"/>
                 <w:szCs w:val="20"/>
               </w:rPr>
-              <w:t>March 2019 – Present</w:t>
+              <w:t>Bank of Ireland</w:t>
             </w:r>
+            <w:r>
+              <w:rPr>
+                <w:sz w:val="20"/>
+                <w:szCs w:val="20"/>
+              </w:rPr>
+              <w:t xml:space="preserve"> - </w:t>
+            </w:r>
+            <w:hyperlink r:id="rId12">
+              <w:r>
+                <w:rPr>
+                  <w:color w:val="0000FF"/>
+                  <w:u w:val="single"/>
+                </w:rPr>
+                <w:t>http://www.bankofireland.com/</w:t>
+              </w:r>
+            </w:hyperlink>
+            <w:bookmarkStart w:id="0" w:name="_GoBack"/>
+            <w:bookmarkEnd w:id="0"/>
           </w:p>
           <w:p>
             <w:pPr>
@@ -632,7 +1601,14 @@
                 <w:sz w:val="20"/>
                 <w:szCs w:val="20"/>
               </w:rPr>
-              <w:t>Senior Solution Architect, Bank of Ireland</w:t>
+              <w:t xml:space="preserve">Senior Solution Architect, </w:t>
+            </w:r>
+            <w:r>
+              <w:rPr>
+                <w:sz w:val="20"/>
+                <w:szCs w:val="20"/>
+              </w:rPr>
+              <w:t>March 2019 - Present</w:t>
             </w:r>
           </w:p>
           <w:p>
@@ -655,7 +1631,7 @@
                 <w:tag w:val="Enter experience summary 1:"/>
                 <w:id w:val="5444234"/>
                 <w:placeholder>
-                  <w:docPart w:val="DA377DA4E78848B29525BCEA37D597DC"/>
+                  <w:docPart w:val="DBC54DE594624BA383001CEB010DB3FA"/>
                 </w:placeholder>
                 <w:temporary/>
                 <w:showingPlcHdr/>
@@ -691,7 +1667,7 @@
                 <w:tag w:val="Enter accomplishment 2 for company 1:"/>
                 <w:id w:val="-440838962"/>
                 <w:placeholder>
-                  <w:docPart w:val="E54111767828460AB3C112CDFFC84E04"/>
+                  <w:docPart w:val="56613E5EFE28482DB8FAAE0B00DDB1A3"/>
                 </w:placeholder>
                 <w:temporary/>
                 <w:showingPlcHdr/>
@@ -709,63 +1685,51 @@
           </w:p>
           <w:p>
             <w:pPr>
-              <w:pStyle w:val="Heading2"/>
+              <w:tabs>
+                <w:tab w:val="left" w:pos="1891"/>
+              </w:tabs>
               <w:ind w:right="308"/>
               <w:jc w:val="both"/>
               <w:rPr>
+                <w:rFonts w:eastAsiaTheme="majorEastAsia" w:cstheme="majorBidi"/>
+                <w:b/>
+                <w:color w:val="000000" w:themeColor="text1"/>
                 <w:sz w:val="20"/>
                 <w:szCs w:val="20"/>
+                <w:u w:val="single"/>
               </w:rPr>
             </w:pPr>
             <w:r>
               <w:rPr>
+                <w:rFonts w:eastAsiaTheme="majorEastAsia" w:cstheme="majorBidi"/>
+                <w:b/>
+                <w:color w:val="000000" w:themeColor="text1"/>
                 <w:sz w:val="20"/>
                 <w:szCs w:val="20"/>
+                <w:u w:val="single"/>
               </w:rPr>
-              <w:t>February</w:t>
+              <w:t xml:space="preserve">Client Solutions Ltd </w:t>
             </w:r>
             <w:r>
               <w:rPr>
+                <w:rFonts w:eastAsiaTheme="majorEastAsia" w:cstheme="majorBidi"/>
+                <w:b/>
+                <w:color w:val="000000" w:themeColor="text1"/>
                 <w:sz w:val="20"/>
                 <w:szCs w:val="20"/>
+                <w:u w:val="single"/>
               </w:rPr>
-              <w:t xml:space="preserve"> 201</w:t>
+              <w:t xml:space="preserve">- </w:t>
             </w:r>
-            <w:r>
-              <w:rPr>
-                <w:sz w:val="20"/>
-                <w:szCs w:val="20"/>
-              </w:rPr>
-              <w:t>6</w:t>
-            </w:r>
-            <w:r>
-              <w:rPr>
-                <w:sz w:val="20"/>
-                <w:szCs w:val="20"/>
-              </w:rPr>
-              <w:t xml:space="preserve"> – </w:t>
-            </w:r>
-            <w:r>
-              <w:rPr>
-                <w:sz w:val="20"/>
-                <w:szCs w:val="20"/>
-              </w:rPr>
-              <w:t>February</w:t>
-            </w:r>
-            <w:r>
-              <w:rPr>
-                <w:sz w:val="20"/>
-                <w:szCs w:val="20"/>
-              </w:rPr>
-              <w:t xml:space="preserve"> 201</w:t>
-            </w:r>
-            <w:r>
-              <w:rPr>
-                <w:sz w:val="20"/>
-                <w:szCs w:val="20"/>
-              </w:rPr>
-              <w:t>9</w:t>
-            </w:r>
+            <w:hyperlink r:id="rId13">
+              <w:r>
+                <w:rPr>
+                  <w:color w:val="0000FF"/>
+                  <w:u w:val="single"/>
+                </w:rPr>
+                <w:t>http://www.clientsolutions.ie/</w:t>
+              </w:r>
+            </w:hyperlink>
           </w:p>
           <w:p>
             <w:pPr>
@@ -784,42 +1748,65 @@
                 <w:sz w:val="20"/>
                 <w:szCs w:val="20"/>
               </w:rPr>
-              <w:t>Solution</w:t>
+              <w:t xml:space="preserve">Formerly known as </w:t>
+            </w:r>
+            <w:proofErr w:type="spellStart"/>
+            <w:r>
+              <w:rPr>
+                <w:sz w:val="20"/>
+                <w:szCs w:val="20"/>
+              </w:rPr>
+              <w:t>TechData</w:t>
+            </w:r>
+            <w:proofErr w:type="spellEnd"/>
+            <w:r>
+              <w:rPr>
+                <w:sz w:val="20"/>
+                <w:szCs w:val="20"/>
+              </w:rPr>
+              <w:t xml:space="preserve"> Client Services and Avnet Client Solutions</w:t>
+            </w:r>
+          </w:p>
+          <w:p>
+            <w:pPr>
+              <w:tabs>
+                <w:tab w:val="left" w:pos="1891"/>
+              </w:tabs>
+              <w:ind w:right="308"/>
+              <w:jc w:val="both"/>
+              <w:rPr>
+                <w:sz w:val="20"/>
+                <w:szCs w:val="20"/>
+              </w:rPr>
+            </w:pPr>
+            <w:r>
+              <w:rPr>
+                <w:b/>
+                <w:sz w:val="20"/>
+                <w:szCs w:val="20"/>
+              </w:rPr>
+              <w:t>Solution Architect &amp; Development Team Manager</w:t>
             </w:r>
             <w:r>
               <w:rPr>
                 <w:sz w:val="20"/>
                 <w:szCs w:val="20"/>
               </w:rPr>
-              <w:t xml:space="preserve"> Architect &amp; </w:t>
+              <w:t>,</w:t>
             </w:r>
             <w:r>
               <w:rPr>
                 <w:sz w:val="20"/>
                 <w:szCs w:val="20"/>
               </w:rPr>
-              <w:t xml:space="preserve">Development </w:t>
+              <w:t xml:space="preserve"> February 2016 - February 2019</w:t>
             </w:r>
             <w:r>
               <w:rPr>
                 <w:sz w:val="20"/>
                 <w:szCs w:val="20"/>
               </w:rPr>
-              <w:t xml:space="preserve">Team </w:t>
-            </w:r>
-            <w:r>
-              <w:rPr>
-                <w:sz w:val="20"/>
-                <w:szCs w:val="20"/>
-              </w:rPr>
-              <w:t>Manager</w:t>
-            </w:r>
-            <w:r>
-              <w:rPr>
-                <w:sz w:val="20"/>
-                <w:szCs w:val="20"/>
-              </w:rPr>
-              <w:t>, Client Solutions Ltd</w:t>
+              <w:t xml:space="preserve"> </w:t>
             </w:r>
           </w:p>
           <w:p>
@@ -842,7 +1829,7 @@
                 <w:tag w:val="Enter experience summary 2:"/>
                 <w:id w:val="-1756970828"/>
                 <w:placeholder>
-                  <w:docPart w:val="F85D01C9C1CB4645B62A9F5B8F1E5A06"/>
+                  <w:docPart w:val="53642E9A02FC453C935AB76563E51313"/>
                 </w:placeholder>
                 <w:temporary/>
                 <w:showingPlcHdr/>
@@ -878,7 +1865,7 @@
                 <w:tag w:val="Enter accomplishment 2 for company 2:"/>
                 <w:id w:val="835343447"/>
                 <w:placeholder>
-                  <w:docPart w:val="52E70C5FE690406797473885A6825DB2"/>
+                  <w:docPart w:val="E9C75611DCBE47F0A0D6ADBAED9192B1"/>
                 </w:placeholder>
                 <w:temporary/>
                 <w:showingPlcHdr/>
@@ -896,66 +1883,6 @@
           </w:p>
           <w:p>
             <w:pPr>
-              <w:pStyle w:val="Heading2"/>
-              <w:ind w:right="308"/>
-              <w:jc w:val="both"/>
-              <w:rPr>
-                <w:sz w:val="20"/>
-                <w:szCs w:val="20"/>
-              </w:rPr>
-            </w:pPr>
-            <w:r>
-              <w:rPr>
-                <w:sz w:val="20"/>
-                <w:szCs w:val="20"/>
-              </w:rPr>
-              <w:t>April</w:t>
-            </w:r>
-            <w:r>
-              <w:rPr>
-                <w:sz w:val="20"/>
-                <w:szCs w:val="20"/>
-              </w:rPr>
-              <w:t xml:space="preserve"> 201</w:t>
-            </w:r>
-            <w:r>
-              <w:rPr>
-                <w:sz w:val="20"/>
-                <w:szCs w:val="20"/>
-              </w:rPr>
-              <w:t>4</w:t>
-            </w:r>
-            <w:r>
-              <w:rPr>
-                <w:sz w:val="20"/>
-                <w:szCs w:val="20"/>
-              </w:rPr>
-              <w:t xml:space="preserve"> – </w:t>
-            </w:r>
-            <w:r>
-              <w:rPr>
-                <w:sz w:val="20"/>
-                <w:szCs w:val="20"/>
-              </w:rPr>
-              <w:t>January</w:t>
-            </w:r>
-            <w:r>
-              <w:rPr>
-                <w:sz w:val="20"/>
-                <w:szCs w:val="20"/>
-              </w:rPr>
-              <w:t xml:space="preserve"> 201</w:t>
-            </w:r>
-            <w:r>
-              <w:rPr>
-                <w:sz w:val="20"/>
-                <w:szCs w:val="20"/>
-              </w:rPr>
-              <w:t>6</w:t>
-            </w:r>
-          </w:p>
-          <w:p>
-            <w:pPr>
               <w:tabs>
                 <w:tab w:val="left" w:pos="1891"/>
               </w:tabs>
@@ -968,6 +1895,7 @@
             </w:pPr>
             <w:r>
               <w:rPr>
+                <w:b/>
                 <w:sz w:val="20"/>
                 <w:szCs w:val="20"/>
               </w:rPr>
@@ -978,7 +1906,14 @@
                 <w:sz w:val="20"/>
                 <w:szCs w:val="20"/>
               </w:rPr>
-              <w:t>, Client Solutions Ltd</w:t>
+              <w:t xml:space="preserve">, </w:t>
+            </w:r>
+            <w:r>
+              <w:rPr>
+                <w:sz w:val="20"/>
+                <w:szCs w:val="20"/>
+              </w:rPr>
+              <w:t>April 2014 – January 2016</w:t>
             </w:r>
           </w:p>
           <w:p>
@@ -1001,7 +1936,7 @@
                 <w:tag w:val="Enter experience summary 2:"/>
                 <w:id w:val="308221777"/>
                 <w:placeholder>
-                  <w:docPart w:val="CCDDDDC5317B414E80884D004F859B2A"/>
+                  <w:docPart w:val="413DCDE6A38547F39A06201526BAEFF4"/>
                 </w:placeholder>
                 <w:temporary/>
                 <w:showingPlcHdr/>
@@ -1037,7 +1972,7 @@
                 <w:tag w:val="Enter accomplishment 2 for company 2:"/>
                 <w:id w:val="-853106010"/>
                 <w:placeholder>
-                  <w:docPart w:val="39A1DCD2BC8E402AAFE724E0FA14C251"/>
+                  <w:docPart w:val="8A14FA9A24924D05B1B6831F16555612"/>
                 </w:placeholder>
                 <w:temporary/>
                 <w:showingPlcHdr/>
@@ -1055,24 +1990,6 @@
           </w:p>
           <w:p>
             <w:pPr>
-              <w:pStyle w:val="Heading2"/>
-              <w:ind w:right="308"/>
-              <w:jc w:val="both"/>
-              <w:rPr>
-                <w:sz w:val="20"/>
-                <w:szCs w:val="20"/>
-              </w:rPr>
-            </w:pPr>
-            <w:r>
-              <w:rPr>
-                <w:sz w:val="20"/>
-                <w:szCs w:val="20"/>
-              </w:rPr>
-              <w:t>February 2013 – March 2014</w:t>
-            </w:r>
-          </w:p>
-          <w:p>
-            <w:pPr>
               <w:tabs>
                 <w:tab w:val="left" w:pos="1891"/>
               </w:tabs>
@@ -1085,10 +2002,25 @@
             </w:pPr>
             <w:r>
               <w:rPr>
+                <w:b/>
                 <w:sz w:val="20"/>
                 <w:szCs w:val="20"/>
               </w:rPr>
-              <w:t>Senior Consultant, Client Solutions Ltd</w:t>
+              <w:t>Senior Consultant</w:t>
+            </w:r>
+            <w:r>
+              <w:rPr>
+                <w:sz w:val="20"/>
+                <w:szCs w:val="20"/>
+              </w:rPr>
+              <w:t xml:space="preserve">, </w:t>
+            </w:r>
+            <w:r>
+              <w:rPr>
+                <w:sz w:val="20"/>
+                <w:szCs w:val="20"/>
+              </w:rPr>
+              <w:t>February 2013 – March 2014</w:t>
             </w:r>
           </w:p>
           <w:p>
@@ -1111,7 +2043,7 @@
                 <w:tag w:val="Enter experience summary 2:"/>
                 <w:id w:val="-1391267217"/>
                 <w:placeholder>
-                  <w:docPart w:val="D04EC01FC76D4EBEA30D5DE07E173E2D"/>
+                  <w:docPart w:val="F54DCECADBF24EF5860AFDAEBE14EDB2"/>
                 </w:placeholder>
                 <w:temporary/>
                 <w:showingPlcHdr/>
@@ -1147,7 +2079,7 @@
                 <w:tag w:val="Enter accomplishment 2 for company 2:"/>
                 <w:id w:val="1194037589"/>
                 <w:placeholder>
-                  <w:docPart w:val="22BAF58BC0644640948FF74FC02DCDA2"/>
+                  <w:docPart w:val="F579D5B6C27140C7A5C956ECDEB3B134"/>
                 </w:placeholder>
                 <w:temporary/>
                 <w:showingPlcHdr/>
@@ -1165,56 +2097,51 @@
           </w:p>
           <w:p>
             <w:pPr>
-              <w:pStyle w:val="Heading2"/>
+              <w:tabs>
+                <w:tab w:val="left" w:pos="1891"/>
+              </w:tabs>
               <w:ind w:right="308"/>
               <w:jc w:val="both"/>
               <w:rPr>
+                <w:rFonts w:eastAsiaTheme="majorEastAsia" w:cstheme="majorBidi"/>
+                <w:b/>
+                <w:color w:val="000000" w:themeColor="text1"/>
                 <w:sz w:val="20"/>
                 <w:szCs w:val="20"/>
+                <w:u w:val="single"/>
               </w:rPr>
             </w:pPr>
             <w:r>
               <w:rPr>
+                <w:rFonts w:eastAsiaTheme="majorEastAsia" w:cstheme="majorBidi"/>
+                <w:b/>
+                <w:color w:val="000000" w:themeColor="text1"/>
                 <w:sz w:val="20"/>
                 <w:szCs w:val="20"/>
+                <w:u w:val="single"/>
               </w:rPr>
-              <w:t>July</w:t>
+              <w:t xml:space="preserve">Distributed Systems Group, University of Dublin - Trinity College </w:t>
             </w:r>
             <w:r>
               <w:rPr>
+                <w:rFonts w:eastAsiaTheme="majorEastAsia" w:cstheme="majorBidi"/>
+                <w:b/>
+                <w:color w:val="000000" w:themeColor="text1"/>
                 <w:sz w:val="20"/>
                 <w:szCs w:val="20"/>
+                <w:u w:val="single"/>
               </w:rPr>
-              <w:t xml:space="preserve"> 20</w:t>
+              <w:t xml:space="preserve">- </w:t>
             </w:r>
-            <w:r>
-              <w:rPr>
-                <w:sz w:val="20"/>
-                <w:szCs w:val="20"/>
-              </w:rPr>
-              <w:t>09</w:t>
-            </w:r>
-            <w:r>
-              <w:rPr>
-                <w:sz w:val="20"/>
-                <w:szCs w:val="20"/>
-              </w:rPr>
-              <w:t xml:space="preserve"> – </w:t>
-            </w:r>
-            <w:r>
-              <w:rPr>
-                <w:sz w:val="20"/>
-                <w:szCs w:val="20"/>
-              </w:rPr>
-              <w:t>April</w:t>
-            </w:r>
-            <w:r>
-              <w:rPr>
-                <w:sz w:val="20"/>
-                <w:szCs w:val="20"/>
-              </w:rPr>
-              <w:t xml:space="preserve"> 2014</w:t>
-            </w:r>
+            <w:hyperlink r:id="rId14">
+              <w:r>
+                <w:rPr>
+                  <w:color w:val="0000FF"/>
+                  <w:u w:val="single"/>
+                </w:rPr>
+                <w:t>www.dsg.cs.tcd.ie</w:t>
+              </w:r>
+            </w:hyperlink>
           </w:p>
           <w:p>
             <w:pPr>
@@ -1230,6 +2157,7 @@
             </w:pPr>
             <w:r>
               <w:rPr>
+                <w:b/>
                 <w:sz w:val="20"/>
                 <w:szCs w:val="20"/>
               </w:rPr>
@@ -1247,86 +2175,19 @@
                 <w:sz w:val="20"/>
                 <w:szCs w:val="20"/>
               </w:rPr>
-              <w:t xml:space="preserve">Distributed Systems Group, University of Dublin - Trinity College </w:t>
+              <w:t>July 2009 – April 2014</w:t>
+            </w:r>
+            <w:r>
+              <w:rPr>
+                <w:sz w:val="20"/>
+                <w:szCs w:val="20"/>
+              </w:rPr>
+              <w:t xml:space="preserve"> </w:t>
             </w:r>
           </w:p>
           <w:p>
             <w:pPr>
               <w:pStyle w:val="ListBullet"/>
-              <w:ind w:right="308"/>
-              <w:jc w:val="both"/>
-              <w:rPr>
-                <w:sz w:val="20"/>
-                <w:szCs w:val="20"/>
-              </w:rPr>
-            </w:pPr>
-            <w:sdt>
-              <w:sdtPr>
-                <w:rPr>
-                  <w:sz w:val="20"/>
-                  <w:szCs w:val="20"/>
-                </w:rPr>
-                <w:alias w:val="Enter experience summary 2:"/>
-                <w:tag w:val="Enter experience summary 2:"/>
-                <w:id w:val="714317660"/>
-                <w:placeholder>
-                  <w:docPart w:val="6082CFDB23ED41D781E24A754E589F4D"/>
-                </w:placeholder>
-                <w:temporary/>
-                <w:showingPlcHdr/>
-              </w:sdtPr>
-              <w:sdtContent>
-                <w:r>
-                  <w:rPr>
-                    <w:sz w:val="20"/>
-                    <w:szCs w:val="20"/>
-                  </w:rPr>
-                  <w:t>This is the place for a brief summary of your key responsibilities and most stellar accomplishments for company #2.</w:t>
-                </w:r>
-              </w:sdtContent>
-            </w:sdt>
-          </w:p>
-          <w:p>
-            <w:pPr>
-              <w:pStyle w:val="ListBullet"/>
-              <w:ind w:right="308"/>
-              <w:jc w:val="both"/>
-              <w:rPr>
-                <w:sz w:val="20"/>
-                <w:szCs w:val="20"/>
-              </w:rPr>
-            </w:pPr>
-            <w:sdt>
-              <w:sdtPr>
-                <w:rPr>
-                  <w:sz w:val="20"/>
-                  <w:szCs w:val="20"/>
-                </w:rPr>
-                <w:alias w:val="Enter accomplishment 2 for company 2:"/>
-                <w:tag w:val="Enter accomplishment 2 for company 2:"/>
-                <w:id w:val="-210964286"/>
-                <w:placeholder>
-                  <w:docPart w:val="150B7525A853468AADA8C958EA2FA4C0"/>
-                </w:placeholder>
-                <w:temporary/>
-                <w:showingPlcHdr/>
-              </w:sdtPr>
-              <w:sdtContent>
-                <w:r>
-                  <w:rPr>
-                    <w:sz w:val="20"/>
-                    <w:szCs w:val="20"/>
-                  </w:rPr>
-                  <w:t>Accomplishment #2</w:t>
-                </w:r>
-              </w:sdtContent>
-            </w:sdt>
-          </w:p>
-          <w:p>
-            <w:pPr>
-              <w:pStyle w:val="Heading2"/>
-              <w:ind w:right="308"/>
-              <w:jc w:val="both"/>
               <w:rPr>
                 <w:sz w:val="20"/>
                 <w:szCs w:val="20"/>
@@ -1337,49 +2198,131 @@
                 <w:sz w:val="20"/>
                 <w:szCs w:val="20"/>
               </w:rPr>
-              <w:t>July</w:t>
+              <w:t>Invented</w:t>
             </w:r>
             <w:r>
               <w:rPr>
                 <w:sz w:val="20"/>
                 <w:szCs w:val="20"/>
               </w:rPr>
-              <w:t xml:space="preserve"> 20</w:t>
+              <w:t xml:space="preserve"> routing protocol for wireless sensor network, capable of intelligently providing fault tolerance, energy conservation, congestion and latency reduction depending on the network conditions</w:t>
             </w:r>
             <w:r>
               <w:rPr>
                 <w:sz w:val="20"/>
                 <w:szCs w:val="20"/>
               </w:rPr>
-              <w:t>08</w:t>
+              <w:t>, as part of PhD thesis</w:t>
             </w:r>
             <w:r>
               <w:rPr>
                 <w:sz w:val="20"/>
                 <w:szCs w:val="20"/>
               </w:rPr>
-              <w:t xml:space="preserve"> – </w:t>
+              <w:t>.</w:t>
+            </w:r>
+          </w:p>
+          <w:p>
+            <w:pPr>
+              <w:pStyle w:val="ListBullet"/>
+            </w:pPr>
+            <w:r>
+              <w:t>Developed Peer-to-Peer communication framework over TCP/IP</w:t>
+            </w:r>
+            <w:r>
+              <w:t xml:space="preserve">, </w:t>
             </w:r>
             <w:r>
               <w:rPr>
                 <w:sz w:val="20"/>
                 <w:szCs w:val="20"/>
               </w:rPr>
-              <w:t>July</w:t>
+              <w:t>temporal &amp; spatial aggregation techniques</w:t>
             </w:r>
             <w:r>
               <w:rPr>
                 <w:sz w:val="20"/>
                 <w:szCs w:val="20"/>
               </w:rPr>
-              <w:t xml:space="preserve"> 20</w:t>
+              <w:t xml:space="preserve"> &amp; </w:t>
             </w:r>
             <w:r>
               <w:rPr>
                 <w:sz w:val="20"/>
                 <w:szCs w:val="20"/>
               </w:rPr>
-              <w:t>09</w:t>
+              <w:t>embedded distributed middleware</w:t>
+            </w:r>
+            <w:r>
+              <w:rPr>
+                <w:sz w:val="20"/>
+                <w:szCs w:val="20"/>
+              </w:rPr>
+              <w:t>, as part of EMMON project from 2009 to 2012.</w:t>
+            </w:r>
+          </w:p>
+          <w:p>
+            <w:pPr>
+              <w:pStyle w:val="ListBullet"/>
+              <w:rPr>
+                <w:sz w:val="20"/>
+                <w:szCs w:val="20"/>
+              </w:rPr>
+            </w:pPr>
+            <w:r>
+              <w:rPr>
+                <w:sz w:val="20"/>
+                <w:szCs w:val="20"/>
+              </w:rPr>
+              <w:t>Technical Leadership &amp; Task assignment of 1 researcher in Dublin and 1 researcher in Portugal.</w:t>
+            </w:r>
+          </w:p>
+          <w:p>
+            <w:pPr>
+              <w:pStyle w:val="ListBullet"/>
+              <w:rPr>
+                <w:sz w:val="20"/>
+                <w:szCs w:val="20"/>
+              </w:rPr>
+            </w:pPr>
+            <w:r>
+              <w:rPr>
+                <w:sz w:val="20"/>
+                <w:szCs w:val="20"/>
+              </w:rPr>
+              <w:t>Responsibilities included coordinating with near shore teams spread across EU (Portugal, Italy, UK &amp; Ireland)</w:t>
+            </w:r>
+          </w:p>
+          <w:p>
+            <w:pPr>
+              <w:pStyle w:val="ListBullet"/>
+              <w:rPr>
+                <w:sz w:val="20"/>
+                <w:szCs w:val="20"/>
+              </w:rPr>
+            </w:pPr>
+            <w:r>
+              <w:rPr>
+                <w:sz w:val="20"/>
+                <w:szCs w:val="20"/>
+              </w:rPr>
+              <w:t xml:space="preserve">Research funded by </w:t>
+            </w:r>
+            <w:proofErr w:type="spellStart"/>
+            <w:r>
+              <w:rPr>
+                <w:sz w:val="20"/>
+                <w:szCs w:val="20"/>
+              </w:rPr>
+              <w:t>Lero</w:t>
+            </w:r>
+            <w:proofErr w:type="spellEnd"/>
+            <w:r>
+              <w:rPr>
+                <w:sz w:val="20"/>
+                <w:szCs w:val="20"/>
+              </w:rPr>
+              <w:t xml:space="preserve"> and European Union FP7</w:t>
             </w:r>
           </w:p>
           <w:p>
@@ -1396,6 +2339,7 @@
             </w:pPr>
             <w:r>
               <w:rPr>
+                <w:b/>
                 <w:sz w:val="20"/>
                 <w:szCs w:val="20"/>
               </w:rPr>
@@ -1406,86 +2350,19 @@
                 <w:sz w:val="20"/>
                 <w:szCs w:val="20"/>
               </w:rPr>
-              <w:t>, Distributed Systems Group, University of Dublin - Trinity College</w:t>
+              <w:t xml:space="preserve">, </w:t>
+            </w:r>
+            <w:r>
+              <w:rPr>
+                <w:sz w:val="20"/>
+                <w:szCs w:val="20"/>
+              </w:rPr>
+              <w:t>July 2008 – July 2009</w:t>
             </w:r>
           </w:p>
           <w:p>
             <w:pPr>
               <w:pStyle w:val="ListBullet"/>
-              <w:ind w:right="308"/>
-              <w:jc w:val="both"/>
-              <w:rPr>
-                <w:sz w:val="20"/>
-                <w:szCs w:val="20"/>
-              </w:rPr>
-            </w:pPr>
-            <w:sdt>
-              <w:sdtPr>
-                <w:rPr>
-                  <w:sz w:val="20"/>
-                  <w:szCs w:val="20"/>
-                </w:rPr>
-                <w:alias w:val="Enter experience summary 2:"/>
-                <w:tag w:val="Enter experience summary 2:"/>
-                <w:id w:val="-165011137"/>
-                <w:placeholder>
-                  <w:docPart w:val="C7A98DDF4F764613A0039E2D99249CF4"/>
-                </w:placeholder>
-                <w:temporary/>
-                <w:showingPlcHdr/>
-              </w:sdtPr>
-              <w:sdtContent>
-                <w:r>
-                  <w:rPr>
-                    <w:sz w:val="20"/>
-                    <w:szCs w:val="20"/>
-                  </w:rPr>
-                  <w:t>This is the place for a brief summary of your key responsibilities and most stellar accomplishments for company #2.</w:t>
-                </w:r>
-              </w:sdtContent>
-            </w:sdt>
-          </w:p>
-          <w:p>
-            <w:pPr>
-              <w:pStyle w:val="ListBullet"/>
-              <w:ind w:right="308"/>
-              <w:jc w:val="both"/>
-              <w:rPr>
-                <w:sz w:val="20"/>
-                <w:szCs w:val="20"/>
-              </w:rPr>
-            </w:pPr>
-            <w:sdt>
-              <w:sdtPr>
-                <w:rPr>
-                  <w:sz w:val="20"/>
-                  <w:szCs w:val="20"/>
-                </w:rPr>
-                <w:alias w:val="Enter accomplishment 2 for company 2:"/>
-                <w:tag w:val="Enter accomplishment 2 for company 2:"/>
-                <w:id w:val="-899663427"/>
-                <w:placeholder>
-                  <w:docPart w:val="68F1E145E0CD4567B6C4DA02E1132592"/>
-                </w:placeholder>
-                <w:temporary/>
-                <w:showingPlcHdr/>
-              </w:sdtPr>
-              <w:sdtContent>
-                <w:r>
-                  <w:rPr>
-                    <w:sz w:val="20"/>
-                    <w:szCs w:val="20"/>
-                  </w:rPr>
-                  <w:t>Accomplishment #2</w:t>
-                </w:r>
-              </w:sdtContent>
-            </w:sdt>
-          </w:p>
-          <w:p>
-            <w:pPr>
-              <w:pStyle w:val="Heading2"/>
-              <w:ind w:right="308"/>
-              <w:jc w:val="both"/>
               <w:rPr>
                 <w:sz w:val="20"/>
                 <w:szCs w:val="20"/>
@@ -1496,50 +2373,229 @@
                 <w:sz w:val="20"/>
                 <w:szCs w:val="20"/>
               </w:rPr>
-              <w:t>November</w:t>
+              <w:t>Design</w:t>
             </w:r>
             <w:r>
               <w:rPr>
                 <w:sz w:val="20"/>
                 <w:szCs w:val="20"/>
               </w:rPr>
-              <w:t xml:space="preserve"> 200</w:t>
+              <w:t>ed</w:t>
             </w:r>
             <w:r>
               <w:rPr>
                 <w:sz w:val="20"/>
                 <w:szCs w:val="20"/>
               </w:rPr>
-              <w:t>6</w:t>
+              <w:t xml:space="preserve"> &amp; develop</w:t>
             </w:r>
             <w:r>
               <w:rPr>
                 <w:sz w:val="20"/>
                 <w:szCs w:val="20"/>
               </w:rPr>
-              <w:t xml:space="preserve"> – Ju</w:t>
+              <w:t>ed</w:t>
             </w:r>
             <w:r>
               <w:rPr>
                 <w:sz w:val="20"/>
                 <w:szCs w:val="20"/>
               </w:rPr>
-              <w:t>ne</w:t>
+              <w:t xml:space="preserve"> thick client domain modelling &amp; simulation software for geographic visual modelling</w:t>
             </w:r>
             <w:r>
               <w:rPr>
                 <w:sz w:val="20"/>
                 <w:szCs w:val="20"/>
               </w:rPr>
-              <w:t xml:space="preserve"> 20</w:t>
+              <w:t xml:space="preserve"> using Java, </w:t>
+            </w:r>
+            <w:proofErr w:type="spellStart"/>
+            <w:r>
+              <w:rPr>
+                <w:sz w:val="20"/>
+                <w:szCs w:val="20"/>
+              </w:rPr>
+              <w:t>PostGIS</w:t>
+            </w:r>
+            <w:proofErr w:type="spellEnd"/>
+            <w:r>
+              <w:rPr>
+                <w:sz w:val="20"/>
+                <w:szCs w:val="20"/>
+              </w:rPr>
+              <w:t xml:space="preserve">, </w:t>
+            </w:r>
+            <w:proofErr w:type="spellStart"/>
+            <w:r>
+              <w:rPr>
+                <w:sz w:val="20"/>
+                <w:szCs w:val="20"/>
+              </w:rPr>
+              <w:t>PostGreSQL</w:t>
+            </w:r>
+            <w:proofErr w:type="spellEnd"/>
+            <w:r>
+              <w:rPr>
+                <w:sz w:val="20"/>
+                <w:szCs w:val="20"/>
+              </w:rPr>
+              <w:t xml:space="preserve"> &amp; </w:t>
+            </w:r>
+            <w:proofErr w:type="spellStart"/>
+            <w:r>
+              <w:rPr>
+                <w:sz w:val="20"/>
+                <w:szCs w:val="20"/>
+              </w:rPr>
+              <w:t>uDig</w:t>
+            </w:r>
+            <w:proofErr w:type="spellEnd"/>
+            <w:r>
+              <w:rPr>
+                <w:sz w:val="20"/>
+                <w:szCs w:val="20"/>
+              </w:rPr>
+              <w:t xml:space="preserve"> SDK.</w:t>
+            </w:r>
+          </w:p>
+          <w:p>
+            <w:pPr>
+              <w:pStyle w:val="ListBullet"/>
+              <w:rPr>
+                <w:sz w:val="20"/>
+                <w:szCs w:val="20"/>
+              </w:rPr>
+            </w:pPr>
+            <w:r>
+              <w:rPr>
+                <w:sz w:val="20"/>
+                <w:szCs w:val="20"/>
+              </w:rPr>
+              <w:lastRenderedPageBreak/>
+              <w:t>Design</w:t>
             </w:r>
             <w:r>
               <w:rPr>
                 <w:sz w:val="20"/>
                 <w:szCs w:val="20"/>
               </w:rPr>
-              <w:t>08</w:t>
+              <w:t>ed</w:t>
             </w:r>
+            <w:r>
+              <w:rPr>
+                <w:sz w:val="20"/>
+                <w:szCs w:val="20"/>
+              </w:rPr>
+              <w:t xml:space="preserve"> &amp; </w:t>
+            </w:r>
+            <w:r>
+              <w:rPr>
+                <w:sz w:val="20"/>
+                <w:szCs w:val="20"/>
+              </w:rPr>
+              <w:t>d</w:t>
+            </w:r>
+            <w:r>
+              <w:rPr>
+                <w:sz w:val="20"/>
+                <w:szCs w:val="20"/>
+              </w:rPr>
+              <w:t>evelop</w:t>
+            </w:r>
+            <w:r>
+              <w:rPr>
+                <w:sz w:val="20"/>
+                <w:szCs w:val="20"/>
+              </w:rPr>
+              <w:t>ed</w:t>
+            </w:r>
+            <w:r>
+              <w:rPr>
+                <w:sz w:val="20"/>
+                <w:szCs w:val="20"/>
+              </w:rPr>
+              <w:t xml:space="preserve"> SOAP </w:t>
+            </w:r>
+            <w:proofErr w:type="spellStart"/>
+            <w:r>
+              <w:rPr>
+                <w:sz w:val="20"/>
+                <w:szCs w:val="20"/>
+              </w:rPr>
+              <w:t>webservices</w:t>
+            </w:r>
+            <w:proofErr w:type="spellEnd"/>
+            <w:r>
+              <w:rPr>
+                <w:sz w:val="20"/>
+                <w:szCs w:val="20"/>
+              </w:rPr>
+              <w:t xml:space="preserve"> using Java to enable AI components to fetch simulated sensor readings from the simulator.</w:t>
+            </w:r>
+          </w:p>
+          <w:p>
+            <w:pPr>
+              <w:pStyle w:val="ListBullet"/>
+              <w:rPr>
+                <w:sz w:val="20"/>
+                <w:szCs w:val="20"/>
+              </w:rPr>
+            </w:pPr>
+            <w:r>
+              <w:rPr>
+                <w:sz w:val="20"/>
+                <w:szCs w:val="20"/>
+              </w:rPr>
+              <w:t>Research funded by Enterprise Ireland</w:t>
+            </w:r>
+          </w:p>
+          <w:p>
+            <w:pPr>
+              <w:pStyle w:val="Heading2"/>
+              <w:ind w:right="308"/>
+              <w:jc w:val="both"/>
+              <w:rPr>
+                <w:sz w:val="20"/>
+                <w:szCs w:val="20"/>
+                <w:u w:val="single"/>
+              </w:rPr>
+            </w:pPr>
+            <w:proofErr w:type="spellStart"/>
+            <w:r>
+              <w:rPr>
+                <w:sz w:val="20"/>
+                <w:szCs w:val="20"/>
+                <w:u w:val="single"/>
+              </w:rPr>
+              <w:t>Hindsa</w:t>
+            </w:r>
+            <w:proofErr w:type="spellEnd"/>
+            <w:r>
+              <w:rPr>
+                <w:sz w:val="20"/>
+                <w:szCs w:val="20"/>
+                <w:u w:val="single"/>
+              </w:rPr>
+              <w:t xml:space="preserve"> Technologies Limited</w:t>
+            </w:r>
+            <w:r>
+              <w:rPr>
+                <w:sz w:val="20"/>
+                <w:szCs w:val="20"/>
+                <w:u w:val="single"/>
+              </w:rPr>
+              <w:t xml:space="preserve"> - </w:t>
+            </w:r>
+            <w:hyperlink r:id="rId15">
+              <w:r>
+                <w:rPr>
+                  <w:color w:val="0000FF"/>
+                  <w:u w:val="single"/>
+                </w:rPr>
+                <w:t>www.hindsa.com</w:t>
+              </w:r>
+            </w:hyperlink>
           </w:p>
           <w:p>
             <w:pPr>
@@ -1555,6 +2611,7 @@
             </w:pPr>
             <w:r>
               <w:rPr>
+                <w:b/>
                 <w:sz w:val="20"/>
                 <w:szCs w:val="20"/>
               </w:rPr>
@@ -1567,21 +2624,12 @@
               </w:rPr>
               <w:t xml:space="preserve">, </w:t>
             </w:r>
-            <w:proofErr w:type="spellStart"/>
             <w:r>
               <w:rPr>
                 <w:sz w:val="20"/>
                 <w:szCs w:val="20"/>
               </w:rPr>
-              <w:t>Hindsa</w:t>
-            </w:r>
-            <w:proofErr w:type="spellEnd"/>
-            <w:r>
-              <w:rPr>
-                <w:sz w:val="20"/>
-                <w:szCs w:val="20"/>
-              </w:rPr>
-              <w:t xml:space="preserve"> Technologies Limited</w:t>
+              <w:t>November 2006 – June 2008</w:t>
             </w:r>
           </w:p>
           <w:p>
@@ -1594,71 +2642,72 @@
                 <w:szCs w:val="20"/>
               </w:rPr>
             </w:pPr>
-            <w:sdt>
-              <w:sdtPr>
-                <w:rPr>
-                  <w:sz w:val="20"/>
-                  <w:szCs w:val="20"/>
-                </w:rPr>
-                <w:alias w:val="Enter experience summary 2:"/>
-                <w:tag w:val="Enter experience summary 2:"/>
-                <w:id w:val="1672990356"/>
-                <w:placeholder>
-                  <w:docPart w:val="02384FB01D1F48FBAE8E817F8C4E2E74"/>
-                </w:placeholder>
-                <w:temporary/>
-                <w:showingPlcHdr/>
-              </w:sdtPr>
-              <w:sdtContent>
-                <w:r>
-                  <w:rPr>
-                    <w:sz w:val="20"/>
-                    <w:szCs w:val="20"/>
-                  </w:rPr>
-                  <w:t>This is the place for a brief summary of your key responsibilities and most stellar accomplishments for company #2.</w:t>
-                </w:r>
-              </w:sdtContent>
-            </w:sdt>
+            <w:r>
+              <w:rPr>
+                <w:sz w:val="20"/>
+                <w:szCs w:val="20"/>
+              </w:rPr>
+              <w:t xml:space="preserve">Contributed in design, development, testing, quality assurance and customer support of </w:t>
+            </w:r>
+            <w:proofErr w:type="spellStart"/>
+            <w:r>
+              <w:rPr>
+                <w:b/>
+                <w:sz w:val="20"/>
+                <w:szCs w:val="20"/>
+              </w:rPr>
+              <w:t>eXtreme</w:t>
+            </w:r>
+            <w:proofErr w:type="spellEnd"/>
+            <w:r>
+              <w:rPr>
+                <w:b/>
+                <w:sz w:val="20"/>
+                <w:szCs w:val="20"/>
+              </w:rPr>
+              <w:t xml:space="preserve"> Manager</w:t>
+            </w:r>
+            <w:r>
+              <w:rPr>
+                <w:sz w:val="20"/>
+                <w:szCs w:val="20"/>
+              </w:rPr>
+              <w:t xml:space="preserve"> </w:t>
+            </w:r>
+            <w:proofErr w:type="gramStart"/>
+            <w:r>
+              <w:rPr>
+                <w:sz w:val="20"/>
+                <w:szCs w:val="20"/>
+              </w:rPr>
+              <w:t>product</w:t>
+            </w:r>
+            <w:proofErr w:type="gramEnd"/>
+            <w:r>
+              <w:rPr>
+                <w:sz w:val="20"/>
+                <w:szCs w:val="20"/>
+              </w:rPr>
+              <w:t>, that focused on providing a web based experience for managing software lifecycle</w:t>
+            </w:r>
+            <w:r>
+              <w:rPr>
+                <w:sz w:val="20"/>
+                <w:szCs w:val="20"/>
+              </w:rPr>
+              <w:t xml:space="preserve"> using Java and Spring MVC Framework</w:t>
+            </w:r>
+            <w:r>
+              <w:rPr>
+                <w:sz w:val="20"/>
+                <w:szCs w:val="20"/>
+              </w:rPr>
+              <w:t>.</w:t>
+            </w:r>
           </w:p>
           <w:p>
             <w:pPr>
               <w:pStyle w:val="ListBullet"/>
-              <w:ind w:right="308"/>
-              <w:jc w:val="both"/>
-              <w:rPr>
-                <w:sz w:val="20"/>
-                <w:szCs w:val="20"/>
-              </w:rPr>
-            </w:pPr>
-            <w:sdt>
-              <w:sdtPr>
-                <w:rPr>
-                  <w:sz w:val="20"/>
-                  <w:szCs w:val="20"/>
-                </w:rPr>
-                <w:alias w:val="Enter accomplishment 2 for company 2:"/>
-                <w:tag w:val="Enter accomplishment 2 for company 2:"/>
-                <w:id w:val="1994146264"/>
-                <w:placeholder>
-                  <w:docPart w:val="2A55BC032A5D4A2EAB2E5355667246BB"/>
-                </w:placeholder>
-                <w:temporary/>
-                <w:showingPlcHdr/>
-              </w:sdtPr>
-              <w:sdtContent>
-                <w:r>
-                  <w:rPr>
-                    <w:sz w:val="20"/>
-                    <w:szCs w:val="20"/>
-                  </w:rPr>
-                  <w:t>Accomplishment #2</w:t>
-                </w:r>
-              </w:sdtContent>
-            </w:sdt>
-          </w:p>
-          <w:p>
-            <w:pPr>
-              <w:pStyle w:val="Heading2"/>
               <w:ind w:right="308"/>
               <w:jc w:val="both"/>
               <w:rPr>
@@ -1671,50 +2720,79 @@
                 <w:sz w:val="20"/>
                 <w:szCs w:val="20"/>
               </w:rPr>
-              <w:t>March</w:t>
+              <w:t>Trained in Agile software lifecycle management</w:t>
+            </w:r>
+          </w:p>
+          <w:p>
+            <w:pPr>
+              <w:pStyle w:val="Heading2"/>
+              <w:ind w:right="308"/>
+              <w:jc w:val="both"/>
+              <w:rPr>
+                <w:sz w:val="20"/>
+                <w:szCs w:val="20"/>
+                <w:u w:val="single"/>
+              </w:rPr>
+            </w:pPr>
+            <w:r>
+              <w:rPr>
+                <w:sz w:val="20"/>
+                <w:szCs w:val="20"/>
+                <w:u w:val="single"/>
+              </w:rPr>
+              <w:t xml:space="preserve">Avanza Solutions </w:t>
             </w:r>
             <w:r>
               <w:rPr>
                 <w:sz w:val="20"/>
                 <w:szCs w:val="20"/>
+                <w:u w:val="single"/>
               </w:rPr>
-              <w:t xml:space="preserve"> 200</w:t>
+              <w:t>(</w:t>
+            </w:r>
+            <w:proofErr w:type="spellStart"/>
+            <w:r>
+              <w:rPr>
+                <w:sz w:val="20"/>
+                <w:szCs w:val="20"/>
+                <w:u w:val="single"/>
+              </w:rPr>
+              <w:t>Pvt</w:t>
+            </w:r>
+            <w:proofErr w:type="spellEnd"/>
+            <w:r>
+              <w:rPr>
+                <w:sz w:val="20"/>
+                <w:szCs w:val="20"/>
+                <w:u w:val="single"/>
+              </w:rPr>
+              <w:t xml:space="preserve">) </w:t>
             </w:r>
             <w:r>
               <w:rPr>
                 <w:sz w:val="20"/>
                 <w:szCs w:val="20"/>
+                <w:u w:val="single"/>
               </w:rPr>
-              <w:t>6</w:t>
+              <w:t>Limited</w:t>
             </w:r>
             <w:r>
               <w:rPr>
                 <w:sz w:val="20"/>
                 <w:szCs w:val="20"/>
+                <w:u w:val="single"/>
               </w:rPr>
-              <w:t xml:space="preserve"> – </w:t>
+              <w:t xml:space="preserve"> - </w:t>
             </w:r>
-            <w:r>
-              <w:rPr>
-                <w:sz w:val="20"/>
-                <w:szCs w:val="20"/>
-              </w:rPr>
-              <w:t>October</w:t>
-            </w:r>
-            <w:r>
-              <w:rPr>
-                <w:sz w:val="20"/>
-                <w:szCs w:val="20"/>
-              </w:rPr>
-              <w:t xml:space="preserve"> 200</w:t>
-            </w:r>
-            <w:r>
-              <w:rPr>
-                <w:sz w:val="20"/>
-                <w:szCs w:val="20"/>
-              </w:rPr>
-              <w:t>6</w:t>
-            </w:r>
+            <w:hyperlink r:id="rId16">
+              <w:r>
+                <w:rPr>
+                  <w:color w:val="0000FF"/>
+                  <w:u w:val="single"/>
+                </w:rPr>
+                <w:t>www.avanzasolutions.com</w:t>
+              </w:r>
+            </w:hyperlink>
           </w:p>
           <w:p>
             <w:pPr>
@@ -1730,6 +2808,7 @@
             </w:pPr>
             <w:r>
               <w:rPr>
+                <w:b/>
                 <w:sz w:val="20"/>
                 <w:szCs w:val="20"/>
               </w:rPr>
@@ -1747,7 +2826,7 @@
                 <w:sz w:val="20"/>
                 <w:szCs w:val="20"/>
               </w:rPr>
-              <w:t>Avanza Solutions Limited</w:t>
+              <w:t>March 2006 – October 2006</w:t>
             </w:r>
           </w:p>
           <w:p>
@@ -1766,6 +2845,13 @@
                 <w:szCs w:val="20"/>
               </w:rPr>
               <w:t>Lead a small onsite team of 3 members to implement e-Banking suite of products for Bank Muscat International, Kingdom on Bahrain.</w:t>
+            </w:r>
+            <w:r>
+              <w:rPr>
+                <w:sz w:val="20"/>
+                <w:szCs w:val="20"/>
+              </w:rPr>
+              <w:t xml:space="preserve"> The product suite consisted of ATM Controller, Financial Middleware, ATM Card printing software, Channels Manager &amp; Operational Data Store, primarily written in Microsoft Visual Basic and C++.</w:t>
             </w:r>
           </w:p>
           <w:p>
@@ -1801,14 +2887,7 @@
                 <w:sz w:val="20"/>
                 <w:szCs w:val="20"/>
               </w:rPr>
-              <w:t>Customer Tr</w:t>
-            </w:r>
-            <w:r>
-              <w:rPr>
-                <w:sz w:val="20"/>
-                <w:szCs w:val="20"/>
-              </w:rPr>
-              <w:t>aining Management</w:t>
+              <w:t>Customer Training Management</w:t>
             </w:r>
           </w:p>
           <w:p>
@@ -1826,7 +2905,14 @@
                 <w:sz w:val="20"/>
                 <w:szCs w:val="20"/>
               </w:rPr>
-              <w:t>Reporting directly to the CEO and CTO of Avanza Solutions due to the strategic nature of the project.</w:t>
+              <w:t>Reported</w:t>
+            </w:r>
+            <w:r>
+              <w:rPr>
+                <w:sz w:val="20"/>
+                <w:szCs w:val="20"/>
+              </w:rPr>
+              <w:t xml:space="preserve"> directly to the CEO and CTO of Avanza Solutions due to the strategic nature of the project.</w:t>
             </w:r>
           </w:p>
           <w:p>
@@ -1921,59 +3007,6 @@
           </w:p>
           <w:p>
             <w:pPr>
-              <w:pStyle w:val="Heading2"/>
-              <w:ind w:right="308"/>
-              <w:jc w:val="both"/>
-              <w:rPr>
-                <w:sz w:val="20"/>
-                <w:szCs w:val="20"/>
-              </w:rPr>
-            </w:pPr>
-            <w:r>
-              <w:rPr>
-                <w:sz w:val="20"/>
-                <w:szCs w:val="20"/>
-              </w:rPr>
-              <w:t>February</w:t>
-            </w:r>
-            <w:r>
-              <w:rPr>
-                <w:sz w:val="20"/>
-                <w:szCs w:val="20"/>
-              </w:rPr>
-              <w:t xml:space="preserve"> 200</w:t>
-            </w:r>
-            <w:r>
-              <w:rPr>
-                <w:sz w:val="20"/>
-                <w:szCs w:val="20"/>
-              </w:rPr>
-              <w:t>5</w:t>
-            </w:r>
-            <w:r>
-              <w:rPr>
-                <w:sz w:val="20"/>
-                <w:szCs w:val="20"/>
-              </w:rPr>
-              <w:t xml:space="preserve"> – </w:t>
-            </w:r>
-            <w:r>
-              <w:rPr>
-                <w:sz w:val="20"/>
-                <w:szCs w:val="20"/>
-              </w:rPr>
-              <w:t>March</w:t>
-            </w:r>
-            <w:r>
-              <w:rPr>
-                <w:sz w:val="20"/>
-                <w:szCs w:val="20"/>
-              </w:rPr>
-              <w:t xml:space="preserve"> 2006</w:t>
-            </w:r>
-          </w:p>
-          <w:p>
-            <w:pPr>
               <w:tabs>
                 <w:tab w:val="left" w:pos="1891"/>
               </w:tabs>
@@ -1986,6 +3019,7 @@
             </w:pPr>
             <w:r>
               <w:rPr>
+                <w:b/>
                 <w:sz w:val="20"/>
                 <w:szCs w:val="20"/>
               </w:rPr>
@@ -1996,7 +3030,14 @@
                 <w:sz w:val="20"/>
                 <w:szCs w:val="20"/>
               </w:rPr>
-              <w:t>, Avanza Solutions Limited</w:t>
+              <w:t xml:space="preserve">, </w:t>
+            </w:r>
+            <w:r>
+              <w:rPr>
+                <w:sz w:val="20"/>
+                <w:szCs w:val="20"/>
+              </w:rPr>
+              <w:t>February 2005 – March 2006</w:t>
             </w:r>
           </w:p>
           <w:p>
@@ -2014,14 +3055,28 @@
                 <w:sz w:val="20"/>
                 <w:szCs w:val="20"/>
               </w:rPr>
-              <w:t>Designed &amp; Developed</w:t>
+              <w:t>Designed &amp; Developed prototype ATM surveillance software</w:t>
             </w:r>
             <w:r>
               <w:rPr>
                 <w:sz w:val="20"/>
                 <w:szCs w:val="20"/>
               </w:rPr>
-              <w:t xml:space="preserve"> prototype ATM surveillance software</w:t>
+              <w:t xml:space="preserve"> in Microsoft Visual C++</w:t>
+            </w:r>
+            <w:r>
+              <w:rPr>
+                <w:sz w:val="20"/>
+                <w:szCs w:val="20"/>
+              </w:rPr>
+              <w:t xml:space="preserve"> 6.0</w:t>
+            </w:r>
+            <w:r>
+              <w:rPr>
+                <w:sz w:val="20"/>
+                <w:szCs w:val="20"/>
+              </w:rPr>
+              <w:t>.</w:t>
             </w:r>
           </w:p>
           <w:p>
@@ -2039,14 +3094,14 @@
                 <w:sz w:val="20"/>
                 <w:szCs w:val="20"/>
               </w:rPr>
-              <w:t>Designed &amp; Developed</w:t>
+              <w:t>Designed &amp; Developed prototype Bio-metric finger print scan/matching software for additional ATM authentication</w:t>
             </w:r>
             <w:r>
               <w:rPr>
                 <w:sz w:val="20"/>
                 <w:szCs w:val="20"/>
               </w:rPr>
-              <w:t xml:space="preserve"> prototype Bio-metric finger print scan/matching software for additional ATM authentication</w:t>
+              <w:t xml:space="preserve"> using Microsoft Visual Basic 6.0</w:t>
             </w:r>
           </w:p>
           <w:p>
@@ -2076,502 +3131,11 @@
               <w:sz w:val="20"/>
               <w:szCs w:val="20"/>
             </w:rPr>
-            <w:alias w:val="Education:"/>
-            <w:tag w:val="Education:"/>
-            <w:id w:val="5444174"/>
-            <w:placeholder>
-              <w:docPart w:val="A0635ABCA91A4FEAA6A751E40A660756"/>
-            </w:placeholder>
-            <w:temporary/>
-            <w:showingPlcHdr/>
-          </w:sdtPr>
-          <w:sdtContent>
-            <w:tc>
-              <w:tcPr>
-                <w:tcW w:w="1560" w:type="dxa"/>
-                <w:tcBorders>
-                  <w:top w:val="single" w:sz="4" w:space="0" w:color="F2F2F2" w:themeColor="background1" w:themeShade="F2"/>
-                  <w:bottom w:val="single" w:sz="4" w:space="0" w:color="F2F2F2" w:themeColor="background1" w:themeShade="F2"/>
-                  <w:right w:val="single" w:sz="4" w:space="0" w:color="F2F2F2" w:themeColor="background1" w:themeShade="F2"/>
-                </w:tcBorders>
-                <w:shd w:val="thinDiagStripe" w:color="F9F9F9" w:fill="auto"/>
-              </w:tcPr>
-              <w:p>
-                <w:pPr>
-                  <w:pStyle w:val="Heading1"/>
-                  <w:rPr>
-                    <w:sz w:val="20"/>
-                    <w:szCs w:val="20"/>
-                  </w:rPr>
-                </w:pPr>
-                <w:r>
-                  <w:rPr>
-                    <w:sz w:val="20"/>
-                    <w:szCs w:val="20"/>
-                  </w:rPr>
-                  <w:t>Education</w:t>
-                </w:r>
-              </w:p>
-            </w:tc>
-          </w:sdtContent>
-        </w:sdt>
-        <w:tc>
-          <w:tcPr>
-            <w:tcW w:w="9637" w:type="dxa"/>
-            <w:tcBorders>
-              <w:top w:val="single" w:sz="4" w:space="0" w:color="F2F2F2" w:themeColor="background1" w:themeShade="F2"/>
-              <w:left w:val="single" w:sz="4" w:space="0" w:color="F2F2F2" w:themeColor="background1" w:themeShade="F2"/>
-              <w:bottom w:val="single" w:sz="4" w:space="0" w:color="F2F2F2" w:themeColor="background1" w:themeShade="F2"/>
-            </w:tcBorders>
-          </w:tcPr>
-          <w:p>
-            <w:pPr>
-              <w:pStyle w:val="Heading2"/>
-              <w:ind w:right="308"/>
-              <w:jc w:val="both"/>
-              <w:rPr>
-                <w:sz w:val="20"/>
-                <w:szCs w:val="20"/>
-              </w:rPr>
-            </w:pPr>
-            <w:r>
-              <w:rPr>
-                <w:sz w:val="20"/>
-                <w:szCs w:val="20"/>
-              </w:rPr>
-              <w:t>University of Dublin, Trinity College – Dublin, Ireland – Doctor of Philosophy (PhD)</w:t>
-            </w:r>
-          </w:p>
-          <w:p>
-            <w:pPr>
-              <w:ind w:right="308"/>
-              <w:jc w:val="both"/>
-              <w:rPr>
-                <w:sz w:val="20"/>
-                <w:szCs w:val="20"/>
-              </w:rPr>
-            </w:pPr>
-            <w:r>
-              <w:rPr>
-                <w:sz w:val="20"/>
-                <w:szCs w:val="20"/>
-              </w:rPr>
-              <w:t>2009 - 2014</w:t>
-            </w:r>
-          </w:p>
-          <w:p>
-            <w:pPr>
-              <w:ind w:right="308"/>
-              <w:jc w:val="both"/>
-              <w:rPr>
-                <w:sz w:val="20"/>
-                <w:szCs w:val="20"/>
-              </w:rPr>
-            </w:pPr>
-            <w:r>
-              <w:rPr>
-                <w:sz w:val="20"/>
-                <w:szCs w:val="20"/>
-              </w:rPr>
-              <w:t>Computer Science</w:t>
-            </w:r>
-          </w:p>
-          <w:p>
-            <w:pPr>
-              <w:ind w:right="308"/>
-              <w:jc w:val="both"/>
-              <w:rPr>
-                <w:sz w:val="20"/>
-                <w:szCs w:val="20"/>
-              </w:rPr>
-            </w:pPr>
-            <w:r>
-              <w:rPr>
-                <w:sz w:val="20"/>
-                <w:szCs w:val="20"/>
-              </w:rPr>
-              <w:t>Title: Exploiting Unstable Paths in Urban-Scale Wireless Sensor Networks</w:t>
-            </w:r>
-          </w:p>
-          <w:p>
-            <w:pPr>
-              <w:pStyle w:val="Heading2"/>
-              <w:ind w:right="308"/>
-              <w:jc w:val="both"/>
-              <w:rPr>
-                <w:sz w:val="20"/>
-                <w:szCs w:val="20"/>
-              </w:rPr>
-            </w:pPr>
-            <w:r>
-              <w:rPr>
-                <w:sz w:val="20"/>
-                <w:szCs w:val="20"/>
-              </w:rPr>
-              <w:t xml:space="preserve">University of Dublin, Trinity College – Dublin, Ireland – </w:t>
-            </w:r>
-            <w:r>
-              <w:rPr>
-                <w:sz w:val="20"/>
-                <w:szCs w:val="20"/>
-              </w:rPr>
-              <w:t>Postgraduate Diploma (</w:t>
-            </w:r>
-            <w:r>
-              <w:rPr>
-                <w:sz w:val="20"/>
-                <w:szCs w:val="20"/>
-              </w:rPr>
-              <w:t>P</w:t>
-            </w:r>
-            <w:r>
-              <w:rPr>
-                <w:sz w:val="20"/>
-                <w:szCs w:val="20"/>
-              </w:rPr>
-              <w:t>G</w:t>
-            </w:r>
-            <w:r>
-              <w:rPr>
-                <w:sz w:val="20"/>
-                <w:szCs w:val="20"/>
-              </w:rPr>
-              <w:t>D</w:t>
-            </w:r>
-            <w:r>
-              <w:rPr>
-                <w:sz w:val="20"/>
-                <w:szCs w:val="20"/>
-              </w:rPr>
-              <w:t>)</w:t>
-            </w:r>
-          </w:p>
-          <w:p>
-            <w:pPr>
-              <w:ind w:right="308"/>
-              <w:jc w:val="both"/>
-              <w:rPr>
-                <w:sz w:val="20"/>
-                <w:szCs w:val="20"/>
-              </w:rPr>
-            </w:pPr>
-            <w:r>
-              <w:rPr>
-                <w:sz w:val="20"/>
-                <w:szCs w:val="20"/>
-              </w:rPr>
-              <w:t>2009 - 2</w:t>
-            </w:r>
-            <w:r>
-              <w:rPr>
-                <w:sz w:val="20"/>
-                <w:szCs w:val="20"/>
-              </w:rPr>
-              <w:t>010</w:t>
-            </w:r>
-          </w:p>
-          <w:p>
-            <w:pPr>
-              <w:ind w:right="308"/>
-              <w:jc w:val="both"/>
-              <w:rPr>
-                <w:sz w:val="20"/>
-                <w:szCs w:val="20"/>
-              </w:rPr>
-            </w:pPr>
-            <w:r>
-              <w:rPr>
-                <w:sz w:val="20"/>
-                <w:szCs w:val="20"/>
-              </w:rPr>
-              <w:t>Statistics</w:t>
-            </w:r>
-          </w:p>
-          <w:p>
-            <w:pPr>
-              <w:ind w:right="308"/>
-              <w:jc w:val="both"/>
-              <w:rPr>
-                <w:sz w:val="20"/>
-                <w:szCs w:val="20"/>
-              </w:rPr>
-            </w:pPr>
-            <w:r>
-              <w:rPr>
-                <w:sz w:val="20"/>
-                <w:szCs w:val="20"/>
-              </w:rPr>
-              <w:t>Graduated with Distinction</w:t>
-            </w:r>
-          </w:p>
-          <w:p>
-            <w:pPr>
-              <w:pStyle w:val="Heading2"/>
-              <w:ind w:right="308"/>
-              <w:jc w:val="both"/>
-              <w:rPr>
-                <w:sz w:val="20"/>
-                <w:szCs w:val="20"/>
-              </w:rPr>
-            </w:pPr>
-            <w:r>
-              <w:rPr>
-                <w:sz w:val="20"/>
-                <w:szCs w:val="20"/>
-              </w:rPr>
-              <w:t>IELTS Certification</w:t>
-            </w:r>
-            <w:r>
-              <w:rPr>
-                <w:sz w:val="20"/>
-                <w:szCs w:val="20"/>
-              </w:rPr>
-              <w:t xml:space="preserve"> – </w:t>
-            </w:r>
-            <w:r>
-              <w:rPr>
-                <w:sz w:val="20"/>
-                <w:szCs w:val="20"/>
-              </w:rPr>
-              <w:t>Karachi</w:t>
-            </w:r>
-            <w:r>
-              <w:rPr>
-                <w:sz w:val="20"/>
-                <w:szCs w:val="20"/>
-              </w:rPr>
-              <w:t xml:space="preserve">, </w:t>
-            </w:r>
-            <w:r>
-              <w:rPr>
-                <w:sz w:val="20"/>
-                <w:szCs w:val="20"/>
-              </w:rPr>
-              <w:t>Pakistan</w:t>
-            </w:r>
-            <w:r>
-              <w:rPr>
-                <w:sz w:val="20"/>
-                <w:szCs w:val="20"/>
-              </w:rPr>
-              <w:t xml:space="preserve"> – </w:t>
-            </w:r>
-            <w:r>
-              <w:rPr>
-                <w:sz w:val="20"/>
-                <w:szCs w:val="20"/>
-              </w:rPr>
-              <w:t>English Language</w:t>
-            </w:r>
-          </w:p>
-          <w:p>
-            <w:pPr>
-              <w:ind w:right="308"/>
-              <w:jc w:val="both"/>
-              <w:rPr>
-                <w:sz w:val="20"/>
-                <w:szCs w:val="20"/>
-              </w:rPr>
-            </w:pPr>
-            <w:r>
-              <w:rPr>
-                <w:sz w:val="20"/>
-                <w:szCs w:val="20"/>
-              </w:rPr>
-              <w:t xml:space="preserve">April </w:t>
-            </w:r>
-            <w:r>
-              <w:rPr>
-                <w:sz w:val="20"/>
-                <w:szCs w:val="20"/>
-              </w:rPr>
-              <w:t>200</w:t>
-            </w:r>
-            <w:r>
-              <w:rPr>
-                <w:sz w:val="20"/>
-                <w:szCs w:val="20"/>
-              </w:rPr>
-              <w:t>8</w:t>
-            </w:r>
-          </w:p>
-          <w:p>
-            <w:pPr>
-              <w:ind w:right="308"/>
-              <w:jc w:val="both"/>
-              <w:rPr>
-                <w:sz w:val="20"/>
-                <w:szCs w:val="20"/>
-              </w:rPr>
-            </w:pPr>
-            <w:r>
-              <w:rPr>
-                <w:sz w:val="20"/>
-                <w:szCs w:val="20"/>
-              </w:rPr>
-              <w:t>Achieved Band 7.0 overall</w:t>
-            </w:r>
-          </w:p>
-          <w:p>
-            <w:pPr>
-              <w:pStyle w:val="Heading2"/>
-              <w:ind w:right="308"/>
-              <w:jc w:val="both"/>
-              <w:rPr>
-                <w:sz w:val="20"/>
-                <w:szCs w:val="20"/>
-              </w:rPr>
-            </w:pPr>
-            <w:r>
-              <w:rPr>
-                <w:sz w:val="20"/>
-                <w:szCs w:val="20"/>
-              </w:rPr>
-              <w:t>Sir Syed University of Engineering &amp; Technology</w:t>
-            </w:r>
-            <w:r>
-              <w:rPr>
-                <w:sz w:val="20"/>
-                <w:szCs w:val="20"/>
-              </w:rPr>
-              <w:t xml:space="preserve"> – </w:t>
-            </w:r>
-            <w:r>
-              <w:rPr>
-                <w:sz w:val="20"/>
-                <w:szCs w:val="20"/>
-              </w:rPr>
-              <w:t>Karachi</w:t>
-            </w:r>
-            <w:r>
-              <w:rPr>
-                <w:sz w:val="20"/>
-                <w:szCs w:val="20"/>
-              </w:rPr>
-              <w:t xml:space="preserve">, </w:t>
-            </w:r>
-            <w:r>
-              <w:rPr>
-                <w:sz w:val="20"/>
-                <w:szCs w:val="20"/>
-              </w:rPr>
-              <w:t>Pakistan</w:t>
-            </w:r>
-            <w:r>
-              <w:rPr>
-                <w:sz w:val="20"/>
-                <w:szCs w:val="20"/>
-              </w:rPr>
-              <w:t xml:space="preserve"> – </w:t>
-            </w:r>
-            <w:r>
-              <w:rPr>
-                <w:sz w:val="20"/>
-                <w:szCs w:val="20"/>
-              </w:rPr>
-              <w:t>Bachelors of Science</w:t>
-            </w:r>
-          </w:p>
-          <w:p>
-            <w:pPr>
-              <w:ind w:right="308"/>
-              <w:jc w:val="both"/>
-              <w:rPr>
-                <w:sz w:val="20"/>
-                <w:szCs w:val="20"/>
-              </w:rPr>
-            </w:pPr>
-            <w:r>
-              <w:rPr>
-                <w:sz w:val="20"/>
-                <w:szCs w:val="20"/>
-              </w:rPr>
-              <w:t>2009 - 2010</w:t>
-            </w:r>
-          </w:p>
-          <w:p>
-            <w:pPr>
-              <w:ind w:right="308"/>
-              <w:jc w:val="both"/>
-              <w:rPr>
-                <w:sz w:val="20"/>
-                <w:szCs w:val="20"/>
-              </w:rPr>
-            </w:pPr>
-            <w:r>
-              <w:rPr>
-                <w:sz w:val="20"/>
-                <w:szCs w:val="20"/>
-              </w:rPr>
-              <w:t>Computer Engineering</w:t>
-            </w:r>
-          </w:p>
-          <w:p>
-            <w:pPr>
-              <w:ind w:right="308"/>
-              <w:jc w:val="both"/>
-              <w:rPr>
-                <w:sz w:val="20"/>
-                <w:szCs w:val="20"/>
-              </w:rPr>
-            </w:pPr>
-            <w:r>
-              <w:rPr>
-                <w:sz w:val="20"/>
-                <w:szCs w:val="20"/>
-              </w:rPr>
-              <w:t>Received Gold Medal for First Class First Position.</w:t>
-            </w:r>
-          </w:p>
-          <w:p>
-            <w:pPr>
-              <w:ind w:right="308"/>
-              <w:jc w:val="both"/>
-              <w:rPr>
-                <w:sz w:val="20"/>
-                <w:szCs w:val="20"/>
-              </w:rPr>
-            </w:pPr>
-            <w:r>
-              <w:rPr>
-                <w:sz w:val="20"/>
-                <w:szCs w:val="20"/>
-              </w:rPr>
-              <w:lastRenderedPageBreak/>
-              <w:t>Received Gold Medal for securing highest score in Mathematics among all engineering disciplines</w:t>
-            </w:r>
-          </w:p>
-          <w:p>
-            <w:pPr>
-              <w:ind w:right="308"/>
-              <w:jc w:val="both"/>
-              <w:rPr>
-                <w:sz w:val="20"/>
-                <w:szCs w:val="20"/>
-              </w:rPr>
-            </w:pPr>
-            <w:r>
-              <w:rPr>
-                <w:sz w:val="20"/>
-                <w:szCs w:val="20"/>
-              </w:rPr>
-              <w:t>Received multiple merit scholarships from university and Government of Pakistan for academic excellence</w:t>
-            </w:r>
-          </w:p>
-        </w:tc>
-      </w:tr>
-      <w:tr>
-        <w:sdt>
-          <w:sdtPr>
-            <w:rPr>
-              <w:sz w:val="20"/>
-              <w:szCs w:val="20"/>
-            </w:rPr>
             <w:alias w:val="Communication:"/>
             <w:tag w:val="Communication:"/>
             <w:id w:val="-90782651"/>
             <w:placeholder>
-              <w:docPart w:val="04B1404A2ADB41658AAF2EC4AD5FCB56"/>
+              <w:docPart w:val="F739325F6D9A4C5FA1272D2F1E07D683"/>
             </w:placeholder>
             <w:temporary/>
             <w:showingPlcHdr/>
@@ -2608,7 +3172,7 @@
         </w:sdt>
         <w:tc>
           <w:tcPr>
-            <w:tcW w:w="9637" w:type="dxa"/>
+            <w:tcW w:w="9355" w:type="dxa"/>
             <w:tcBorders>
               <w:top w:val="single" w:sz="4" w:space="0" w:color="F2F2F2" w:themeColor="background1" w:themeShade="F2"/>
               <w:left w:val="single" w:sz="4" w:space="0" w:color="F2F2F2" w:themeColor="background1" w:themeShade="F2"/>
@@ -2634,7 +3198,7 @@
                 <w:tag w:val="Enter communication:"/>
                 <w:id w:val="53979895"/>
                 <w:placeholder>
-                  <w:docPart w:val="6756AEDB09294945BEB211241681CFDC"/>
+                  <w:docPart w:val="83A70384FAAB43CE97927003C2FC48DF"/>
                 </w:placeholder>
                 <w:temporary/>
                 <w:showingPlcHdr/>
@@ -2663,7 +3227,7 @@
             <w:tag w:val="Leadership:"/>
             <w:id w:val="1214616063"/>
             <w:placeholder>
-              <w:docPart w:val="3D125310E1C64ACFB1D54EFDB9A5B23D"/>
+              <w:docPart w:val="D8C0CBC9586640BAB6FC552632B34BBB"/>
             </w:placeholder>
             <w:temporary/>
             <w:showingPlcHdr/>
@@ -2700,7 +3264,7 @@
         </w:sdt>
         <w:tc>
           <w:tcPr>
-            <w:tcW w:w="9637" w:type="dxa"/>
+            <w:tcW w:w="9355" w:type="dxa"/>
             <w:tcBorders>
               <w:top w:val="single" w:sz="4" w:space="0" w:color="F2F2F2" w:themeColor="background1" w:themeShade="F2"/>
               <w:left w:val="single" w:sz="4" w:space="0" w:color="F2F2F2" w:themeColor="background1" w:themeShade="F2"/>
@@ -2726,7 +3290,7 @@
                 <w:tag w:val="Enter leadership:"/>
                 <w:id w:val="2087343447"/>
                 <w:placeholder>
-                  <w:docPart w:val="AE6E619BEFEC43DDB271722AB53347DF"/>
+                  <w:docPart w:val="D8D4B283F2F540EB961553788E9E3050"/>
                 </w:placeholder>
                 <w:temporary/>
                 <w:showingPlcHdr/>
@@ -2774,7 +3338,7 @@
         </w:tc>
         <w:tc>
           <w:tcPr>
-            <w:tcW w:w="9637" w:type="dxa"/>
+            <w:tcW w:w="9355" w:type="dxa"/>
             <w:tcBorders>
               <w:top w:val="single" w:sz="4" w:space="0" w:color="F2F2F2" w:themeColor="background1" w:themeShade="F2"/>
               <w:left w:val="single" w:sz="4" w:space="0" w:color="F2F2F2" w:themeColor="background1" w:themeShade="F2"/>
@@ -2941,9 +3505,9 @@
       </w:pPr>
     </w:p>
     <w:sectPr>
-      <w:headerReference w:type="default" r:id="rId12"/>
-      <w:footerReference w:type="default" r:id="rId13"/>
-      <w:headerReference w:type="first" r:id="rId14"/>
+      <w:headerReference w:type="default" r:id="rId17"/>
+      <w:footerReference w:type="default" r:id="rId18"/>
+      <w:headerReference w:type="first" r:id="rId19"/>
       <w:pgSz w:w="12240" w:h="15840" w:code="1"/>
       <w:pgMar w:top="567" w:right="1440" w:bottom="1152" w:left="1440" w:header="720" w:footer="720" w:gutter="0"/>
       <w:cols w:space="720"/>
@@ -3006,7 +3570,7 @@
           <w:rPr>
             <w:noProof/>
           </w:rPr>
-          <w:t>3</w:t>
+          <w:t>2</w:t>
         </w:r>
         <w:r>
           <w:rPr>
@@ -28004,6 +28568,17 @@
       <w:szCs w:val="56"/>
     </w:rPr>
   </w:style>
+  <w:style w:type="paragraph" w:styleId="ListParagraph">
+    <w:name w:val="List Paragraph"/>
+    <w:basedOn w:val="Normal"/>
+    <w:uiPriority w:val="34"/>
+    <w:unhideWhenUsed/>
+    <w:rsid w:val="002E0548"/>
+    <w:pPr>
+      <w:ind w:left="720"/>
+      <w:contextualSpacing/>
+    </w:pPr>
+  </w:style>
 </w:styles>
 </file>
 
@@ -52321,6 +52896,17 @@
       <w:szCs w:val="56"/>
     </w:rPr>
   </w:style>
+  <w:style w:type="paragraph" w:styleId="ListParagraph">
+    <w:name w:val="List Paragraph"/>
+    <w:basedOn w:val="Normal"/>
+    <w:uiPriority w:val="34"/>
+    <w:unhideWhenUsed/>
+    <w:rsid w:val="002E0548"/>
+    <w:pPr>
+      <w:ind w:left="720"/>
+      <w:contextualSpacing/>
+    </w:pPr>
+  </w:style>
 </w:styles>
 </file>
 
@@ -52381,32 +52967,6 @@
     </w:docPart>
     <w:docPart>
       <w:docPartPr>
-        <w:name w:val="695EDB4EEAEA4352B1AD8F70E492977E"/>
-        <w:category>
-          <w:name w:val="General"/>
-          <w:gallery w:val="placeholder"/>
-        </w:category>
-        <w:types>
-          <w:type w:val="bbPlcHdr"/>
-        </w:types>
-        <w:behaviors>
-          <w:behavior w:val="content"/>
-        </w:behaviors>
-        <w:guid w:val="{0C21A5B6-86C9-46EB-8F15-2F7D24F7A4CB}"/>
-      </w:docPartPr>
-      <w:docPartBody>
-        <w:p>
-          <w:pPr>
-            <w:pStyle w:val="695EDB4EEAEA4352B1AD8F70E492977E"/>
-          </w:pPr>
-          <w:r>
-            <w:t>On the Design tab of the ribbon, check out the Themes, Colors, and Fonts galleries to get a custom look with just a click.</w:t>
-          </w:r>
-        </w:p>
-      </w:docPartBody>
-    </w:docPart>
-    <w:docPart>
-      <w:docPartPr>
         <w:name w:val="79693B7A651B4920885E89EDDC0AE633"/>
         <w:category>
           <w:name w:val="General"/>
@@ -52433,7 +52993,7 @@
     </w:docPart>
     <w:docPart>
       <w:docPartPr>
-        <w:name w:val="CD5025F6E2F34F32BE6635E9C7F75F25"/>
+        <w:name w:val="A47EBAE23DBF4429822D03458B4723D2"/>
         <w:category>
           <w:name w:val="General"/>
           <w:gallery w:val="placeholder"/>
@@ -52444,22 +53004,22 @@
         <w:behaviors>
           <w:behavior w:val="content"/>
         </w:behaviors>
-        <w:guid w:val="{BAB528AB-F6A1-43D3-A324-15BEB5967D2F}"/>
+        <w:guid w:val="{FCDA639F-48AD-4B31-B3DB-A9AFF0DB56A2}"/>
       </w:docPartPr>
       <w:docPartBody>
         <w:p>
           <w:pPr>
-            <w:pStyle w:val="CD5025F6E2F34F32BE6635E9C7F75F25"/>
+            <w:pStyle w:val="A47EBAE23DBF4429822D03458B4723D2"/>
           </w:pPr>
           <w:r>
-            <w:t>On the Design tab of the ribbon, check out the Themes, Colors, and Fonts galleries to get a custom look with just a click.</w:t>
+            <w:t>Education</w:t>
           </w:r>
         </w:p>
       </w:docPartBody>
     </w:docPart>
     <w:docPart>
       <w:docPartPr>
-        <w:name w:val="976B8E230DDB49939290D1D9DF98761E"/>
+        <w:name w:val="1E64276DA9084192B852889C74F4DB3F"/>
         <w:category>
           <w:name w:val="General"/>
           <w:gallery w:val="placeholder"/>
@@ -52470,12 +53030,12 @@
         <w:behaviors>
           <w:behavior w:val="content"/>
         </w:behaviors>
-        <w:guid w:val="{57FF7B34-6F50-4535-9D73-2F5AE96974D1}"/>
+        <w:guid w:val="{414E7028-9FA7-4B8D-841C-FBA6B96032BE}"/>
       </w:docPartPr>
       <w:docPartBody>
         <w:p>
           <w:pPr>
-            <w:pStyle w:val="976B8E230DDB49939290D1D9DF98761E"/>
+            <w:pStyle w:val="1E64276DA9084192B852889C74F4DB3F"/>
           </w:pPr>
           <w:r>
             <w:t>Experience</w:t>
@@ -52485,7 +53045,7 @@
     </w:docPart>
     <w:docPart>
       <w:docPartPr>
-        <w:name w:val="DA377DA4E78848B29525BCEA37D597DC"/>
+        <w:name w:val="DBC54DE594624BA383001CEB010DB3FA"/>
         <w:category>
           <w:name w:val="General"/>
           <w:gallery w:val="placeholder"/>
@@ -52496,12 +53056,12 @@
         <w:behaviors>
           <w:behavior w:val="content"/>
         </w:behaviors>
-        <w:guid w:val="{D6EC49D4-5B0A-4243-968E-F14969FFC941}"/>
+        <w:guid w:val="{46ADE559-D49E-4302-BA06-D9F4783C2D8B}"/>
       </w:docPartPr>
       <w:docPartBody>
         <w:p>
           <w:pPr>
-            <w:pStyle w:val="DA377DA4E78848B29525BCEA37D597DC"/>
+            <w:pStyle w:val="DBC54DE594624BA383001CEB010DB3FA"/>
           </w:pPr>
           <w:r>
             <w:t>This is the place for a brief summary of your key responsibilities and most stellar accomplishments</w:t>
@@ -52517,7 +53077,7 @@
     </w:docPart>
     <w:docPart>
       <w:docPartPr>
-        <w:name w:val="E54111767828460AB3C112CDFFC84E04"/>
+        <w:name w:val="56613E5EFE28482DB8FAAE0B00DDB1A3"/>
         <w:category>
           <w:name w:val="General"/>
           <w:gallery w:val="placeholder"/>
@@ -52528,12 +53088,12 @@
         <w:behaviors>
           <w:behavior w:val="content"/>
         </w:behaviors>
-        <w:guid w:val="{1AEAC960-5607-4836-9E7B-EEB7A7432CEA}"/>
+        <w:guid w:val="{3E711F1F-A0AA-46F0-A0D7-EF8577F7FD35}"/>
       </w:docPartPr>
       <w:docPartBody>
         <w:p>
           <w:pPr>
-            <w:pStyle w:val="E54111767828460AB3C112CDFFC84E04"/>
+            <w:pStyle w:val="56613E5EFE28482DB8FAAE0B00DDB1A3"/>
           </w:pPr>
           <w:r>
             <w:t>A</w:t>
@@ -52549,7 +53109,7 @@
     </w:docPart>
     <w:docPart>
       <w:docPartPr>
-        <w:name w:val="F85D01C9C1CB4645B62A9F5B8F1E5A06"/>
+        <w:name w:val="53642E9A02FC453C935AB76563E51313"/>
         <w:category>
           <w:name w:val="General"/>
           <w:gallery w:val="placeholder"/>
@@ -52560,12 +53120,12 @@
         <w:behaviors>
           <w:behavior w:val="content"/>
         </w:behaviors>
-        <w:guid w:val="{BA68E573-626C-4105-8D2A-8D742CFF13A1}"/>
+        <w:guid w:val="{0923FD67-A744-4F57-854C-5EDCC86FC7EA}"/>
       </w:docPartPr>
       <w:docPartBody>
         <w:p>
           <w:pPr>
-            <w:pStyle w:val="F85D01C9C1CB4645B62A9F5B8F1E5A06"/>
+            <w:pStyle w:val="53642E9A02FC453C935AB76563E51313"/>
           </w:pPr>
           <w:r>
             <w:t>This is the place for a brief summary of your key responsibilities and most stellar accomplishments</w:t>
@@ -52581,7 +53141,7 @@
     </w:docPart>
     <w:docPart>
       <w:docPartPr>
-        <w:name w:val="52E70C5FE690406797473885A6825DB2"/>
+        <w:name w:val="E9C75611DCBE47F0A0D6ADBAED9192B1"/>
         <w:category>
           <w:name w:val="General"/>
           <w:gallery w:val="placeholder"/>
@@ -52592,12 +53152,12 @@
         <w:behaviors>
           <w:behavior w:val="content"/>
         </w:behaviors>
-        <w:guid w:val="{D93EDE81-202C-46D7-9CC6-93AAADF931FA}"/>
+        <w:guid w:val="{89138E79-8922-4FC6-91A1-8CBC07256A8E}"/>
       </w:docPartPr>
       <w:docPartBody>
         <w:p>
           <w:pPr>
-            <w:pStyle w:val="52E70C5FE690406797473885A6825DB2"/>
+            <w:pStyle w:val="E9C75611DCBE47F0A0D6ADBAED9192B1"/>
           </w:pPr>
           <w:r>
             <w:t>Accomplishment #2</w:t>
@@ -52607,7 +53167,7 @@
     </w:docPart>
     <w:docPart>
       <w:docPartPr>
-        <w:name w:val="CCDDDDC5317B414E80884D004F859B2A"/>
+        <w:name w:val="413DCDE6A38547F39A06201526BAEFF4"/>
         <w:category>
           <w:name w:val="General"/>
           <w:gallery w:val="placeholder"/>
@@ -52618,12 +53178,12 @@
         <w:behaviors>
           <w:behavior w:val="content"/>
         </w:behaviors>
-        <w:guid w:val="{71357484-DAF6-4A57-BD1D-9E89836A36FE}"/>
+        <w:guid w:val="{6299AFEC-F23F-49E6-A11E-687035DA1F48}"/>
       </w:docPartPr>
       <w:docPartBody>
         <w:p>
           <w:pPr>
-            <w:pStyle w:val="CCDDDDC5317B414E80884D004F859B2A"/>
+            <w:pStyle w:val="413DCDE6A38547F39A06201526BAEFF4"/>
           </w:pPr>
           <w:r>
             <w:t>This is the place for a brief summary of your key responsibilities and most stellar accomplishments</w:t>
@@ -52639,7 +53199,7 @@
     </w:docPart>
     <w:docPart>
       <w:docPartPr>
-        <w:name w:val="39A1DCD2BC8E402AAFE724E0FA14C251"/>
+        <w:name w:val="8A14FA9A24924D05B1B6831F16555612"/>
         <w:category>
           <w:name w:val="General"/>
           <w:gallery w:val="placeholder"/>
@@ -52650,12 +53210,12 @@
         <w:behaviors>
           <w:behavior w:val="content"/>
         </w:behaviors>
-        <w:guid w:val="{B5EF68E5-9BEF-4524-AC2D-9CDE965C12B7}"/>
+        <w:guid w:val="{17DC0E0A-2C9E-4645-BC9F-D213E36A835D}"/>
       </w:docPartPr>
       <w:docPartBody>
         <w:p>
           <w:pPr>
-            <w:pStyle w:val="39A1DCD2BC8E402AAFE724E0FA14C251"/>
+            <w:pStyle w:val="8A14FA9A24924D05B1B6831F16555612"/>
           </w:pPr>
           <w:r>
             <w:t>Accomplishment #2</w:t>
@@ -52665,7 +53225,7 @@
     </w:docPart>
     <w:docPart>
       <w:docPartPr>
-        <w:name w:val="D04EC01FC76D4EBEA30D5DE07E173E2D"/>
+        <w:name w:val="F54DCECADBF24EF5860AFDAEBE14EDB2"/>
         <w:category>
           <w:name w:val="General"/>
           <w:gallery w:val="placeholder"/>
@@ -52676,12 +53236,12 @@
         <w:behaviors>
           <w:behavior w:val="content"/>
         </w:behaviors>
-        <w:guid w:val="{1318E8E2-92F7-494C-B3A4-A749C22ACBBB}"/>
+        <w:guid w:val="{2D034969-0256-440F-A1F8-F16F59E16AEC}"/>
       </w:docPartPr>
       <w:docPartBody>
         <w:p>
           <w:pPr>
-            <w:pStyle w:val="D04EC01FC76D4EBEA30D5DE07E173E2D"/>
+            <w:pStyle w:val="F54DCECADBF24EF5860AFDAEBE14EDB2"/>
           </w:pPr>
           <w:r>
             <w:t>This is the place for a brief summary of your key responsibilities and most stellar accomplishments</w:t>
@@ -52697,7 +53257,7 @@
     </w:docPart>
     <w:docPart>
       <w:docPartPr>
-        <w:name w:val="22BAF58BC0644640948FF74FC02DCDA2"/>
+        <w:name w:val="F579D5B6C27140C7A5C956ECDEB3B134"/>
         <w:category>
           <w:name w:val="General"/>
           <w:gallery w:val="placeholder"/>
@@ -52708,12 +53268,12 @@
         <w:behaviors>
           <w:behavior w:val="content"/>
         </w:behaviors>
-        <w:guid w:val="{E1D2BBC3-F3A3-4860-A94E-DE43513AB2FE}"/>
+        <w:guid w:val="{F1D8E996-78AE-428C-86B5-54D74A55095F}"/>
       </w:docPartPr>
       <w:docPartBody>
         <w:p>
           <w:pPr>
-            <w:pStyle w:val="22BAF58BC0644640948FF74FC02DCDA2"/>
+            <w:pStyle w:val="F579D5B6C27140C7A5C956ECDEB3B134"/>
           </w:pPr>
           <w:r>
             <w:t>Accomplishment #2</w:t>
@@ -52723,7 +53283,7 @@
     </w:docPart>
     <w:docPart>
       <w:docPartPr>
-        <w:name w:val="6082CFDB23ED41D781E24A754E589F4D"/>
+        <w:name w:val="F739325F6D9A4C5FA1272D2F1E07D683"/>
         <w:category>
           <w:name w:val="General"/>
           <w:gallery w:val="placeholder"/>
@@ -52734,28 +53294,22 @@
         <w:behaviors>
           <w:behavior w:val="content"/>
         </w:behaviors>
-        <w:guid w:val="{39AABC75-C07A-493F-B5F3-84C26B019A2F}"/>
+        <w:guid w:val="{99B55F0E-0610-44AD-A0EA-8AAAA48666F2}"/>
       </w:docPartPr>
       <w:docPartBody>
         <w:p>
           <w:pPr>
-            <w:pStyle w:val="6082CFDB23ED41D781E24A754E589F4D"/>
+            <w:pStyle w:val="F739325F6D9A4C5FA1272D2F1E07D683"/>
           </w:pPr>
           <w:r>
-            <w:t>This is the place for a brief summary of your key responsibilities and most stellar accomplishments</w:t>
-          </w:r>
-          <w:r>
-            <w:t xml:space="preserve"> for company #2</w:t>
-          </w:r>
-          <w:r>
-            <w:t>.</w:t>
+            <w:t>Communication</w:t>
           </w:r>
         </w:p>
       </w:docPartBody>
     </w:docPart>
     <w:docPart>
       <w:docPartPr>
-        <w:name w:val="150B7525A853468AADA8C958EA2FA4C0"/>
+        <w:name w:val="83A70384FAAB43CE97927003C2FC48DF"/>
         <w:category>
           <w:name w:val="General"/>
           <w:gallery w:val="placeholder"/>
@@ -52766,22 +53320,22 @@
         <w:behaviors>
           <w:behavior w:val="content"/>
         </w:behaviors>
-        <w:guid w:val="{1848A96B-5DA6-4714-A159-09916666881C}"/>
+        <w:guid w:val="{4F79C727-3DE6-4989-AA31-D63D25281BC1}"/>
       </w:docPartPr>
       <w:docPartBody>
         <w:p>
           <w:pPr>
-            <w:pStyle w:val="150B7525A853468AADA8C958EA2FA4C0"/>
+            <w:pStyle w:val="83A70384FAAB43CE97927003C2FC48DF"/>
           </w:pPr>
           <w:r>
-            <w:t>Accomplishment #2</w:t>
+            <w:t>You delivered that big presentation to rave reviews. Don’t be shy about it now! This is the place to show how well you work and play with others.</w:t>
           </w:r>
         </w:p>
       </w:docPartBody>
     </w:docPart>
     <w:docPart>
       <w:docPartPr>
-        <w:name w:val="C7A98DDF4F764613A0039E2D99249CF4"/>
+        <w:name w:val="D8C0CBC9586640BAB6FC552632B34BBB"/>
         <w:category>
           <w:name w:val="General"/>
           <w:gallery w:val="placeholder"/>
@@ -52792,28 +53346,22 @@
         <w:behaviors>
           <w:behavior w:val="content"/>
         </w:behaviors>
-        <w:guid w:val="{CB8F605F-3BD7-463D-B4CE-7A16C902FC0A}"/>
+        <w:guid w:val="{430A6124-7DF1-4FB7-BA5D-754DBF7C710E}"/>
       </w:docPartPr>
       <w:docPartBody>
         <w:p>
           <w:pPr>
-            <w:pStyle w:val="C7A98DDF4F764613A0039E2D99249CF4"/>
+            <w:pStyle w:val="D8C0CBC9586640BAB6FC552632B34BBB"/>
           </w:pPr>
           <w:r>
-            <w:t>This is the place for a brief summary of your key responsibilities and most stellar accomplishments</w:t>
-          </w:r>
-          <w:r>
-            <w:t xml:space="preserve"> for company #2</w:t>
-          </w:r>
-          <w:r>
-            <w:t>.</w:t>
+            <w:t>Leadership</w:t>
           </w:r>
         </w:p>
       </w:docPartBody>
     </w:docPart>
     <w:docPart>
       <w:docPartPr>
-        <w:name w:val="68F1E145E0CD4567B6C4DA02E1132592"/>
+        <w:name w:val="D8D4B283F2F540EB961553788E9E3050"/>
         <w:category>
           <w:name w:val="General"/>
           <w:gallery w:val="placeholder"/>
@@ -52824,200 +53372,12 @@
         <w:behaviors>
           <w:behavior w:val="content"/>
         </w:behaviors>
-        <w:guid w:val="{B7E91165-BE38-4442-8C13-DE9D650AE6F6}"/>
+        <w:guid w:val="{9D4393E8-E800-46B8-9F31-86A347CBC147}"/>
       </w:docPartPr>
       <w:docPartBody>
         <w:p>
           <w:pPr>
-            <w:pStyle w:val="68F1E145E0CD4567B6C4DA02E1132592"/>
-          </w:pPr>
-          <w:r>
-            <w:t>Accomplishment #2</w:t>
-          </w:r>
-        </w:p>
-      </w:docPartBody>
-    </w:docPart>
-    <w:docPart>
-      <w:docPartPr>
-        <w:name w:val="02384FB01D1F48FBAE8E817F8C4E2E74"/>
-        <w:category>
-          <w:name w:val="General"/>
-          <w:gallery w:val="placeholder"/>
-        </w:category>
-        <w:types>
-          <w:type w:val="bbPlcHdr"/>
-        </w:types>
-        <w:behaviors>
-          <w:behavior w:val="content"/>
-        </w:behaviors>
-        <w:guid w:val="{9A4E4AA9-3542-4860-86E4-C7ACAB1F0A70}"/>
-      </w:docPartPr>
-      <w:docPartBody>
-        <w:p>
-          <w:pPr>
-            <w:pStyle w:val="02384FB01D1F48FBAE8E817F8C4E2E74"/>
-          </w:pPr>
-          <w:r>
-            <w:t>This is the place for a brief summary of your key responsibilities and most stellar accomplishments</w:t>
-          </w:r>
-          <w:r>
-            <w:t xml:space="preserve"> for company #2</w:t>
-          </w:r>
-          <w:r>
-            <w:t>.</w:t>
-          </w:r>
-        </w:p>
-      </w:docPartBody>
-    </w:docPart>
-    <w:docPart>
-      <w:docPartPr>
-        <w:name w:val="2A55BC032A5D4A2EAB2E5355667246BB"/>
-        <w:category>
-          <w:name w:val="General"/>
-          <w:gallery w:val="placeholder"/>
-        </w:category>
-        <w:types>
-          <w:type w:val="bbPlcHdr"/>
-        </w:types>
-        <w:behaviors>
-          <w:behavior w:val="content"/>
-        </w:behaviors>
-        <w:guid w:val="{0149CBE3-A350-4DDD-A35B-870D62906CAB}"/>
-      </w:docPartPr>
-      <w:docPartBody>
-        <w:p>
-          <w:pPr>
-            <w:pStyle w:val="2A55BC032A5D4A2EAB2E5355667246BB"/>
-          </w:pPr>
-          <w:r>
-            <w:t>Accomplishment #2</w:t>
-          </w:r>
-        </w:p>
-      </w:docPartBody>
-    </w:docPart>
-    <w:docPart>
-      <w:docPartPr>
-        <w:name w:val="A0635ABCA91A4FEAA6A751E40A660756"/>
-        <w:category>
-          <w:name w:val="General"/>
-          <w:gallery w:val="placeholder"/>
-        </w:category>
-        <w:types>
-          <w:type w:val="bbPlcHdr"/>
-        </w:types>
-        <w:behaviors>
-          <w:behavior w:val="content"/>
-        </w:behaviors>
-        <w:guid w:val="{C265ACB8-6939-43EA-B3F3-A856AC2DF542}"/>
-      </w:docPartPr>
-      <w:docPartBody>
-        <w:p>
-          <w:pPr>
-            <w:pStyle w:val="A0635ABCA91A4FEAA6A751E40A660756"/>
-          </w:pPr>
-          <w:r>
-            <w:t>Education</w:t>
-          </w:r>
-        </w:p>
-      </w:docPartBody>
-    </w:docPart>
-    <w:docPart>
-      <w:docPartPr>
-        <w:name w:val="04B1404A2ADB41658AAF2EC4AD5FCB56"/>
-        <w:category>
-          <w:name w:val="General"/>
-          <w:gallery w:val="placeholder"/>
-        </w:category>
-        <w:types>
-          <w:type w:val="bbPlcHdr"/>
-        </w:types>
-        <w:behaviors>
-          <w:behavior w:val="content"/>
-        </w:behaviors>
-        <w:guid w:val="{A50B0A41-BFEE-46D7-A199-90C811B89E8D}"/>
-      </w:docPartPr>
-      <w:docPartBody>
-        <w:p>
-          <w:pPr>
-            <w:pStyle w:val="04B1404A2ADB41658AAF2EC4AD5FCB56"/>
-          </w:pPr>
-          <w:r>
-            <w:t>Communication</w:t>
-          </w:r>
-        </w:p>
-      </w:docPartBody>
-    </w:docPart>
-    <w:docPart>
-      <w:docPartPr>
-        <w:name w:val="6756AEDB09294945BEB211241681CFDC"/>
-        <w:category>
-          <w:name w:val="General"/>
-          <w:gallery w:val="placeholder"/>
-        </w:category>
-        <w:types>
-          <w:type w:val="bbPlcHdr"/>
-        </w:types>
-        <w:behaviors>
-          <w:behavior w:val="content"/>
-        </w:behaviors>
-        <w:guid w:val="{97B6F02B-181E-4648-827B-25333D744456}"/>
-      </w:docPartPr>
-      <w:docPartBody>
-        <w:p>
-          <w:pPr>
-            <w:pStyle w:val="6756AEDB09294945BEB211241681CFDC"/>
-          </w:pPr>
-          <w:r>
-            <w:t>You delivered that big presentation to rave reviews. Don’t be shy about it now! This is the place to show how well you work and play with others.</w:t>
-          </w:r>
-        </w:p>
-      </w:docPartBody>
-    </w:docPart>
-    <w:docPart>
-      <w:docPartPr>
-        <w:name w:val="3D125310E1C64ACFB1D54EFDB9A5B23D"/>
-        <w:category>
-          <w:name w:val="General"/>
-          <w:gallery w:val="placeholder"/>
-        </w:category>
-        <w:types>
-          <w:type w:val="bbPlcHdr"/>
-        </w:types>
-        <w:behaviors>
-          <w:behavior w:val="content"/>
-        </w:behaviors>
-        <w:guid w:val="{20FA4FFD-6460-45C2-B423-0B4E85638325}"/>
-      </w:docPartPr>
-      <w:docPartBody>
-        <w:p>
-          <w:pPr>
-            <w:pStyle w:val="3D125310E1C64ACFB1D54EFDB9A5B23D"/>
-          </w:pPr>
-          <w:r>
-            <w:t>Leadership</w:t>
-          </w:r>
-        </w:p>
-      </w:docPartBody>
-    </w:docPart>
-    <w:docPart>
-      <w:docPartPr>
-        <w:name w:val="AE6E619BEFEC43DDB271722AB53347DF"/>
-        <w:category>
-          <w:name w:val="General"/>
-          <w:gallery w:val="placeholder"/>
-        </w:category>
-        <w:types>
-          <w:type w:val="bbPlcHdr"/>
-        </w:types>
-        <w:behaviors>
-          <w:behavior w:val="content"/>
-        </w:behaviors>
-        <w:guid w:val="{98CBB2DC-A266-4154-89A6-6A01FA5765BE}"/>
-      </w:docPartPr>
-      <w:docPartBody>
-        <w:p>
-          <w:pPr>
-            <w:pStyle w:val="AE6E619BEFEC43DDB271722AB53347DF"/>
+            <w:pStyle w:val="D8D4B283F2F540EB961553788E9E3050"/>
           </w:pPr>
           <w:r>
             <w:t>Are you president of your fraternity, head of the condo board, or a team lead for your favorite charity? You’re a natural leader—tell it like it is!</w:t>
@@ -53112,7 +53472,9 @@
   <w:rsids>
     <w:rsidRoot w:val="00203764"/>
     <w:rsid w:val="00203764"/>
+    <w:rsid w:val="00237021"/>
     <w:rsid w:val="002E127E"/>
+    <w:rsid w:val="003554CD"/>
   </w:rsids>
   <m:mathPr>
     <m:mathFont m:val="Cambria Math"/>
@@ -53641,6 +54003,82 @@
     <w:name w:val="AE6E619BEFEC43DDB271722AB53347DF"/>
     <w:rsid w:val="00203764"/>
   </w:style>
+  <w:style w:type="paragraph" w:customStyle="1" w:styleId="311F96BFEC1D40C182D5F9DECFCDB91F">
+    <w:name w:val="311F96BFEC1D40C182D5F9DECFCDB91F"/>
+    <w:rsid w:val="003554CD"/>
+  </w:style>
+  <w:style w:type="paragraph" w:customStyle="1" w:styleId="A47EBAE23DBF4429822D03458B4723D2">
+    <w:name w:val="A47EBAE23DBF4429822D03458B4723D2"/>
+    <w:rsid w:val="003554CD"/>
+  </w:style>
+  <w:style w:type="paragraph" w:customStyle="1" w:styleId="1E64276DA9084192B852889C74F4DB3F">
+    <w:name w:val="1E64276DA9084192B852889C74F4DB3F"/>
+    <w:rsid w:val="003554CD"/>
+  </w:style>
+  <w:style w:type="paragraph" w:customStyle="1" w:styleId="DBC54DE594624BA383001CEB010DB3FA">
+    <w:name w:val="DBC54DE594624BA383001CEB010DB3FA"/>
+    <w:rsid w:val="003554CD"/>
+  </w:style>
+  <w:style w:type="paragraph" w:customStyle="1" w:styleId="56613E5EFE28482DB8FAAE0B00DDB1A3">
+    <w:name w:val="56613E5EFE28482DB8FAAE0B00DDB1A3"/>
+    <w:rsid w:val="003554CD"/>
+  </w:style>
+  <w:style w:type="paragraph" w:customStyle="1" w:styleId="53642E9A02FC453C935AB76563E51313">
+    <w:name w:val="53642E9A02FC453C935AB76563E51313"/>
+    <w:rsid w:val="003554CD"/>
+  </w:style>
+  <w:style w:type="paragraph" w:customStyle="1" w:styleId="E9C75611DCBE47F0A0D6ADBAED9192B1">
+    <w:name w:val="E9C75611DCBE47F0A0D6ADBAED9192B1"/>
+    <w:rsid w:val="003554CD"/>
+  </w:style>
+  <w:style w:type="paragraph" w:customStyle="1" w:styleId="413DCDE6A38547F39A06201526BAEFF4">
+    <w:name w:val="413DCDE6A38547F39A06201526BAEFF4"/>
+    <w:rsid w:val="003554CD"/>
+  </w:style>
+  <w:style w:type="paragraph" w:customStyle="1" w:styleId="8A14FA9A24924D05B1B6831F16555612">
+    <w:name w:val="8A14FA9A24924D05B1B6831F16555612"/>
+    <w:rsid w:val="003554CD"/>
+  </w:style>
+  <w:style w:type="paragraph" w:customStyle="1" w:styleId="F54DCECADBF24EF5860AFDAEBE14EDB2">
+    <w:name w:val="F54DCECADBF24EF5860AFDAEBE14EDB2"/>
+    <w:rsid w:val="003554CD"/>
+  </w:style>
+  <w:style w:type="paragraph" w:customStyle="1" w:styleId="F579D5B6C27140C7A5C956ECDEB3B134">
+    <w:name w:val="F579D5B6C27140C7A5C956ECDEB3B134"/>
+    <w:rsid w:val="003554CD"/>
+  </w:style>
+  <w:style w:type="paragraph" w:customStyle="1" w:styleId="9F1BE123D1FE47B6A124A16D725CE4BE">
+    <w:name w:val="9F1BE123D1FE47B6A124A16D725CE4BE"/>
+    <w:rsid w:val="003554CD"/>
+  </w:style>
+  <w:style w:type="paragraph" w:customStyle="1" w:styleId="F426B5C869A843CCB33A6895F6E61170">
+    <w:name w:val="F426B5C869A843CCB33A6895F6E61170"/>
+    <w:rsid w:val="003554CD"/>
+  </w:style>
+  <w:style w:type="paragraph" w:customStyle="1" w:styleId="C354DD97ED7D4DCDA1BDAC603D472ADD">
+    <w:name w:val="C354DD97ED7D4DCDA1BDAC603D472ADD"/>
+    <w:rsid w:val="003554CD"/>
+  </w:style>
+  <w:style w:type="paragraph" w:customStyle="1" w:styleId="DAABA7ECE4F44910A9BD0FB1943E9966">
+    <w:name w:val="DAABA7ECE4F44910A9BD0FB1943E9966"/>
+    <w:rsid w:val="003554CD"/>
+  </w:style>
+  <w:style w:type="paragraph" w:customStyle="1" w:styleId="F739325F6D9A4C5FA1272D2F1E07D683">
+    <w:name w:val="F739325F6D9A4C5FA1272D2F1E07D683"/>
+    <w:rsid w:val="003554CD"/>
+  </w:style>
+  <w:style w:type="paragraph" w:customStyle="1" w:styleId="83A70384FAAB43CE97927003C2FC48DF">
+    <w:name w:val="83A70384FAAB43CE97927003C2FC48DF"/>
+    <w:rsid w:val="003554CD"/>
+  </w:style>
+  <w:style w:type="paragraph" w:customStyle="1" w:styleId="D8C0CBC9586640BAB6FC552632B34BBB">
+    <w:name w:val="D8C0CBC9586640BAB6FC552632B34BBB"/>
+    <w:rsid w:val="003554CD"/>
+  </w:style>
+  <w:style w:type="paragraph" w:customStyle="1" w:styleId="D8D4B283F2F540EB961553788E9E3050">
+    <w:name w:val="D8D4B283F2F540EB961553788E9E3050"/>
+    <w:rsid w:val="003554CD"/>
+  </w:style>
 </w:styles>
 </file>
 
@@ -54150,6 +54588,82 @@
   <w:style w:type="paragraph" w:customStyle="1" w:styleId="AE6E619BEFEC43DDB271722AB53347DF">
     <w:name w:val="AE6E619BEFEC43DDB271722AB53347DF"/>
     <w:rsid w:val="00203764"/>
+  </w:style>
+  <w:style w:type="paragraph" w:customStyle="1" w:styleId="311F96BFEC1D40C182D5F9DECFCDB91F">
+    <w:name w:val="311F96BFEC1D40C182D5F9DECFCDB91F"/>
+    <w:rsid w:val="003554CD"/>
+  </w:style>
+  <w:style w:type="paragraph" w:customStyle="1" w:styleId="A47EBAE23DBF4429822D03458B4723D2">
+    <w:name w:val="A47EBAE23DBF4429822D03458B4723D2"/>
+    <w:rsid w:val="003554CD"/>
+  </w:style>
+  <w:style w:type="paragraph" w:customStyle="1" w:styleId="1E64276DA9084192B852889C74F4DB3F">
+    <w:name w:val="1E64276DA9084192B852889C74F4DB3F"/>
+    <w:rsid w:val="003554CD"/>
+  </w:style>
+  <w:style w:type="paragraph" w:customStyle="1" w:styleId="DBC54DE594624BA383001CEB010DB3FA">
+    <w:name w:val="DBC54DE594624BA383001CEB010DB3FA"/>
+    <w:rsid w:val="003554CD"/>
+  </w:style>
+  <w:style w:type="paragraph" w:customStyle="1" w:styleId="56613E5EFE28482DB8FAAE0B00DDB1A3">
+    <w:name w:val="56613E5EFE28482DB8FAAE0B00DDB1A3"/>
+    <w:rsid w:val="003554CD"/>
+  </w:style>
+  <w:style w:type="paragraph" w:customStyle="1" w:styleId="53642E9A02FC453C935AB76563E51313">
+    <w:name w:val="53642E9A02FC453C935AB76563E51313"/>
+    <w:rsid w:val="003554CD"/>
+  </w:style>
+  <w:style w:type="paragraph" w:customStyle="1" w:styleId="E9C75611DCBE47F0A0D6ADBAED9192B1">
+    <w:name w:val="E9C75611DCBE47F0A0D6ADBAED9192B1"/>
+    <w:rsid w:val="003554CD"/>
+  </w:style>
+  <w:style w:type="paragraph" w:customStyle="1" w:styleId="413DCDE6A38547F39A06201526BAEFF4">
+    <w:name w:val="413DCDE6A38547F39A06201526BAEFF4"/>
+    <w:rsid w:val="003554CD"/>
+  </w:style>
+  <w:style w:type="paragraph" w:customStyle="1" w:styleId="8A14FA9A24924D05B1B6831F16555612">
+    <w:name w:val="8A14FA9A24924D05B1B6831F16555612"/>
+    <w:rsid w:val="003554CD"/>
+  </w:style>
+  <w:style w:type="paragraph" w:customStyle="1" w:styleId="F54DCECADBF24EF5860AFDAEBE14EDB2">
+    <w:name w:val="F54DCECADBF24EF5860AFDAEBE14EDB2"/>
+    <w:rsid w:val="003554CD"/>
+  </w:style>
+  <w:style w:type="paragraph" w:customStyle="1" w:styleId="F579D5B6C27140C7A5C956ECDEB3B134">
+    <w:name w:val="F579D5B6C27140C7A5C956ECDEB3B134"/>
+    <w:rsid w:val="003554CD"/>
+  </w:style>
+  <w:style w:type="paragraph" w:customStyle="1" w:styleId="9F1BE123D1FE47B6A124A16D725CE4BE">
+    <w:name w:val="9F1BE123D1FE47B6A124A16D725CE4BE"/>
+    <w:rsid w:val="003554CD"/>
+  </w:style>
+  <w:style w:type="paragraph" w:customStyle="1" w:styleId="F426B5C869A843CCB33A6895F6E61170">
+    <w:name w:val="F426B5C869A843CCB33A6895F6E61170"/>
+    <w:rsid w:val="003554CD"/>
+  </w:style>
+  <w:style w:type="paragraph" w:customStyle="1" w:styleId="C354DD97ED7D4DCDA1BDAC603D472ADD">
+    <w:name w:val="C354DD97ED7D4DCDA1BDAC603D472ADD"/>
+    <w:rsid w:val="003554CD"/>
+  </w:style>
+  <w:style w:type="paragraph" w:customStyle="1" w:styleId="DAABA7ECE4F44910A9BD0FB1943E9966">
+    <w:name w:val="DAABA7ECE4F44910A9BD0FB1943E9966"/>
+    <w:rsid w:val="003554CD"/>
+  </w:style>
+  <w:style w:type="paragraph" w:customStyle="1" w:styleId="F739325F6D9A4C5FA1272D2F1E07D683">
+    <w:name w:val="F739325F6D9A4C5FA1272D2F1E07D683"/>
+    <w:rsid w:val="003554CD"/>
+  </w:style>
+  <w:style w:type="paragraph" w:customStyle="1" w:styleId="83A70384FAAB43CE97927003C2FC48DF">
+    <w:name w:val="83A70384FAAB43CE97927003C2FC48DF"/>
+    <w:rsid w:val="003554CD"/>
+  </w:style>
+  <w:style w:type="paragraph" w:customStyle="1" w:styleId="D8C0CBC9586640BAB6FC552632B34BBB">
+    <w:name w:val="D8C0CBC9586640BAB6FC552632B34BBB"/>
+    <w:rsid w:val="003554CD"/>
+  </w:style>
+  <w:style w:type="paragraph" w:customStyle="1" w:styleId="D8D4B283F2F540EB961553788E9E3050">
+    <w:name w:val="D8D4B283F2F540EB961553788E9E3050"/>
+    <w:rsid w:val="003554CD"/>
   </w:style>
 </w:styles>
 </file>

</xml_diff>

<commit_message>
Redid Resume from scratch
</commit_message>
<xml_diff>
--- a/docs/Farrukh_Mirza_Engineering_Manager_Resume.docx
+++ b/docs/Farrukh_Mirza_Engineering_Manager_Resume.docx
@@ -249,7 +249,21 @@
                 <w:sz w:val="20"/>
                 <w:szCs w:val="20"/>
               </w:rPr>
-              <w:t>I thrive in fast paced environments in a leadership role. As a senior leader &amp; strategist, I believe in innovation, efficiency, success &amp; delivery through smart hard work &amp; taking responsibility.</w:t>
+              <w:t xml:space="preserve">I thrive in fast paced environments in a leadership role. As a senior leader &amp; strategist, I believe in innovation, efficiency, success &amp; delivery through smart work &amp; </w:t>
+            </w:r>
+            <w:r>
+              <w:rPr>
+                <w:sz w:val="20"/>
+                <w:szCs w:val="20"/>
+              </w:rPr>
+              <w:t>empowering team to take responsibility</w:t>
+            </w:r>
+            <w:r>
+              <w:rPr>
+                <w:sz w:val="20"/>
+                <w:szCs w:val="20"/>
+              </w:rPr>
+              <w:t>.</w:t>
             </w:r>
           </w:p>
           <w:p>
@@ -324,7 +338,21 @@
                 <w:sz w:val="20"/>
                 <w:szCs w:val="20"/>
               </w:rPr>
-              <w:t>In addition to personnel &amp; business crises management, I also have extensive experience in architecting, engineering, troubleshooting &amp; diagnosis of large scalable &amp; complex systems.</w:t>
+              <w:t>In addition to personnel &amp; business crises management, I also have extensive experience in architecting, engineering, troubleshooting</w:t>
+            </w:r>
+            <w:r>
+              <w:rPr>
+                <w:sz w:val="20"/>
+                <w:szCs w:val="20"/>
+              </w:rPr>
+              <w:t xml:space="preserve"> &amp; diagnosis of large scalable</w:t>
+            </w:r>
+            <w:r>
+              <w:rPr>
+                <w:sz w:val="20"/>
+                <w:szCs w:val="20"/>
+              </w:rPr>
+              <w:t xml:space="preserve"> complex systems.</w:t>
             </w:r>
           </w:p>
         </w:tc>
@@ -489,7 +517,42 @@
                 <w:sz w:val="20"/>
                 <w:szCs w:val="20"/>
               </w:rPr>
-              <w:t xml:space="preserve"> Scoping, Customer Relationship, Crises Management, Product Backlog Grooming, Team Mentorship, Communication (Written/Verbal)</w:t>
+              <w:t xml:space="preserve"> Scoping</w:t>
+            </w:r>
+            <w:r>
+              <w:rPr>
+                <w:sz w:val="20"/>
+                <w:szCs w:val="20"/>
+              </w:rPr>
+              <w:t>, Budgeting</w:t>
+            </w:r>
+            <w:r>
+              <w:rPr>
+                <w:sz w:val="20"/>
+                <w:szCs w:val="20"/>
+              </w:rPr>
+              <w:t xml:space="preserve">, Customer Relationship, Crises Management, Product Backlog Grooming, Team Mentorship, </w:t>
+            </w:r>
+            <w:r>
+              <w:rPr>
+                <w:sz w:val="20"/>
+                <w:szCs w:val="20"/>
+              </w:rPr>
+              <w:t xml:space="preserve">and </w:t>
+            </w:r>
+            <w:r>
+              <w:rPr>
+                <w:sz w:val="20"/>
+                <w:szCs w:val="20"/>
+              </w:rPr>
+              <w:t>Career Development</w:t>
+            </w:r>
+            <w:r>
+              <w:rPr>
+                <w:sz w:val="20"/>
+                <w:szCs w:val="20"/>
+              </w:rPr>
+              <w:t>.</w:t>
             </w:r>
           </w:p>
         </w:tc>
@@ -765,7 +828,23 @@
                 <w:sz w:val="20"/>
                 <w:szCs w:val="20"/>
               </w:rPr>
-              <w:t>Nexus, Jenkins, Bitbucket, PostgreSQL, MS SQL Server, Oracle, MySQL, Docker, Apache, Tomcat, WildFly, WebLogic, Azure, Vagrant, Maven, DokuWiki, .Net Core, Git, Mercurial, SVN, OpenSSL</w:t>
+              <w:t>Nexus, Jenkins, Bitbucket, PostgreSQL, MS SQL Server, Oracle, MySQL, Docker, Apache, Tomcat, WildFly, WebLogic, Azure</w:t>
+            </w:r>
+            <w:r>
+              <w:rPr>
+                <w:sz w:val="20"/>
+                <w:szCs w:val="20"/>
+              </w:rPr>
+              <w:t>, AWS</w:t>
+            </w:r>
+            <w:bookmarkStart w:id="0" w:name="_GoBack"/>
+            <w:bookmarkEnd w:id="0"/>
+            <w:r>
+              <w:rPr>
+                <w:sz w:val="20"/>
+                <w:szCs w:val="20"/>
+              </w:rPr>
+              <w:t>, Vagrant, Maven, DokuWiki, .Net Core, Git, Mercurial, SVN, OpenSSL</w:t>
             </w:r>
           </w:p>
           <w:p>
@@ -945,7 +1024,6 @@
                 <w:sz w:val="20"/>
                 <w:szCs w:val="20"/>
               </w:rPr>
-              <w:lastRenderedPageBreak/>
               <w:t>2009 - 2014</w:t>
             </w:r>
           </w:p>
@@ -1286,6 +1364,7 @@
               <w:rPr>
                 <w:sz w:val="20"/>
                 <w:szCs w:val="20"/>
+                <w:u w:val="single"/>
               </w:rPr>
               <w:t>Bank of Ireland</w:t>
             </w:r>
@@ -1293,8 +1372,16 @@
               <w:rPr>
                 <w:sz w:val="20"/>
                 <w:szCs w:val="20"/>
+                <w:u w:val="single"/>
               </w:rPr>
-              <w:t xml:space="preserve"> - </w:t>
+              <w:t xml:space="preserve"> -</w:t>
+            </w:r>
+            <w:r>
+              <w:rPr>
+                <w:sz w:val="20"/>
+                <w:szCs w:val="20"/>
+              </w:rPr>
+              <w:t xml:space="preserve"> </w:t>
             </w:r>
             <w:hyperlink r:id="rId12">
               <w:r>
@@ -1317,10 +1404,18 @@
             </w:pPr>
             <w:r>
               <w:rPr>
+                <w:b/>
                 <w:sz w:val="20"/>
                 <w:szCs w:val="20"/>
               </w:rPr>
-              <w:t xml:space="preserve">Senior Solution Architect, </w:t>
+              <w:t>Senior Solution Architect</w:t>
+            </w:r>
+            <w:r>
+              <w:rPr>
+                <w:sz w:val="20"/>
+                <w:szCs w:val="20"/>
+              </w:rPr>
+              <w:t xml:space="preserve">, </w:t>
             </w:r>
             <w:r>
               <w:rPr>
@@ -1988,49 +2083,26 @@
                 <w:szCs w:val="20"/>
               </w:rPr>
             </w:pPr>
-            <w:sdt>
-              <w:sdtPr>
-                <w:rPr>
-                  <w:sz w:val="20"/>
-                  <w:szCs w:val="20"/>
-                </w:rPr>
-                <w:alias w:val="Enter experience summary 2:"/>
-                <w:tag w:val="Enter experience summary 2:"/>
-                <w:id w:val="-1756970828"/>
-                <w:placeholder>
-                  <w:docPart w:val="53642E9A02FC453C935AB76563E51313"/>
-                </w:placeholder>
-                <w:temporary/>
-                <w:showingPlcHdr/>
-              </w:sdtPr>
-              <w:sdtEndPr/>
-              <w:sdtContent>
-                <w:r>
-                  <w:rPr>
-                    <w:sz w:val="20"/>
-                    <w:szCs w:val="20"/>
-                  </w:rPr>
-                  <w:t>This is the place for a brief summary of your key responsibilities and most stellar accomplishments for company #2.</w:t>
-                </w:r>
-              </w:sdtContent>
-            </w:sdt>
-          </w:p>
-          <w:p>
-            <w:pPr>
-              <w:pStyle w:val="ListBullet"/>
-              <w:ind w:right="308"/>
-              <w:jc w:val="both"/>
-              <w:rPr>
-                <w:sz w:val="20"/>
-                <w:szCs w:val="20"/>
-              </w:rPr>
-            </w:pPr>
             <w:r>
               <w:rPr>
                 <w:sz w:val="20"/>
                 <w:szCs w:val="20"/>
               </w:rPr>
-              <w:t>Tesco Mobile MVN AIMS – 2 Years</w:t>
+              <w:t>By consistently delivering profitable value, I was promoted to Solution Architect and Development Team Manager Role. I was given responsibility to manage customer expectations as well from ideation and early engagement all the way to delivery</w:t>
+            </w:r>
+            <w:r>
+              <w:rPr>
+                <w:sz w:val="20"/>
+                <w:szCs w:val="20"/>
+              </w:rPr>
+              <w:t xml:space="preserve"> in addition to increasing people management responsibilities and leading architecture</w:t>
+            </w:r>
+            <w:r>
+              <w:rPr>
+                <w:sz w:val="20"/>
+                <w:szCs w:val="20"/>
+              </w:rPr>
+              <w:t>.</w:t>
             </w:r>
           </w:p>
           <w:p>
@@ -2048,7 +2120,498 @@
                 <w:sz w:val="20"/>
                 <w:szCs w:val="20"/>
               </w:rPr>
-              <w:t>RDMA Product – 1 Year</w:t>
+              <w:t xml:space="preserve">I was responsible for </w:t>
+            </w:r>
+            <w:r>
+              <w:rPr>
+                <w:sz w:val="20"/>
+                <w:szCs w:val="20"/>
+              </w:rPr>
+              <w:t xml:space="preserve">managing </w:t>
+            </w:r>
+            <w:r>
+              <w:rPr>
+                <w:sz w:val="20"/>
+                <w:szCs w:val="20"/>
+              </w:rPr>
+              <w:t xml:space="preserve">multiple teams </w:t>
+            </w:r>
+            <w:r>
+              <w:rPr>
+                <w:sz w:val="20"/>
+                <w:szCs w:val="20"/>
+              </w:rPr>
+              <w:t>reporting to me in this role</w:t>
+            </w:r>
+            <w:r>
+              <w:rPr>
+                <w:sz w:val="20"/>
+                <w:szCs w:val="20"/>
+              </w:rPr>
+              <w:t>. I was managing 9 people concurrently in this role</w:t>
+            </w:r>
+            <w:r>
+              <w:rPr>
+                <w:sz w:val="20"/>
+                <w:szCs w:val="20"/>
+              </w:rPr>
+              <w:t>.</w:t>
+            </w:r>
+            <w:r>
+              <w:rPr>
+                <w:sz w:val="20"/>
+                <w:szCs w:val="20"/>
+              </w:rPr>
+              <w:t xml:space="preserve"> I used people from existing team in multiple project/product development to </w:t>
+            </w:r>
+            <w:r>
+              <w:rPr>
+                <w:sz w:val="20"/>
+                <w:szCs w:val="20"/>
+              </w:rPr>
+              <w:lastRenderedPageBreak/>
+              <w:t>keep the team financially viable.</w:t>
+            </w:r>
+            <w:r>
+              <w:rPr>
+                <w:sz w:val="20"/>
+                <w:szCs w:val="20"/>
+              </w:rPr>
+              <w:t xml:space="preserve"> Apart from task prioritization, program/project/sprint/resource planning, I was also responsible for </w:t>
+            </w:r>
+            <w:r>
+              <w:rPr>
+                <w:sz w:val="20"/>
+                <w:szCs w:val="20"/>
+              </w:rPr>
+              <w:t>recruitment</w:t>
+            </w:r>
+            <w:r>
+              <w:rPr>
+                <w:sz w:val="20"/>
+                <w:szCs w:val="20"/>
+              </w:rPr>
+              <w:t>, mentoring</w:t>
+            </w:r>
+            <w:r>
+              <w:rPr>
+                <w:sz w:val="20"/>
+                <w:szCs w:val="20"/>
+              </w:rPr>
+              <w:t>, career development, performance management, annual performance reviews,</w:t>
+            </w:r>
+            <w:r>
+              <w:rPr>
+                <w:sz w:val="20"/>
+                <w:szCs w:val="20"/>
+              </w:rPr>
+              <w:t xml:space="preserve"> and weekly 1:1</w:t>
+            </w:r>
+            <w:r>
+              <w:rPr>
+                <w:sz w:val="20"/>
+                <w:szCs w:val="20"/>
+              </w:rPr>
+              <w:t xml:space="preserve"> of my team</w:t>
+            </w:r>
+            <w:r>
+              <w:rPr>
+                <w:sz w:val="20"/>
+                <w:szCs w:val="20"/>
+              </w:rPr>
+              <w:t>.</w:t>
+            </w:r>
+            <w:r>
+              <w:rPr>
+                <w:sz w:val="20"/>
+                <w:szCs w:val="20"/>
+              </w:rPr>
+              <w:t xml:space="preserve"> I recruited 2 additional senior engineer (1 Java engineer and 1 UI engineer focusing on NodeJS and React) and 2 junior engineers during this time.</w:t>
+            </w:r>
+            <w:r>
+              <w:rPr>
+                <w:sz w:val="20"/>
+                <w:szCs w:val="20"/>
+              </w:rPr>
+              <w:t xml:space="preserve"> I enabled my team by empowering them to take decisions collaboratively and set the technological direction. </w:t>
+            </w:r>
+            <w:r>
+              <w:rPr>
+                <w:sz w:val="20"/>
+                <w:szCs w:val="20"/>
+              </w:rPr>
+              <w:t>I mentored 2 senior engineers to step into team leadership role and made them accountable for output of junior developers.</w:t>
+            </w:r>
+          </w:p>
+          <w:p>
+            <w:pPr>
+              <w:pStyle w:val="ListBullet"/>
+              <w:ind w:left="720"/>
+              <w:rPr>
+                <w:sz w:val="20"/>
+                <w:szCs w:val="20"/>
+              </w:rPr>
+            </w:pPr>
+            <w:r>
+              <w:rPr>
+                <w:sz w:val="20"/>
+                <w:szCs w:val="20"/>
+              </w:rPr>
+              <w:t>Tesco Mobile Team: 7/8 members</w:t>
+            </w:r>
+            <w:r>
+              <w:rPr>
+                <w:sz w:val="20"/>
+                <w:szCs w:val="20"/>
+              </w:rPr>
+              <w:t>, expanded from 5 members</w:t>
+            </w:r>
+            <w:r>
+              <w:rPr>
+                <w:sz w:val="20"/>
+                <w:szCs w:val="20"/>
+              </w:rPr>
+              <w:t xml:space="preserve">. </w:t>
+            </w:r>
+          </w:p>
+          <w:p>
+            <w:pPr>
+              <w:pStyle w:val="ListBullet"/>
+              <w:ind w:left="1080"/>
+              <w:rPr>
+                <w:sz w:val="20"/>
+                <w:szCs w:val="20"/>
+              </w:rPr>
+            </w:pPr>
+            <w:r>
+              <w:rPr>
+                <w:sz w:val="20"/>
+                <w:szCs w:val="20"/>
+              </w:rPr>
+              <w:t>2 testers in Serbia</w:t>
+            </w:r>
+          </w:p>
+          <w:p>
+            <w:pPr>
+              <w:pStyle w:val="ListBullet"/>
+              <w:ind w:left="1080"/>
+              <w:rPr>
+                <w:sz w:val="20"/>
+                <w:szCs w:val="20"/>
+              </w:rPr>
+            </w:pPr>
+            <w:r>
+              <w:rPr>
+                <w:sz w:val="20"/>
+                <w:szCs w:val="20"/>
+              </w:rPr>
+              <w:t>1 UX designer was engaged in Serbia</w:t>
+            </w:r>
+          </w:p>
+          <w:p>
+            <w:pPr>
+              <w:pStyle w:val="ListBullet"/>
+              <w:ind w:left="1080"/>
+              <w:rPr>
+                <w:sz w:val="20"/>
+                <w:szCs w:val="20"/>
+              </w:rPr>
+            </w:pPr>
+            <w:r>
+              <w:rPr>
+                <w:sz w:val="20"/>
+                <w:szCs w:val="20"/>
+              </w:rPr>
+              <w:t>3 developers in Dublin, 2 of them were promoted to senior engineers. 1 developer in Dublin also worked as DevOps Engineer.</w:t>
+            </w:r>
+          </w:p>
+          <w:p>
+            <w:pPr>
+              <w:pStyle w:val="ListBullet"/>
+              <w:ind w:left="1080"/>
+              <w:rPr>
+                <w:sz w:val="20"/>
+                <w:szCs w:val="20"/>
+              </w:rPr>
+            </w:pPr>
+            <w:r>
+              <w:rPr>
+                <w:sz w:val="20"/>
+                <w:szCs w:val="20"/>
+              </w:rPr>
+              <w:t>1 UX designer in Dublin after the resource in Serbia moved on</w:t>
+            </w:r>
+          </w:p>
+          <w:p>
+            <w:pPr>
+              <w:pStyle w:val="ListBullet"/>
+              <w:ind w:left="1080"/>
+              <w:rPr>
+                <w:sz w:val="20"/>
+                <w:szCs w:val="20"/>
+              </w:rPr>
+            </w:pPr>
+            <w:r>
+              <w:rPr>
+                <w:sz w:val="20"/>
+                <w:szCs w:val="20"/>
+              </w:rPr>
+              <w:t>1 Senior Engineer/Architect in London (Was full-time employee working from Dublin, later moved to London and worked for the team as a contractor). This resource also worked as DevOps Engineer.</w:t>
+            </w:r>
+          </w:p>
+          <w:p>
+            <w:pPr>
+              <w:pStyle w:val="ListBullet"/>
+              <w:ind w:left="720"/>
+              <w:rPr>
+                <w:sz w:val="20"/>
+                <w:szCs w:val="20"/>
+              </w:rPr>
+            </w:pPr>
+            <w:r>
+              <w:rPr>
+                <w:sz w:val="20"/>
+                <w:szCs w:val="20"/>
+              </w:rPr>
+              <w:t>RDMA Product Team: 4 members. Data Management product providing secure front end, able to connect to disparate &amp; distributed databases.</w:t>
+            </w:r>
+          </w:p>
+          <w:p>
+            <w:pPr>
+              <w:pStyle w:val="ListBullet"/>
+              <w:ind w:left="1080"/>
+              <w:rPr>
+                <w:sz w:val="20"/>
+                <w:szCs w:val="20"/>
+              </w:rPr>
+            </w:pPr>
+            <w:r>
+              <w:rPr>
+                <w:sz w:val="20"/>
+                <w:szCs w:val="20"/>
+              </w:rPr>
+              <w:t>1 developer in Serbia</w:t>
+            </w:r>
+          </w:p>
+          <w:p>
+            <w:pPr>
+              <w:pStyle w:val="ListBullet"/>
+              <w:ind w:left="1080"/>
+              <w:rPr>
+                <w:sz w:val="20"/>
+                <w:szCs w:val="20"/>
+              </w:rPr>
+            </w:pPr>
+            <w:r>
+              <w:rPr>
+                <w:sz w:val="20"/>
+                <w:szCs w:val="20"/>
+              </w:rPr>
+              <w:t>1 developer in Dublin (Reused from the existing team)</w:t>
+            </w:r>
+          </w:p>
+          <w:p>
+            <w:pPr>
+              <w:pStyle w:val="ListBullet"/>
+              <w:ind w:left="1080"/>
+              <w:rPr>
+                <w:sz w:val="20"/>
+                <w:szCs w:val="20"/>
+              </w:rPr>
+            </w:pPr>
+            <w:r>
+              <w:rPr>
+                <w:sz w:val="20"/>
+                <w:szCs w:val="20"/>
+              </w:rPr>
+              <w:t>1 UX designer in Dublin (Reused from the existing team)</w:t>
+            </w:r>
+          </w:p>
+          <w:p>
+            <w:pPr>
+              <w:pStyle w:val="ListBullet"/>
+              <w:ind w:left="1080"/>
+              <w:rPr>
+                <w:sz w:val="20"/>
+                <w:szCs w:val="20"/>
+              </w:rPr>
+            </w:pPr>
+            <w:r>
+              <w:rPr>
+                <w:sz w:val="20"/>
+                <w:szCs w:val="20"/>
+              </w:rPr>
+              <w:t>1 tester in Serbia</w:t>
+            </w:r>
+          </w:p>
+          <w:p>
+            <w:pPr>
+              <w:pStyle w:val="ListBullet"/>
+              <w:ind w:left="720"/>
+              <w:rPr>
+                <w:sz w:val="20"/>
+                <w:szCs w:val="20"/>
+              </w:rPr>
+            </w:pPr>
+            <w:r>
+              <w:rPr>
+                <w:sz w:val="20"/>
+                <w:szCs w:val="20"/>
+              </w:rPr>
+              <w:t>DevOps Team: 2 member. Responsible for implementing ALM Tooling &amp; CICD pipeline on multiple projects including Tesco Mobile Ireland, Irish Water, The AA Ireland.</w:t>
+            </w:r>
+          </w:p>
+          <w:p>
+            <w:pPr>
+              <w:pStyle w:val="ListBullet"/>
+              <w:ind w:left="1080"/>
+              <w:rPr>
+                <w:sz w:val="20"/>
+                <w:szCs w:val="20"/>
+              </w:rPr>
+            </w:pPr>
+            <w:r>
+              <w:rPr>
+                <w:sz w:val="20"/>
+                <w:szCs w:val="20"/>
+              </w:rPr>
+              <w:t>1 developer in Dublin (Reused from the existing team)</w:t>
+            </w:r>
+          </w:p>
+          <w:p>
+            <w:pPr>
+              <w:pStyle w:val="ListBullet"/>
+              <w:ind w:left="1080"/>
+              <w:rPr>
+                <w:sz w:val="20"/>
+                <w:szCs w:val="20"/>
+              </w:rPr>
+            </w:pPr>
+            <w:r>
+              <w:rPr>
+                <w:sz w:val="20"/>
+                <w:szCs w:val="20"/>
+              </w:rPr>
+              <w:t>1 Senior Engineer/Architect in London (Was full-time employee working from Dublin, later moved to London and worked for the team as a contractor).</w:t>
+            </w:r>
+          </w:p>
+          <w:p>
+            <w:pPr>
+              <w:pStyle w:val="ListBullet"/>
+              <w:ind w:left="720"/>
+              <w:rPr>
+                <w:sz w:val="20"/>
+                <w:szCs w:val="20"/>
+              </w:rPr>
+            </w:pPr>
+            <w:r>
+              <w:rPr>
+                <w:sz w:val="20"/>
+                <w:szCs w:val="20"/>
+              </w:rPr>
+              <w:t>Naturgy (Vayu) Team: 2 members. Team was delivering data migration &amp; support services. Worked in Project Manager capacity.</w:t>
+            </w:r>
+          </w:p>
+          <w:p>
+            <w:pPr>
+              <w:pStyle w:val="ListBullet"/>
+              <w:ind w:left="1080"/>
+              <w:rPr>
+                <w:sz w:val="20"/>
+                <w:szCs w:val="20"/>
+              </w:rPr>
+            </w:pPr>
+            <w:r>
+              <w:rPr>
+                <w:sz w:val="20"/>
+                <w:szCs w:val="20"/>
+              </w:rPr>
+              <w:t>1 Technical Architect (.Net)</w:t>
+            </w:r>
+          </w:p>
+          <w:p>
+            <w:pPr>
+              <w:pStyle w:val="ListBullet"/>
+              <w:ind w:left="1080"/>
+              <w:rPr>
+                <w:sz w:val="20"/>
+                <w:szCs w:val="20"/>
+              </w:rPr>
+            </w:pPr>
+            <w:r>
+              <w:rPr>
+                <w:sz w:val="20"/>
+                <w:szCs w:val="20"/>
+              </w:rPr>
+              <w:t>1 Senior Database Engineer (Oracle, SQL Server)</w:t>
+            </w:r>
+          </w:p>
+          <w:p>
+            <w:pPr>
+              <w:pStyle w:val="ListBullet"/>
+              <w:ind w:left="720"/>
+              <w:rPr>
+                <w:sz w:val="20"/>
+                <w:szCs w:val="20"/>
+              </w:rPr>
+            </w:pPr>
+            <w:r>
+              <w:rPr>
+                <w:sz w:val="20"/>
+                <w:szCs w:val="20"/>
+              </w:rPr>
+              <w:t>Advanced Analytics Team: 2 members. Initiated Advanced Analytics Team in Poland through a vendor partner (small outfit).</w:t>
+            </w:r>
+          </w:p>
+          <w:p>
+            <w:pPr>
+              <w:pStyle w:val="ListBullet"/>
+              <w:ind w:left="1080"/>
+              <w:rPr>
+                <w:sz w:val="20"/>
+                <w:szCs w:val="20"/>
+              </w:rPr>
+            </w:pPr>
+            <w:r>
+              <w:rPr>
+                <w:sz w:val="20"/>
+                <w:szCs w:val="20"/>
+              </w:rPr>
+              <w:t>2 Data Engineers working on R, PowerBI, Microstrategy, SQL Server Enterprise Datawarehouse.</w:t>
+            </w:r>
+          </w:p>
+          <w:p>
+            <w:pPr>
+              <w:pStyle w:val="ListBullet"/>
+              <w:ind w:left="720"/>
+              <w:rPr>
+                <w:sz w:val="20"/>
+                <w:szCs w:val="20"/>
+              </w:rPr>
+            </w:pPr>
+            <w:r>
+              <w:rPr>
+                <w:sz w:val="20"/>
+                <w:szCs w:val="20"/>
+              </w:rPr>
+              <w:t>Independent Team delivering bespoke projects in Cork</w:t>
+            </w:r>
+          </w:p>
+          <w:p>
+            <w:pPr>
+              <w:pStyle w:val="ListBullet"/>
+              <w:ind w:left="1080"/>
+              <w:rPr>
+                <w:sz w:val="20"/>
+                <w:szCs w:val="20"/>
+              </w:rPr>
+            </w:pPr>
+            <w:r>
+              <w:rPr>
+                <w:sz w:val="20"/>
+                <w:szCs w:val="20"/>
+              </w:rPr>
+              <w:t>1 technical lead directly reported to me in Cork, 3 developers were working for him. The team in Cork focused on bespoke projects, small in nature. The team worked independently to deliver projects in Cork.</w:t>
             </w:r>
           </w:p>
           <w:p>
@@ -2066,7 +2629,14 @@
                 <w:sz w:val="20"/>
                 <w:szCs w:val="20"/>
               </w:rPr>
-              <w:t>Vayu – Management</w:t>
+              <w:t xml:space="preserve">I focused on collective performance improvement of the team </w:t>
+            </w:r>
+            <w:r>
+              <w:rPr>
+                <w:sz w:val="20"/>
+                <w:szCs w:val="20"/>
+              </w:rPr>
+              <w:t>by encouraging them to contribute in open source, read multiple articles/books per week in emerging technology domains, scheduling by-weekly technology presentations between Cork and Dublin teams to share knowledge and upskill collectively as a team.</w:t>
             </w:r>
           </w:p>
           <w:p>
@@ -2079,6 +2649,159 @@
                 <w:szCs w:val="20"/>
               </w:rPr>
             </w:pPr>
+            <w:r>
+              <w:rPr>
+                <w:sz w:val="20"/>
+                <w:szCs w:val="20"/>
+              </w:rPr>
+              <w:t xml:space="preserve">During this time, my team won the </w:t>
+            </w:r>
+            <w:r>
+              <w:rPr>
+                <w:sz w:val="20"/>
+                <w:szCs w:val="20"/>
+              </w:rPr>
+              <w:t xml:space="preserve">multi-stage </w:t>
+            </w:r>
+            <w:r>
+              <w:rPr>
+                <w:sz w:val="20"/>
+                <w:szCs w:val="20"/>
+              </w:rPr>
+              <w:t xml:space="preserve">contract from Tesco Mobile Ireland to re-platform their back office </w:t>
+            </w:r>
+            <w:r>
+              <w:rPr>
+                <w:sz w:val="20"/>
+                <w:szCs w:val="20"/>
+              </w:rPr>
+              <w:t xml:space="preserve">Campaign Manager and </w:t>
+            </w:r>
+            <w:r>
+              <w:rPr>
+                <w:sz w:val="20"/>
+                <w:szCs w:val="20"/>
+              </w:rPr>
+              <w:t>Customer Retention system with a number of added modules including debt collection, sim and number swap, customer single view, product management, content management, front desk news and information, payment processing using Mastercard Datacash and complaint management modules</w:t>
+            </w:r>
+            <w:r>
+              <w:rPr>
+                <w:sz w:val="20"/>
+                <w:szCs w:val="20"/>
+              </w:rPr>
+              <w:t>, resulting in a very modular CRM system</w:t>
+            </w:r>
+            <w:r>
+              <w:rPr>
+                <w:sz w:val="20"/>
+                <w:szCs w:val="20"/>
+              </w:rPr>
+              <w:t xml:space="preserve">. This was a 2 years project with an approximate budget of €500K. This project resulted in re-architecture of the platform using microservices architecture resulting in 10 micro front-ends integrated through single sign-on, 28 back end microservices and 10 asynchronous micro data processors. </w:t>
+            </w:r>
+            <w:r>
+              <w:rPr>
+                <w:sz w:val="20"/>
+                <w:szCs w:val="20"/>
+              </w:rPr>
+              <w:t xml:space="preserve">Some of the technologies used </w:t>
+            </w:r>
+            <w:r>
+              <w:rPr>
+                <w:sz w:val="20"/>
+                <w:szCs w:val="20"/>
+              </w:rPr>
+              <w:t xml:space="preserve"> </w:t>
+            </w:r>
+            <w:r>
+              <w:rPr>
+                <w:sz w:val="20"/>
+                <w:szCs w:val="20"/>
+              </w:rPr>
+              <w:t>were Java, Spring Boot, RESTful services, Apache Camel, Apache CXF to build SOAP clients, Spring Data JPA, JQuery, WildFly, Apache HTTP with mod_cluster</w:t>
+            </w:r>
+            <w:r>
+              <w:rPr>
+                <w:sz w:val="20"/>
+                <w:szCs w:val="20"/>
+              </w:rPr>
+              <w:t>, Shibboleth, CAS</w:t>
+            </w:r>
+            <w:r>
+              <w:rPr>
+                <w:sz w:val="20"/>
+                <w:szCs w:val="20"/>
+              </w:rPr>
+              <w:t xml:space="preserve"> etc.</w:t>
+            </w:r>
+          </w:p>
+          <w:p>
+            <w:pPr>
+              <w:pStyle w:val="ListBullet"/>
+              <w:ind w:right="308"/>
+              <w:jc w:val="both"/>
+              <w:rPr>
+                <w:sz w:val="20"/>
+                <w:szCs w:val="20"/>
+              </w:rPr>
+            </w:pPr>
+            <w:r>
+              <w:rPr>
+                <w:sz w:val="20"/>
+                <w:szCs w:val="20"/>
+              </w:rPr>
+              <w:t xml:space="preserve">I was also given responsibility to re-platform a reference data management product (RDMA) based on the success of the Tesco Mobile program of work. The product development lasted for 1 year with circa </w:t>
+            </w:r>
+            <w:r>
+              <w:rPr>
+                <w:sz w:val="20"/>
+                <w:szCs w:val="20"/>
+              </w:rPr>
+              <w:lastRenderedPageBreak/>
+              <w:t>€100K in budget.</w:t>
+            </w:r>
+            <w:r>
+              <w:rPr>
+                <w:sz w:val="20"/>
+                <w:szCs w:val="20"/>
+              </w:rPr>
+              <w:t xml:space="preserve"> The product was capable of connect to a wide range of RDBMS and perform distributed joins across disparate RDBMS.</w:t>
+            </w:r>
+          </w:p>
+          <w:p>
+            <w:pPr>
+              <w:pStyle w:val="ListBullet"/>
+              <w:ind w:right="308"/>
+              <w:jc w:val="both"/>
+              <w:rPr>
+                <w:sz w:val="20"/>
+                <w:szCs w:val="20"/>
+              </w:rPr>
+            </w:pPr>
+            <w:r>
+              <w:rPr>
+                <w:sz w:val="20"/>
+                <w:szCs w:val="20"/>
+              </w:rPr>
+              <w:t>I worked as project manager for a 6 month data migration &amp; support services project for Naturgy (Vayu).</w:t>
+            </w:r>
+          </w:p>
+          <w:p>
+            <w:pPr>
+              <w:pStyle w:val="ListBullet"/>
+              <w:ind w:right="308"/>
+              <w:jc w:val="both"/>
+              <w:rPr>
+                <w:sz w:val="20"/>
+                <w:szCs w:val="20"/>
+              </w:rPr>
+            </w:pPr>
+            <w:r>
+              <w:rPr>
+                <w:sz w:val="20"/>
+                <w:szCs w:val="20"/>
+              </w:rPr>
+              <w:t xml:space="preserve">My team was allocated 6 month platform migration project for </w:t>
+            </w:r>
             <w:r>
               <w:rPr>
                 <w:sz w:val="20"/>
@@ -2105,7 +2828,7 @@
                 <w:sz w:val="20"/>
                 <w:szCs w:val="20"/>
               </w:rPr>
-              <w:t xml:space="preserve"> – DevOps Management</w:t>
+              <w:t>, where I provided the DevOps engineer from my team.</w:t>
             </w:r>
           </w:p>
           <w:p>
@@ -2123,7 +2846,63 @@
                 <w:sz w:val="20"/>
                 <w:szCs w:val="20"/>
               </w:rPr>
-              <w:t>Advanced Analytics R&amp;D Team – Vendor Management</w:t>
+              <w:t xml:space="preserve">I was given responsibility to initiate </w:t>
+            </w:r>
+            <w:r>
+              <w:rPr>
+                <w:sz w:val="20"/>
+                <w:szCs w:val="20"/>
+              </w:rPr>
+              <w:t>Advanced Analytics</w:t>
+            </w:r>
+            <w:r>
+              <w:rPr>
+                <w:sz w:val="20"/>
+                <w:szCs w:val="20"/>
+              </w:rPr>
+              <w:t xml:space="preserve"> </w:t>
+            </w:r>
+            <w:r>
+              <w:rPr>
+                <w:sz w:val="20"/>
+                <w:szCs w:val="20"/>
+              </w:rPr>
+              <w:t xml:space="preserve">R&amp;D Team </w:t>
+            </w:r>
+            <w:r>
+              <w:rPr>
+                <w:sz w:val="20"/>
+                <w:szCs w:val="20"/>
+              </w:rPr>
+              <w:t>through an existing</w:t>
+            </w:r>
+            <w:r>
+              <w:rPr>
+                <w:sz w:val="20"/>
+                <w:szCs w:val="20"/>
+              </w:rPr>
+              <w:t xml:space="preserve"> </w:t>
+            </w:r>
+            <w:r>
+              <w:rPr>
+                <w:sz w:val="20"/>
+                <w:szCs w:val="20"/>
+              </w:rPr>
+              <w:t>v</w:t>
+            </w:r>
+            <w:r>
+              <w:rPr>
+                <w:sz w:val="20"/>
+                <w:szCs w:val="20"/>
+              </w:rPr>
+              <w:t xml:space="preserve">endor </w:t>
+            </w:r>
+            <w:r>
+              <w:rPr>
+                <w:sz w:val="20"/>
+                <w:szCs w:val="20"/>
+              </w:rPr>
+              <w:t>partner in Poland to increase company’s offerings and portfolio beyond data warehousing.</w:t>
             </w:r>
           </w:p>
           <w:p>
@@ -2141,26 +2920,7 @@
                 <w:sz w:val="20"/>
                 <w:szCs w:val="20"/>
               </w:rPr>
-              <w:lastRenderedPageBreak/>
-              <w:t>Management of 1 Technical Lead in Cork with 3 developers.</w:t>
-            </w:r>
-          </w:p>
-          <w:p>
-            <w:pPr>
-              <w:pStyle w:val="ListBullet"/>
-              <w:ind w:right="308"/>
-              <w:jc w:val="both"/>
-              <w:rPr>
-                <w:sz w:val="20"/>
-                <w:szCs w:val="20"/>
-              </w:rPr>
-            </w:pPr>
-            <w:r>
-              <w:rPr>
-                <w:sz w:val="20"/>
-                <w:szCs w:val="20"/>
-              </w:rPr>
-              <w:t>Recruited 3 Senior Engineers and 2 Junior Engineers</w:t>
+              <w:t>I empowered my team to modernize software development life cycle and introduced modern tooling like Rally (later on Jira), Bitbucket, Jenkins and Nexus to build CI/CD pipelines across Azure IAAS environments.</w:t>
             </w:r>
           </w:p>
           <w:p>
@@ -2336,7 +3096,28 @@
                 <w:sz w:val="20"/>
                 <w:szCs w:val="20"/>
               </w:rPr>
-              <w:t xml:space="preserve"> to improve team efficiency, increasing the team size to 6 members in total</w:t>
+              <w:t xml:space="preserve"> to improve team efficiency, increasing the team size to </w:t>
+            </w:r>
+            <w:r>
+              <w:rPr>
+                <w:sz w:val="20"/>
+                <w:szCs w:val="20"/>
+              </w:rPr>
+              <w:t>5</w:t>
+            </w:r>
+            <w:r>
+              <w:rPr>
+                <w:sz w:val="20"/>
+                <w:szCs w:val="20"/>
+              </w:rPr>
+              <w:t xml:space="preserve"> members </w:t>
+            </w:r>
+            <w:r>
+              <w:rPr>
+                <w:sz w:val="20"/>
+                <w:szCs w:val="20"/>
+              </w:rPr>
+              <w:t>reporting to me</w:t>
             </w:r>
             <w:r>
               <w:rPr>
@@ -2370,8 +3151,6 @@
               </w:rPr>
               <w:t>My</w:t>
             </w:r>
-            <w:bookmarkStart w:id="0" w:name="_GoBack"/>
-            <w:bookmarkEnd w:id="0"/>
             <w:r>
               <w:rPr>
                 <w:sz w:val="20"/>
@@ -2447,7 +3226,21 @@
                 <w:sz w:val="20"/>
                 <w:szCs w:val="20"/>
               </w:rPr>
-              <w:t xml:space="preserve"> The development work on the self-service portal lasted for 1 year including infrastructure provisioning, testing, bug fixes and go live</w:t>
+              <w:t xml:space="preserve"> The development work on the self-service portal lasted for 1 year</w:t>
+            </w:r>
+            <w:r>
+              <w:rPr>
+                <w:sz w:val="20"/>
+                <w:szCs w:val="20"/>
+              </w:rPr>
+              <w:t xml:space="preserve"> (accessed by 500,000 customers)</w:t>
+            </w:r>
+            <w:r>
+              <w:rPr>
+                <w:sz w:val="20"/>
+                <w:szCs w:val="20"/>
+              </w:rPr>
+              <w:t xml:space="preserve"> including infrastructure provisioning, testing, bug fixes and go live</w:t>
             </w:r>
             <w:r>
               <w:rPr>
@@ -2511,32 +3304,56 @@
                 <w:sz w:val="20"/>
                 <w:szCs w:val="20"/>
               </w:rPr>
-              <w:t xml:space="preserve">Vayu/Naturgy, </w:t>
+              <w:t>Naturgy</w:t>
             </w:r>
             <w:r>
               <w:rPr>
                 <w:sz w:val="20"/>
                 <w:szCs w:val="20"/>
               </w:rPr>
-              <w:t>to integrate with external energy provider systems using Spring Boot and Apache CXF to integrate with SOAP webservices. The team did a separate 1 month integration project using Linux Shell scripting and VSFTP server, to aggregate energy provider production data with advanced analytics system.</w:t>
+              <w:t xml:space="preserve"> (</w:t>
             </w:r>
-          </w:p>
-          <w:p>
-            <w:pPr>
-              <w:pStyle w:val="ListBullet"/>
-              <w:ind w:right="308"/>
-              <w:jc w:val="both"/>
-              <w:rPr>
-                <w:sz w:val="20"/>
-                <w:szCs w:val="20"/>
-              </w:rPr>
-            </w:pPr>
             <w:r>
               <w:rPr>
                 <w:sz w:val="20"/>
                 <w:szCs w:val="20"/>
               </w:rPr>
-              <w:t>Cork Team Technical Leadership</w:t>
+              <w:t>Vayu</w:t>
+            </w:r>
+            <w:r>
+              <w:rPr>
+                <w:sz w:val="20"/>
+                <w:szCs w:val="20"/>
+              </w:rPr>
+              <w:t>)</w:t>
+            </w:r>
+            <w:r>
+              <w:rPr>
+                <w:sz w:val="20"/>
+                <w:szCs w:val="20"/>
+              </w:rPr>
+              <w:t xml:space="preserve">, </w:t>
+            </w:r>
+            <w:r>
+              <w:rPr>
+                <w:sz w:val="20"/>
+                <w:szCs w:val="20"/>
+              </w:rPr>
+              <w:t xml:space="preserve">to integrate with external energy provider systems using Spring Boot and Apache CXF to integrate with SOAP webservices. The team </w:t>
+            </w:r>
+            <w:r>
+              <w:rPr>
+                <w:sz w:val="20"/>
+                <w:szCs w:val="20"/>
+              </w:rPr>
+              <w:t>delivered</w:t>
+            </w:r>
+            <w:r>
+              <w:rPr>
+                <w:sz w:val="20"/>
+                <w:szCs w:val="20"/>
+              </w:rPr>
+              <w:t xml:space="preserve"> a separate 1 month integration project using Linux Shell scripting and VSFTP server, to aggregate energy provider production data with advanced analytics system.</w:t>
             </w:r>
           </w:p>
           <w:p>
@@ -2650,7 +3467,21 @@
                 <w:sz w:val="20"/>
                 <w:szCs w:val="20"/>
               </w:rPr>
-              <w:t>Technologies used comprised of HTML, Javascript, JQuery, Java, Apache Wicket, Apache Camel, Apache CXF, Tomcat</w:t>
+              <w:t>Technologies used comprised of HTML, Javascript, JQuery, Java, Apache Wicket, Apache Camel, Apache CXF,</w:t>
+            </w:r>
+            <w:r>
+              <w:rPr>
+                <w:sz w:val="20"/>
+                <w:szCs w:val="20"/>
+              </w:rPr>
+              <w:t xml:space="preserve"> Apache HTTP, Apache</w:t>
+            </w:r>
+            <w:r>
+              <w:rPr>
+                <w:sz w:val="20"/>
+                <w:szCs w:val="20"/>
+              </w:rPr>
+              <w:t xml:space="preserve"> Tomcat</w:t>
             </w:r>
             <w:r>
               <w:rPr>
@@ -2865,7 +3696,15 @@
                 <w:sz w:val="20"/>
                 <w:szCs w:val="20"/>
               </w:rPr>
-              <w:t>, Swing</w:t>
+              <w:t xml:space="preserve">, </w:t>
+            </w:r>
+            <w:r>
+              <w:rPr>
+                <w:sz w:val="20"/>
+                <w:szCs w:val="20"/>
+              </w:rPr>
+              <w:lastRenderedPageBreak/>
+              <w:t>Swing</w:t>
             </w:r>
             <w:r>
               <w:rPr>
@@ -3020,21 +3859,7 @@
                 <w:sz w:val="20"/>
                 <w:szCs w:val="20"/>
               </w:rPr>
-              <w:t xml:space="preserve">, </w:t>
-            </w:r>
-            <w:r>
-              <w:rPr>
-                <w:sz w:val="20"/>
-                <w:szCs w:val="20"/>
-              </w:rPr>
-              <w:t>uDig SDK</w:t>
-            </w:r>
-            <w:r>
-              <w:rPr>
-                <w:sz w:val="20"/>
-                <w:szCs w:val="20"/>
-              </w:rPr>
-              <w:t>, Hibernate</w:t>
+              <w:t>, uDig SDK, Hibernate</w:t>
             </w:r>
             <w:r>
               <w:rPr>
@@ -3071,7 +3896,6 @@
                 <w:sz w:val="20"/>
                 <w:szCs w:val="20"/>
               </w:rPr>
-              <w:lastRenderedPageBreak/>
               <w:t>Design</w:t>
             </w:r>
             <w:r>
@@ -3882,7 +4706,7 @@
           <w:rPr>
             <w:noProof/>
           </w:rPr>
-          <w:t>3</w:t>
+          <w:t>5</w:t>
         </w:r>
         <w:r>
           <w:rPr>
@@ -53355,38 +54179,6 @@
         </w:p>
       </w:docPartBody>
     </w:docPart>
-    <w:docPart>
-      <w:docPartPr>
-        <w:name w:val="53642E9A02FC453C935AB76563E51313"/>
-        <w:category>
-          <w:name w:val="General"/>
-          <w:gallery w:val="placeholder"/>
-        </w:category>
-        <w:types>
-          <w:type w:val="bbPlcHdr"/>
-        </w:types>
-        <w:behaviors>
-          <w:behavior w:val="content"/>
-        </w:behaviors>
-        <w:guid w:val="{0923FD67-A744-4F57-854C-5EDCC86FC7EA}"/>
-      </w:docPartPr>
-      <w:docPartBody>
-        <w:p>
-          <w:pPr>
-            <w:pStyle w:val="53642E9A02FC453C935AB76563E51313"/>
-          </w:pPr>
-          <w:r>
-            <w:t>This is the place for a brief summary of your key responsibilities and most stellar accomplishments</w:t>
-          </w:r>
-          <w:r>
-            <w:t xml:space="preserve"> for company #2</w:t>
-          </w:r>
-          <w:r>
-            <w:t>.</w:t>
-          </w:r>
-        </w:p>
-      </w:docPartBody>
-    </w:docPart>
   </w:docParts>
 </w:glossaryDocument>
 </file>
@@ -53481,6 +54273,7 @@
     <w:rsid w:val="008D2E3D"/>
     <w:rsid w:val="00991643"/>
     <w:rsid w:val="009A4D6B"/>
+    <w:rsid w:val="00C53825"/>
     <w:rsid w:val="00EA7589"/>
   </w:rsids>
   <m:mathPr>

</xml_diff>

<commit_message>
Adding new current management experience
</commit_message>
<xml_diff>
--- a/docs/Farrukh_Mirza_Engineering_Manager_Resume.docx
+++ b/docs/Farrukh_Mirza_Engineering_Manager_Resume.docx
@@ -279,8 +279,6 @@
               </w:rPr>
               <w:t xml:space="preserve"> &amp; architects</w:t>
             </w:r>
-            <w:bookmarkStart w:id="0" w:name="_GoBack"/>
-            <w:bookmarkEnd w:id="0"/>
             <w:r>
               <w:rPr>
                 <w:sz w:val="20"/>
@@ -1429,6 +1427,108 @@
                 <w:sz w:val="20"/>
                 <w:szCs w:val="20"/>
               </w:rPr>
+              <w:t>Head of API Development (API Factory Lead)</w:t>
+            </w:r>
+            <w:r>
+              <w:rPr>
+                <w:sz w:val="20"/>
+                <w:szCs w:val="20"/>
+              </w:rPr>
+              <w:t xml:space="preserve">, </w:t>
+            </w:r>
+            <w:r>
+              <w:rPr>
+                <w:sz w:val="20"/>
+                <w:szCs w:val="20"/>
+              </w:rPr>
+              <w:t>March 2019 – May 2020</w:t>
+            </w:r>
+          </w:p>
+          <w:p>
+            <w:pPr>
+              <w:pStyle w:val="ListBullet"/>
+              <w:ind w:right="308"/>
+              <w:jc w:val="both"/>
+              <w:rPr>
+                <w:sz w:val="20"/>
+                <w:szCs w:val="20"/>
+              </w:rPr>
+            </w:pPr>
+            <w:r>
+              <w:rPr>
+                <w:sz w:val="20"/>
+                <w:szCs w:val="20"/>
+              </w:rPr>
+              <w:t xml:space="preserve">Leading, coaching and mentoring </w:t>
+            </w:r>
+            <w:r>
+              <w:rPr>
+                <w:sz w:val="20"/>
+                <w:szCs w:val="20"/>
+              </w:rPr>
+              <w:t>delivery leads and architects to build efficient DevOps delivery models</w:t>
+            </w:r>
+            <w:r>
+              <w:rPr>
+                <w:sz w:val="20"/>
+                <w:szCs w:val="20"/>
+              </w:rPr>
+              <w:t>.</w:t>
+            </w:r>
+          </w:p>
+          <w:p>
+            <w:pPr>
+              <w:pStyle w:val="ListBullet"/>
+              <w:ind w:right="308"/>
+              <w:jc w:val="both"/>
+              <w:rPr>
+                <w:sz w:val="20"/>
+                <w:szCs w:val="20"/>
+              </w:rPr>
+            </w:pPr>
+            <w:r>
+              <w:rPr>
+                <w:sz w:val="20"/>
+                <w:szCs w:val="20"/>
+              </w:rPr>
+              <w:t>Managing multi-million euro budget.</w:t>
+            </w:r>
+            <w:bookmarkStart w:id="0" w:name="_GoBack"/>
+            <w:bookmarkEnd w:id="0"/>
+          </w:p>
+          <w:p>
+            <w:pPr>
+              <w:pStyle w:val="ListBullet"/>
+              <w:ind w:right="308"/>
+              <w:jc w:val="both"/>
+              <w:rPr>
+                <w:sz w:val="20"/>
+                <w:szCs w:val="20"/>
+              </w:rPr>
+            </w:pPr>
+            <w:r>
+              <w:rPr>
+                <w:sz w:val="20"/>
+                <w:szCs w:val="20"/>
+              </w:rPr>
+              <w:t>Directly managing 5 Delivery Leads/Engineering Managers, 4 Solution Architects, 3 Technical Designers and indirectly managing 5 onshore/offshore delivery squads including scrum master, product owner &amp; multi-functional dev/test engineers.</w:t>
+            </w:r>
+          </w:p>
+          <w:p>
+            <w:pPr>
+              <w:ind w:right="308"/>
+              <w:jc w:val="both"/>
+              <w:rPr>
+                <w:sz w:val="20"/>
+                <w:szCs w:val="20"/>
+              </w:rPr>
+            </w:pPr>
+            <w:r>
+              <w:rPr>
+                <w:b/>
+                <w:sz w:val="20"/>
+                <w:szCs w:val="20"/>
+              </w:rPr>
               <w:t>Senior Solution Architect</w:t>
             </w:r>
             <w:r>
@@ -1443,7 +1543,28 @@
                 <w:sz w:val="20"/>
                 <w:szCs w:val="20"/>
               </w:rPr>
-              <w:t>March 2019 - Present</w:t>
+              <w:t xml:space="preserve">March 2019 </w:t>
+            </w:r>
+            <w:r>
+              <w:rPr>
+                <w:sz w:val="20"/>
+                <w:szCs w:val="20"/>
+              </w:rPr>
+              <w:t>–</w:t>
+            </w:r>
+            <w:r>
+              <w:rPr>
+                <w:sz w:val="20"/>
+                <w:szCs w:val="20"/>
+              </w:rPr>
+              <w:t xml:space="preserve"> </w:t>
+            </w:r>
+            <w:r>
+              <w:rPr>
+                <w:sz w:val="20"/>
+                <w:szCs w:val="20"/>
+              </w:rPr>
+              <w:t>May 2020</w:t>
             </w:r>
           </w:p>
           <w:p>
@@ -2056,6 +2177,7 @@
                 <w:sz w:val="20"/>
                 <w:szCs w:val="20"/>
               </w:rPr>
+              <w:lastRenderedPageBreak/>
               <w:t>Solution Architect &amp; Development Team Manager</w:t>
             </w:r>
             <w:r>
@@ -2183,15 +2305,7 @@
                 <w:sz w:val="20"/>
                 <w:szCs w:val="20"/>
               </w:rPr>
-              <w:t xml:space="preserve"> I used people from existing team in multiple project/product development to </w:t>
-            </w:r>
-            <w:r>
-              <w:rPr>
-                <w:sz w:val="20"/>
-                <w:szCs w:val="20"/>
-              </w:rPr>
-              <w:lastRenderedPageBreak/>
-              <w:t>keep the team financially viable.</w:t>
+              <w:t xml:space="preserve"> I used people from existing team in multiple project/product development to keep the team financially viable.</w:t>
             </w:r>
             <w:r>
               <w:rPr>
@@ -2710,7 +2824,15 @@
                 <w:sz w:val="20"/>
                 <w:szCs w:val="20"/>
               </w:rPr>
-              <w:t xml:space="preserve">. This was a 2 years project with an approximate budget of €500K. This project resulted in re-architecture of the platform using microservices architecture resulting in 10 micro front-ends integrated through single sign-on, 28 back end microservices and 10 asynchronous micro data processors. </w:t>
+              <w:t xml:space="preserve">. This was a 2 years project </w:t>
+            </w:r>
+            <w:r>
+              <w:rPr>
+                <w:sz w:val="20"/>
+                <w:szCs w:val="20"/>
+              </w:rPr>
+              <w:lastRenderedPageBreak/>
+              <w:t xml:space="preserve">with an approximate budget of €500K. This project resulted in re-architecture of the platform using microservices architecture resulting in 10 micro front-ends integrated through single sign-on, 28 back end microservices and 10 asynchronous micro data processors. </w:t>
             </w:r>
             <w:r>
               <w:rPr>
@@ -2763,15 +2885,7 @@
                 <w:sz w:val="20"/>
                 <w:szCs w:val="20"/>
               </w:rPr>
-              <w:t xml:space="preserve">I was also given responsibility to re-platform a reference data management product (RDMA) based on the success of the Tesco Mobile program of work. The product development lasted for 1 year with circa </w:t>
-            </w:r>
-            <w:r>
-              <w:rPr>
-                <w:sz w:val="20"/>
-                <w:szCs w:val="20"/>
-              </w:rPr>
-              <w:lastRenderedPageBreak/>
-              <w:t>€100K in budget.</w:t>
+              <w:t>I was also given responsibility to re-platform a reference data management product (RDMA) based on the success of the Tesco Mobile program of work. The product development lasted for 1 year with circa €100K in budget.</w:t>
             </w:r>
             <w:r>
               <w:rPr>
@@ -3544,6 +3658,7 @@
                 <w:szCs w:val="20"/>
                 <w:u w:val="single"/>
               </w:rPr>
+              <w:lastRenderedPageBreak/>
               <w:t xml:space="preserve">Distributed Systems Group, University of Dublin - Trinity College </w:t>
             </w:r>
             <w:r>
@@ -3696,15 +3811,7 @@
                 <w:sz w:val="20"/>
                 <w:szCs w:val="20"/>
               </w:rPr>
-              <w:t xml:space="preserve">, </w:t>
-            </w:r>
-            <w:r>
-              <w:rPr>
-                <w:sz w:val="20"/>
-                <w:szCs w:val="20"/>
-              </w:rPr>
-              <w:lastRenderedPageBreak/>
-              <w:t>Swing</w:t>
+              <w:t>, Swing</w:t>
             </w:r>
             <w:r>
               <w:rPr>
@@ -4629,7 +4736,17 @@
                 <w:sz w:val="20"/>
                 <w:szCs w:val="20"/>
               </w:rPr>
-              <w:t>Tennina, S.; Bouroche, M.; Braga, P.; Gomes, R.; Alves, M.; Mirza, F.; Ciriello, V.; Carrozza, G.; Oliveira, P. &amp; Cahill, V. “EMMON: A WSN System Architecture for Large Scale and Dense Real-Time Embedded Monitoring,” In Proceedings of IFIP 9th International Conference on Embedded and Ubiquitous Computing (EUC), 2011, 150-157.</w:t>
+              <w:t xml:space="preserve">Tennina, S.; Bouroche, M.; Braga, P.; Gomes, R.; Alves, M.; Mirza, F.; Ciriello, V.; Carrozza, G.; Oliveira, P. &amp; Cahill, V. “EMMON: A WSN System Architecture for Large Scale and Dense Real-Time Embedded Monitoring,” In Proceedings of IFIP 9th International Conference on Embedded and </w:t>
+            </w:r>
+            <w:r>
+              <w:rPr>
+                <w:rFonts w:ascii="Times New Roman" w:eastAsia="Times New Roman" w:hAnsi="Times New Roman" w:cs="Times New Roman"/>
+                <w:color w:val="000000"/>
+                <w:sz w:val="20"/>
+                <w:szCs w:val="20"/>
+              </w:rPr>
+              <w:lastRenderedPageBreak/>
+              <w:t>Ubiquitous Computing (EUC), 2011, 150-157.</w:t>
             </w:r>
           </w:p>
         </w:tc>
@@ -4706,7 +4823,7 @@
           <w:rPr>
             <w:noProof/>
           </w:rPr>
-          <w:t>5</w:t>
+          <w:t>2</w:t>
         </w:r>
         <w:r>
           <w:rPr>
@@ -54231,9 +54348,8 @@
     <w:panose1 w:val="020B0604030504040204"/>
     <w:charset w:val="00"/>
     <w:family w:val="swiss"/>
-    <w:notTrueType/>
     <w:pitch w:val="variable"/>
-    <w:sig w:usb0="00000003" w:usb1="00000000" w:usb2="00000000" w:usb3="00000000" w:csb0="00000001" w:csb1="00000000"/>
+    <w:sig w:usb0="E1002EFF" w:usb1="C000605B" w:usb2="00000029" w:usb3="00000000" w:csb0="000101FF" w:csb1="00000000"/>
   </w:font>
   <w:font w:name="Segoe UI">
     <w:panose1 w:val="020B0502040204020203"/>
@@ -54273,6 +54389,7 @@
     <w:rsid w:val="005240D3"/>
     <w:rsid w:val="00776EE8"/>
     <w:rsid w:val="008D2E3D"/>
+    <w:rsid w:val="00940C83"/>
     <w:rsid w:val="00991643"/>
     <w:rsid w:val="009A4D6B"/>
     <w:rsid w:val="00C53825"/>

</xml_diff>